<commit_message>
Added lossless and lossy compression difference
</commit_message>
<xml_diff>
--- a/Synopsis.docx
+++ b/Synopsis.docx
@@ -27,7 +27,7 @@
     <w:p>
       <w:pPr>
         <w:pStyle w:val="Normal"/>
-        <w:spacing w:lineRule="auto" w:line="364" w:before="0" w:after="0"/>
+        <w:spacing w:lineRule="auto" w:line="362" w:before="0" w:after="0"/>
         <w:ind w:left="3566" w:right="4370" w:hanging="10"/>
         <w:jc w:val="center"/>
         <w:rPr>
@@ -85,7 +85,7 @@
       <w:tblPr>
         <w:tblW w:w="7827" w:type="dxa"/>
         <w:jc w:val="left"/>
-        <w:tblInd w:w="1014" w:type="dxa"/>
+        <w:tblInd w:w="1010" w:type="dxa"/>
         <w:tblBorders>
           <w:top w:val="single" w:sz="2" w:space="0" w:color="000001"/>
           <w:left w:val="single" w:sz="2" w:space="0" w:color="000001"/>
@@ -96,7 +96,7 @@
         </w:tblBorders>
         <w:tblCellMar>
           <w:top w:w="33" w:type="dxa"/>
-          <w:left w:w="110" w:type="dxa"/>
+          <w:left w:w="104" w:type="dxa"/>
           <w:bottom w:w="0" w:type="dxa"/>
           <w:right w:w="120" w:type="dxa"/>
         </w:tblCellMar>
@@ -123,7 +123,7 @@
             </w:tcBorders>
             <w:shd w:fill="auto" w:val="clear"/>
             <w:tcMar>
-              <w:left w:w="110" w:type="dxa"/>
+              <w:left w:w="104" w:type="dxa"/>
             </w:tcMar>
           </w:tcPr>
           <w:p>
@@ -158,7 +158,7 @@
             </w:tcBorders>
             <w:shd w:fill="auto" w:val="clear"/>
             <w:tcMar>
-              <w:left w:w="110" w:type="dxa"/>
+              <w:left w:w="104" w:type="dxa"/>
             </w:tcMar>
           </w:tcPr>
           <w:p>
@@ -193,7 +193,7 @@
             </w:tcBorders>
             <w:shd w:fill="auto" w:val="clear"/>
             <w:tcMar>
-              <w:left w:w="110" w:type="dxa"/>
+              <w:left w:w="104" w:type="dxa"/>
             </w:tcMar>
           </w:tcPr>
           <w:p>
@@ -233,7 +233,7 @@
             </w:tcBorders>
             <w:shd w:fill="auto" w:val="clear"/>
             <w:tcMar>
-              <w:left w:w="110" w:type="dxa"/>
+              <w:left w:w="104" w:type="dxa"/>
             </w:tcMar>
           </w:tcPr>
           <w:p>
@@ -263,7 +263,7 @@
             </w:tcBorders>
             <w:shd w:fill="auto" w:val="clear"/>
             <w:tcMar>
-              <w:left w:w="110" w:type="dxa"/>
+              <w:left w:w="104" w:type="dxa"/>
             </w:tcMar>
           </w:tcPr>
           <w:p>
@@ -293,7 +293,7 @@
             </w:tcBorders>
             <w:shd w:fill="auto" w:val="clear"/>
             <w:tcMar>
-              <w:left w:w="110" w:type="dxa"/>
+              <w:left w:w="104" w:type="dxa"/>
             </w:tcMar>
           </w:tcPr>
           <w:p>
@@ -327,7 +327,7 @@
             </w:tcBorders>
             <w:shd w:fill="auto" w:val="clear"/>
             <w:tcMar>
-              <w:left w:w="110" w:type="dxa"/>
+              <w:left w:w="104" w:type="dxa"/>
             </w:tcMar>
           </w:tcPr>
           <w:p>
@@ -336,15 +336,11 @@
               <w:spacing w:lineRule="auto" w:line="259" w:before="0" w:after="0"/>
               <w:ind w:left="0" w:right="0" w:hanging="0"/>
               <w:jc w:val="left"/>
-              <w:rPr>
-                <w:highlight w:val="yellow"/>
-              </w:rPr>
+              <w:rPr/>
             </w:pPr>
             <w:r>
-              <w:rPr>
-                <w:highlight w:val="yellow"/>
-              </w:rPr>
-              <w:t>Nikunj Patel</w:t>
+              <w:rPr/>
+              <w:t>Arpit Bhardwaj</w:t>
             </w:r>
           </w:p>
         </w:tc>
@@ -361,7 +357,7 @@
             </w:tcBorders>
             <w:shd w:fill="auto" w:val="clear"/>
             <w:tcMar>
-              <w:left w:w="110" w:type="dxa"/>
+              <w:left w:w="104" w:type="dxa"/>
             </w:tcMar>
           </w:tcPr>
           <w:p>
@@ -370,15 +366,11 @@
               <w:spacing w:lineRule="auto" w:line="259" w:before="0" w:after="0"/>
               <w:ind w:left="0" w:right="0" w:hanging="0"/>
               <w:jc w:val="left"/>
-              <w:rPr>
-                <w:highlight w:val="yellow"/>
-              </w:rPr>
+              <w:rPr/>
             </w:pPr>
             <w:r>
-              <w:rPr>
-                <w:highlight w:val="yellow"/>
-              </w:rPr>
-              <w:t>R970215045</w:t>
+              <w:rPr/>
+              <w:t>R110216039</w:t>
             </w:r>
           </w:p>
         </w:tc>
@@ -395,7 +387,7 @@
             </w:tcBorders>
             <w:shd w:fill="auto" w:val="clear"/>
             <w:tcMar>
-              <w:left w:w="110" w:type="dxa"/>
+              <w:left w:w="104" w:type="dxa"/>
             </w:tcMar>
           </w:tcPr>
           <w:p>
@@ -403,15 +395,11 @@
               <w:pStyle w:val="Normal"/>
               <w:spacing w:lineRule="auto" w:line="259" w:before="0" w:after="0"/>
               <w:ind w:left="0" w:right="0" w:hanging="0"/>
-              <w:rPr>
-                <w:highlight w:val="yellow"/>
-              </w:rPr>
+              <w:rPr/>
             </w:pPr>
             <w:r>
-              <w:rPr>
-                <w:highlight w:val="yellow"/>
-              </w:rPr>
-              <w:t>CSE OGI</w:t>
+              <w:rPr/>
+              <w:t>CSE CCVT</w:t>
             </w:r>
           </w:p>
         </w:tc>
@@ -433,7 +421,7 @@
             </w:tcBorders>
             <w:shd w:fill="auto" w:val="clear"/>
             <w:tcMar>
-              <w:left w:w="110" w:type="dxa"/>
+              <w:left w:w="104" w:type="dxa"/>
             </w:tcMar>
           </w:tcPr>
           <w:p>
@@ -442,15 +430,11 @@
               <w:spacing w:lineRule="auto" w:line="259" w:before="0" w:after="0"/>
               <w:ind w:left="0" w:right="0" w:hanging="0"/>
               <w:jc w:val="left"/>
-              <w:rPr>
-                <w:highlight w:val="yellow"/>
-              </w:rPr>
+              <w:rPr/>
             </w:pPr>
             <w:r>
-              <w:rPr>
-                <w:highlight w:val="yellow"/>
-              </w:rPr>
-              <w:t>Harsh Mittal</w:t>
+              <w:rPr/>
+              <w:t xml:space="preserve">Deepanshu Goyal </w:t>
             </w:r>
           </w:p>
         </w:tc>
@@ -467,7 +451,7 @@
             </w:tcBorders>
             <w:shd w:fill="auto" w:val="clear"/>
             <w:tcMar>
-              <w:left w:w="110" w:type="dxa"/>
+              <w:left w:w="104" w:type="dxa"/>
             </w:tcMar>
           </w:tcPr>
           <w:p>
@@ -476,15 +460,11 @@
               <w:spacing w:lineRule="auto" w:line="259" w:before="0" w:after="0"/>
               <w:ind w:left="0" w:right="0" w:hanging="0"/>
               <w:jc w:val="left"/>
-              <w:rPr>
-                <w:highlight w:val="yellow"/>
-              </w:rPr>
+              <w:rPr/>
             </w:pPr>
             <w:r>
-              <w:rPr>
-                <w:highlight w:val="yellow"/>
-              </w:rPr>
-              <w:t>R970215029</w:t>
+              <w:rPr/>
+              <w:t>R110216057</w:t>
             </w:r>
           </w:p>
         </w:tc>
@@ -501,7 +481,7 @@
             </w:tcBorders>
             <w:shd w:fill="auto" w:val="clear"/>
             <w:tcMar>
-              <w:left w:w="110" w:type="dxa"/>
+              <w:left w:w="104" w:type="dxa"/>
             </w:tcMar>
           </w:tcPr>
           <w:p>
@@ -509,15 +489,11 @@
               <w:pStyle w:val="Normal"/>
               <w:spacing w:lineRule="auto" w:line="259" w:before="0" w:after="0"/>
               <w:ind w:left="0" w:right="0" w:hanging="0"/>
-              <w:rPr>
-                <w:highlight w:val="yellow"/>
-              </w:rPr>
+              <w:rPr/>
             </w:pPr>
             <w:r>
-              <w:rPr>
-                <w:highlight w:val="yellow"/>
-              </w:rPr>
-              <w:t>CSE OGI</w:t>
+              <w:rPr/>
+              <w:t>CSE CCVT</w:t>
             </w:r>
           </w:p>
         </w:tc>
@@ -539,7 +515,7 @@
             </w:tcBorders>
             <w:shd w:fill="auto" w:val="clear"/>
             <w:tcMar>
-              <w:left w:w="110" w:type="dxa"/>
+              <w:left w:w="104" w:type="dxa"/>
             </w:tcMar>
           </w:tcPr>
           <w:p>
@@ -548,15 +524,11 @@
               <w:spacing w:lineRule="auto" w:line="259" w:before="0" w:after="0"/>
               <w:ind w:left="0" w:right="0" w:hanging="0"/>
               <w:jc w:val="left"/>
-              <w:rPr>
-                <w:highlight w:val="yellow"/>
-              </w:rPr>
+              <w:rPr/>
             </w:pPr>
             <w:r>
-              <w:rPr>
-                <w:highlight w:val="yellow"/>
-              </w:rPr>
-              <w:t>Harshita Dwivedi</w:t>
+              <w:rPr/>
+              <w:t>Ashish Bansal</w:t>
             </w:r>
           </w:p>
         </w:tc>
@@ -573,7 +545,7 @@
             </w:tcBorders>
             <w:shd w:fill="auto" w:val="clear"/>
             <w:tcMar>
-              <w:left w:w="110" w:type="dxa"/>
+              <w:left w:w="104" w:type="dxa"/>
             </w:tcMar>
           </w:tcPr>
           <w:p>
@@ -582,15 +554,11 @@
               <w:spacing w:lineRule="auto" w:line="259" w:before="0" w:after="0"/>
               <w:ind w:left="0" w:right="0" w:hanging="0"/>
               <w:jc w:val="left"/>
-              <w:rPr>
-                <w:highlight w:val="yellow"/>
-              </w:rPr>
+              <w:rPr/>
             </w:pPr>
             <w:r>
-              <w:rPr>
-                <w:highlight w:val="yellow"/>
-              </w:rPr>
-              <w:t>R970215031</w:t>
+              <w:rPr/>
+              <w:t>R110216044</w:t>
             </w:r>
           </w:p>
         </w:tc>
@@ -607,7 +575,7 @@
             </w:tcBorders>
             <w:shd w:fill="auto" w:val="clear"/>
             <w:tcMar>
-              <w:left w:w="110" w:type="dxa"/>
+              <w:left w:w="104" w:type="dxa"/>
             </w:tcMar>
           </w:tcPr>
           <w:p>
@@ -615,15 +583,11 @@
               <w:pStyle w:val="Normal"/>
               <w:spacing w:lineRule="auto" w:line="259" w:before="0" w:after="0"/>
               <w:ind w:left="0" w:right="0" w:hanging="0"/>
-              <w:rPr>
-                <w:highlight w:val="yellow"/>
-              </w:rPr>
+              <w:rPr/>
             </w:pPr>
             <w:r>
-              <w:rPr>
-                <w:highlight w:val="yellow"/>
-              </w:rPr>
-              <w:t>CSE OGI</w:t>
+              <w:rPr/>
+              <w:t>CSE CCVT</w:t>
             </w:r>
           </w:p>
         </w:tc>
@@ -662,7 +626,6 @@
       <w:r>
         <w:rPr>
           <w:b/>
-          <w:highlight w:val="yellow"/>
         </w:rPr>
         <w:t>Mr. G.L. Prakash</w:t>
       </w:r>
@@ -676,12 +639,39 @@
         <w:rPr>
           <w:b/>
           <w:b/>
+          <w:color w:val="222222"/>
+          <w:lang w:val="en-IN"/>
         </w:rPr>
       </w:pPr>
       <w:r>
         <w:rPr>
           <w:b/>
+          <w:color w:val="222222"/>
+          <w:lang w:val="en-IN"/>
         </w:rPr>
+        <w:t>Asst. Professor (S.G.)</w:t>
+      </w:r>
+    </w:p>
+    <w:p>
+      <w:pPr>
+        <w:pStyle w:val="Normal"/>
+        <w:spacing w:lineRule="auto" w:line="264" w:before="0" w:after="93"/>
+        <w:ind w:left="10" w:right="813" w:hanging="10"/>
+        <w:jc w:val="center"/>
+        <w:rPr>
+          <w:b/>
+          <w:b/>
+          <w:color w:val="222222"/>
+          <w:lang w:val="en-IN"/>
+        </w:rPr>
+      </w:pPr>
+      <w:r>
+        <w:rPr>
+          <w:b/>
+          <w:color w:val="222222"/>
+          <w:lang w:val="en-IN"/>
+        </w:rPr>
+        <w:t>Department of Virtualization | SoCS|UPES</w:t>
       </w:r>
     </w:p>
     <w:p>
@@ -824,8 +814,42 @@
         <w:tab/>
       </w:r>
       <w:r>
-        <w:rPr/>
-        <w:t>()</w:t>
+        <w:rPr>
+          <w:b/>
+        </w:rPr>
+        <w:t>Mr. G.L. Prakash</w:t>
+      </w:r>
+    </w:p>
+    <w:p>
+      <w:pPr>
+        <w:pStyle w:val="Normal"/>
+        <w:tabs>
+          <w:tab w:val="center" w:pos="2053" w:leader="none"/>
+          <w:tab w:val="center" w:pos="7013" w:leader="none"/>
+        </w:tabs>
+        <w:spacing w:before="0" w:after="22"/>
+        <w:ind w:left="0" w:right="0" w:hanging="0"/>
+        <w:jc w:val="left"/>
+        <w:rPr/>
+      </w:pPr>
+      <w:r>
+        <w:rPr>
+          <w:b/>
+          <w:color w:val="222222"/>
+          <w:lang w:val="en-IN"/>
+        </w:rPr>
+        <w:t xml:space="preserve">         </w:t>
+      </w:r>
+      <w:r>
+        <w:rPr>
+          <w:b/>
+          <w:color w:val="222222"/>
+          <w:lang w:val="en-IN"/>
+        </w:rPr>
+        <w:t xml:space="preserve">Department of Virtualization </w:t>
+      </w:r>
+      <w:r>
+        <w:rPr/>
         <w:tab/>
         <w:t>()</w:t>
       </w:r>
@@ -1085,15 +1109,7 @@
       </w:pPr>
       <w:r>
         <w:rPr/>
-        <w:t xml:space="preserve">Compression is the art of representing the information in a compact form rather than its original or </w:t>
-      </w:r>
-      <w:r>
-        <w:rPr/>
-        <w:t xml:space="preserve">in </w:t>
-      </w:r>
-      <w:r>
-        <w:rPr/>
-        <w:t>uncompressed form [3]. In other words, using the data compression, the size of a particular file can be reduced.This is very useful when processing, storing or transferring a huge file, which needs lots of resources. If the algorithms used to encrypt works properly, there should be a significant difference between the original file and</w:t>
+        <w:t>Compression is the art of representing the information in a compact form rather than its original or in uncompressed form [3]. In other words, using the data compression, the size of a particular file can be reduced.This is very useful when processing, storing or transferring a huge file, which needs lots of resources. If the algorithms used to encrypt works properly, there should be a significant difference between the original file and</w:t>
       </w:r>
     </w:p>
     <w:p>
@@ -1105,19 +1121,7 @@
       </w:pPr>
       <w:r>
         <w:rPr/>
-        <w:t xml:space="preserve">the compressed file. When data compression is used in a data transmission application, speed is the primary goal. Speed of transmission depends upon the number of bits sent, the time required for the encoder to generate the coded message and the time required for the decoder to recover the original </w:t>
-      </w:r>
-      <w:r>
-        <w:rPr/>
-        <w:t>message</w:t>
-      </w:r>
-      <w:r>
-        <w:rPr/>
-        <w:t xml:space="preserve">. In a data storage application, the degree of compression is the primary concern. </w:t>
-      </w:r>
-      <w:r>
-        <w:rPr/>
-        <w:t>There are two types of data compressions ie. Lossless data compression and Lossy data compression.</w:t>
+        <w:t>the compressed file. When data compression is used in a data transmission application, speed is the primary goal. Speed of transmission depends upon the number of bits sent, the time required for the encoder to generate the coded message and the time required for the decoder to recover the original message. In a data storage application, the degree of compression is the primary concern. There are two types of data compressions ie. Lossless data compression and Lossy data compression.</w:t>
       </w:r>
     </w:p>
     <w:p>
@@ -1146,23 +1150,23 @@
       <w:tblPr>
         <w:tblW w:w="9638" w:type="dxa"/>
         <w:jc w:val="left"/>
-        <w:tblInd w:w="55" w:type="dxa"/>
+        <w:tblInd w:w="50" w:type="dxa"/>
         <w:tblBorders>
-          <w:top w:val="single" w:sz="2" w:space="0" w:color="000000"/>
-          <w:left w:val="single" w:sz="2" w:space="0" w:color="000000"/>
-          <w:bottom w:val="single" w:sz="2" w:space="0" w:color="000000"/>
-          <w:insideH w:val="single" w:sz="2" w:space="0" w:color="000000"/>
+          <w:top w:val="single" w:sz="2" w:space="0" w:color="000001"/>
+          <w:left w:val="single" w:sz="2" w:space="0" w:color="000001"/>
+          <w:bottom w:val="single" w:sz="2" w:space="0" w:color="000001"/>
+          <w:insideH w:val="single" w:sz="2" w:space="0" w:color="000001"/>
         </w:tblBorders>
         <w:tblCellMar>
           <w:top w:w="55" w:type="dxa"/>
-          <w:left w:w="54" w:type="dxa"/>
+          <w:left w:w="48" w:type="dxa"/>
           <w:bottom w:w="55" w:type="dxa"/>
           <w:right w:w="55" w:type="dxa"/>
         </w:tblCellMar>
       </w:tblPr>
       <w:tblGrid>
         <w:gridCol w:w="4819"/>
-        <w:gridCol w:w="4819"/>
+        <w:gridCol w:w="4818"/>
       </w:tblGrid>
       <w:tr>
         <w:trPr/>
@@ -1170,14 +1174,14 @@
           <w:tcPr>
             <w:tcW w:w="4819" w:type="dxa"/>
             <w:tcBorders>
-              <w:top w:val="single" w:sz="2" w:space="0" w:color="000000"/>
-              <w:left w:val="single" w:sz="2" w:space="0" w:color="000000"/>
-              <w:bottom w:val="single" w:sz="2" w:space="0" w:color="000000"/>
-              <w:insideH w:val="single" w:sz="2" w:space="0" w:color="000000"/>
+              <w:top w:val="single" w:sz="2" w:space="0" w:color="000001"/>
+              <w:left w:val="single" w:sz="2" w:space="0" w:color="000001"/>
+              <w:bottom w:val="single" w:sz="2" w:space="0" w:color="000001"/>
+              <w:insideH w:val="single" w:sz="2" w:space="0" w:color="000001"/>
             </w:tcBorders>
             <w:shd w:fill="auto" w:val="clear"/>
             <w:tcMar>
-              <w:left w:w="54" w:type="dxa"/>
+              <w:left w:w="48" w:type="dxa"/>
             </w:tcMar>
           </w:tcPr>
           <w:p>
@@ -1194,18 +1198,18 @@
         </w:tc>
         <w:tc>
           <w:tcPr>
-            <w:tcW w:w="4819" w:type="dxa"/>
+            <w:tcW w:w="4818" w:type="dxa"/>
             <w:tcBorders>
-              <w:top w:val="single" w:sz="2" w:space="0" w:color="000000"/>
-              <w:left w:val="single" w:sz="2" w:space="0" w:color="000000"/>
-              <w:bottom w:val="single" w:sz="2" w:space="0" w:color="000000"/>
-              <w:right w:val="single" w:sz="2" w:space="0" w:color="000000"/>
-              <w:insideH w:val="single" w:sz="2" w:space="0" w:color="000000"/>
-              <w:insideV w:val="single" w:sz="2" w:space="0" w:color="000000"/>
+              <w:top w:val="single" w:sz="2" w:space="0" w:color="000001"/>
+              <w:left w:val="single" w:sz="2" w:space="0" w:color="000001"/>
+              <w:bottom w:val="single" w:sz="2" w:space="0" w:color="000001"/>
+              <w:right w:val="single" w:sz="2" w:space="0" w:color="000001"/>
+              <w:insideH w:val="single" w:sz="2" w:space="0" w:color="000001"/>
+              <w:insideV w:val="single" w:sz="2" w:space="0" w:color="000001"/>
             </w:tcBorders>
             <w:shd w:fill="auto" w:val="clear"/>
             <w:tcMar>
-              <w:left w:w="54" w:type="dxa"/>
+              <w:left w:w="48" w:type="dxa"/>
             </w:tcMar>
           </w:tcPr>
           <w:p>
@@ -1227,13 +1231,14 @@
           <w:tcPr>
             <w:tcW w:w="4819" w:type="dxa"/>
             <w:tcBorders>
-              <w:left w:val="single" w:sz="2" w:space="0" w:color="000000"/>
-              <w:bottom w:val="single" w:sz="2" w:space="0" w:color="000000"/>
-              <w:insideH w:val="single" w:sz="2" w:space="0" w:color="000000"/>
+              <w:top w:val="single" w:sz="2" w:space="0" w:color="000001"/>
+              <w:left w:val="single" w:sz="2" w:space="0" w:color="000001"/>
+              <w:bottom w:val="single" w:sz="2" w:space="0" w:color="000001"/>
+              <w:insideH w:val="single" w:sz="2" w:space="0" w:color="000001"/>
             </w:tcBorders>
             <w:shd w:fill="auto" w:val="clear"/>
             <w:tcMar>
-              <w:left w:w="54" w:type="dxa"/>
+              <w:left w:w="48" w:type="dxa"/>
             </w:tcMar>
           </w:tcPr>
           <w:p>
@@ -1243,22 +1248,24 @@
             </w:pPr>
             <w:r>
               <w:rPr/>
+              <w:t>In Lossless data compression algorithms the original data can be recovered from compressed data after applyind decompression algorithm</w:t>
             </w:r>
           </w:p>
         </w:tc>
         <w:tc>
           <w:tcPr>
-            <w:tcW w:w="4819" w:type="dxa"/>
+            <w:tcW w:w="4818" w:type="dxa"/>
             <w:tcBorders>
-              <w:left w:val="single" w:sz="2" w:space="0" w:color="000000"/>
-              <w:bottom w:val="single" w:sz="2" w:space="0" w:color="000000"/>
-              <w:right w:val="single" w:sz="2" w:space="0" w:color="000000"/>
-              <w:insideH w:val="single" w:sz="2" w:space="0" w:color="000000"/>
-              <w:insideV w:val="single" w:sz="2" w:space="0" w:color="000000"/>
+              <w:top w:val="single" w:sz="2" w:space="0" w:color="000001"/>
+              <w:left w:val="single" w:sz="2" w:space="0" w:color="000001"/>
+              <w:bottom w:val="single" w:sz="2" w:space="0" w:color="000001"/>
+              <w:right w:val="single" w:sz="2" w:space="0" w:color="000001"/>
+              <w:insideH w:val="single" w:sz="2" w:space="0" w:color="000001"/>
+              <w:insideV w:val="single" w:sz="2" w:space="0" w:color="000001"/>
             </w:tcBorders>
             <w:shd w:fill="auto" w:val="clear"/>
             <w:tcMar>
-              <w:left w:w="54" w:type="dxa"/>
+              <w:left w:w="48" w:type="dxa"/>
             </w:tcMar>
           </w:tcPr>
           <w:p>
@@ -1268,6 +1275,7 @@
             </w:pPr>
             <w:r>
               <w:rPr/>
+              <w:t>In Lossy compression algorithms it permanently reduces the original data by eliminating certain information, especially redundant information, after decompressing the file only the part of original data is recovered.</w:t>
             </w:r>
           </w:p>
         </w:tc>
@@ -1278,13 +1286,14 @@
           <w:tcPr>
             <w:tcW w:w="4819" w:type="dxa"/>
             <w:tcBorders>
-              <w:left w:val="single" w:sz="2" w:space="0" w:color="000000"/>
-              <w:bottom w:val="single" w:sz="2" w:space="0" w:color="000000"/>
-              <w:insideH w:val="single" w:sz="2" w:space="0" w:color="000000"/>
+              <w:top w:val="single" w:sz="2" w:space="0" w:color="000001"/>
+              <w:left w:val="single" w:sz="2" w:space="0" w:color="000001"/>
+              <w:bottom w:val="single" w:sz="2" w:space="0" w:color="000001"/>
+              <w:insideH w:val="single" w:sz="2" w:space="0" w:color="000001"/>
             </w:tcBorders>
             <w:shd w:fill="auto" w:val="clear"/>
             <w:tcMar>
-              <w:left w:w="54" w:type="dxa"/>
+              <w:left w:w="48" w:type="dxa"/>
             </w:tcMar>
           </w:tcPr>
           <w:p>
@@ -1294,22 +1303,24 @@
             </w:pPr>
             <w:r>
               <w:rPr/>
+              <w:t>Lossless compression is generally used for text data or spreadsheet files ,where even  a very small amount of data loss can be detected by users.</w:t>
             </w:r>
           </w:p>
         </w:tc>
         <w:tc>
           <w:tcPr>
-            <w:tcW w:w="4819" w:type="dxa"/>
+            <w:tcW w:w="4818" w:type="dxa"/>
             <w:tcBorders>
-              <w:left w:val="single" w:sz="2" w:space="0" w:color="000000"/>
-              <w:bottom w:val="single" w:sz="2" w:space="0" w:color="000000"/>
-              <w:right w:val="single" w:sz="2" w:space="0" w:color="000000"/>
-              <w:insideH w:val="single" w:sz="2" w:space="0" w:color="000000"/>
-              <w:insideV w:val="single" w:sz="2" w:space="0" w:color="000000"/>
+              <w:top w:val="single" w:sz="2" w:space="0" w:color="000001"/>
+              <w:left w:val="single" w:sz="2" w:space="0" w:color="000001"/>
+              <w:bottom w:val="single" w:sz="2" w:space="0" w:color="000001"/>
+              <w:right w:val="single" w:sz="2" w:space="0" w:color="000001"/>
+              <w:insideH w:val="single" w:sz="2" w:space="0" w:color="000001"/>
+              <w:insideV w:val="single" w:sz="2" w:space="0" w:color="000001"/>
             </w:tcBorders>
             <w:shd w:fill="auto" w:val="clear"/>
             <w:tcMar>
-              <w:left w:w="54" w:type="dxa"/>
+              <w:left w:w="48" w:type="dxa"/>
             </w:tcMar>
           </w:tcPr>
           <w:p>
@@ -1319,6 +1330,7 @@
             </w:pPr>
             <w:r>
               <w:rPr/>
+              <w:t>Lossy compression is generally used for video and sound, where a certain amount of information loss will not be detected by most users.</w:t>
             </w:r>
           </w:p>
         </w:tc>
@@ -1329,13 +1341,14 @@
           <w:tcPr>
             <w:tcW w:w="4819" w:type="dxa"/>
             <w:tcBorders>
-              <w:left w:val="single" w:sz="2" w:space="0" w:color="000000"/>
-              <w:bottom w:val="single" w:sz="2" w:space="0" w:color="000000"/>
-              <w:insideH w:val="single" w:sz="2" w:space="0" w:color="000000"/>
+              <w:top w:val="single" w:sz="2" w:space="0" w:color="000001"/>
+              <w:left w:val="single" w:sz="2" w:space="0" w:color="000001"/>
+              <w:bottom w:val="single" w:sz="2" w:space="0" w:color="000001"/>
+              <w:insideH w:val="single" w:sz="2" w:space="0" w:color="000001"/>
             </w:tcBorders>
             <w:shd w:fill="auto" w:val="clear"/>
             <w:tcMar>
-              <w:left w:w="54" w:type="dxa"/>
+              <w:left w:w="48" w:type="dxa"/>
             </w:tcMar>
           </w:tcPr>
           <w:p>
@@ -1350,17 +1363,18 @@
         </w:tc>
         <w:tc>
           <w:tcPr>
-            <w:tcW w:w="4819" w:type="dxa"/>
+            <w:tcW w:w="4818" w:type="dxa"/>
             <w:tcBorders>
-              <w:left w:val="single" w:sz="2" w:space="0" w:color="000000"/>
-              <w:bottom w:val="single" w:sz="2" w:space="0" w:color="000000"/>
-              <w:right w:val="single" w:sz="2" w:space="0" w:color="000000"/>
-              <w:insideH w:val="single" w:sz="2" w:space="0" w:color="000000"/>
-              <w:insideV w:val="single" w:sz="2" w:space="0" w:color="000000"/>
+              <w:top w:val="single" w:sz="2" w:space="0" w:color="000001"/>
+              <w:left w:val="single" w:sz="2" w:space="0" w:color="000001"/>
+              <w:bottom w:val="single" w:sz="2" w:space="0" w:color="000001"/>
+              <w:right w:val="single" w:sz="2" w:space="0" w:color="000001"/>
+              <w:insideH w:val="single" w:sz="2" w:space="0" w:color="000001"/>
+              <w:insideV w:val="single" w:sz="2" w:space="0" w:color="000001"/>
             </w:tcBorders>
             <w:shd w:fill="auto" w:val="clear"/>
             <w:tcMar>
-              <w:left w:w="54" w:type="dxa"/>
+              <w:left w:w="48" w:type="dxa"/>
             </w:tcMar>
           </w:tcPr>
           <w:p>
@@ -1380,13 +1394,14 @@
           <w:tcPr>
             <w:tcW w:w="4819" w:type="dxa"/>
             <w:tcBorders>
-              <w:left w:val="single" w:sz="2" w:space="0" w:color="000000"/>
-              <w:bottom w:val="single" w:sz="2" w:space="0" w:color="000000"/>
-              <w:insideH w:val="single" w:sz="2" w:space="0" w:color="000000"/>
+              <w:top w:val="single" w:sz="2" w:space="0" w:color="000001"/>
+              <w:left w:val="single" w:sz="2" w:space="0" w:color="000001"/>
+              <w:bottom w:val="single" w:sz="2" w:space="0" w:color="000001"/>
+              <w:insideH w:val="single" w:sz="2" w:space="0" w:color="000001"/>
             </w:tcBorders>
             <w:shd w:fill="auto" w:val="clear"/>
             <w:tcMar>
-              <w:left w:w="54" w:type="dxa"/>
+              <w:left w:w="48" w:type="dxa"/>
             </w:tcMar>
           </w:tcPr>
           <w:p>
@@ -1401,17 +1416,18 @@
         </w:tc>
         <w:tc>
           <w:tcPr>
-            <w:tcW w:w="4819" w:type="dxa"/>
+            <w:tcW w:w="4818" w:type="dxa"/>
             <w:tcBorders>
-              <w:left w:val="single" w:sz="2" w:space="0" w:color="000000"/>
-              <w:bottom w:val="single" w:sz="2" w:space="0" w:color="000000"/>
-              <w:right w:val="single" w:sz="2" w:space="0" w:color="000000"/>
-              <w:insideH w:val="single" w:sz="2" w:space="0" w:color="000000"/>
-              <w:insideV w:val="single" w:sz="2" w:space="0" w:color="000000"/>
+              <w:top w:val="single" w:sz="2" w:space="0" w:color="000001"/>
+              <w:left w:val="single" w:sz="2" w:space="0" w:color="000001"/>
+              <w:bottom w:val="single" w:sz="2" w:space="0" w:color="000001"/>
+              <w:right w:val="single" w:sz="2" w:space="0" w:color="000001"/>
+              <w:insideH w:val="single" w:sz="2" w:space="0" w:color="000001"/>
+              <w:insideV w:val="single" w:sz="2" w:space="0" w:color="000001"/>
             </w:tcBorders>
             <w:shd w:fill="auto" w:val="clear"/>
             <w:tcMar>
-              <w:left w:w="54" w:type="dxa"/>
+              <w:left w:w="48" w:type="dxa"/>
             </w:tcMar>
           </w:tcPr>
           <w:p>
@@ -1431,13 +1447,14 @@
           <w:tcPr>
             <w:tcW w:w="4819" w:type="dxa"/>
             <w:tcBorders>
-              <w:left w:val="single" w:sz="2" w:space="0" w:color="000000"/>
-              <w:bottom w:val="single" w:sz="2" w:space="0" w:color="000000"/>
-              <w:insideH w:val="single" w:sz="2" w:space="0" w:color="000000"/>
+              <w:top w:val="single" w:sz="2" w:space="0" w:color="000001"/>
+              <w:left w:val="single" w:sz="2" w:space="0" w:color="000001"/>
+              <w:bottom w:val="single" w:sz="2" w:space="0" w:color="000001"/>
+              <w:insideH w:val="single" w:sz="2" w:space="0" w:color="000001"/>
             </w:tcBorders>
             <w:shd w:fill="auto" w:val="clear"/>
             <w:tcMar>
-              <w:left w:w="54" w:type="dxa"/>
+              <w:left w:w="48" w:type="dxa"/>
             </w:tcMar>
           </w:tcPr>
           <w:p>
@@ -1452,17 +1469,18 @@
         </w:tc>
         <w:tc>
           <w:tcPr>
-            <w:tcW w:w="4819" w:type="dxa"/>
+            <w:tcW w:w="4818" w:type="dxa"/>
             <w:tcBorders>
-              <w:left w:val="single" w:sz="2" w:space="0" w:color="000000"/>
-              <w:bottom w:val="single" w:sz="2" w:space="0" w:color="000000"/>
-              <w:right w:val="single" w:sz="2" w:space="0" w:color="000000"/>
-              <w:insideH w:val="single" w:sz="2" w:space="0" w:color="000000"/>
-              <w:insideV w:val="single" w:sz="2" w:space="0" w:color="000000"/>
+              <w:top w:val="single" w:sz="2" w:space="0" w:color="000001"/>
+              <w:left w:val="single" w:sz="2" w:space="0" w:color="000001"/>
+              <w:bottom w:val="single" w:sz="2" w:space="0" w:color="000001"/>
+              <w:right w:val="single" w:sz="2" w:space="0" w:color="000001"/>
+              <w:insideH w:val="single" w:sz="2" w:space="0" w:color="000001"/>
+              <w:insideV w:val="single" w:sz="2" w:space="0" w:color="000001"/>
             </w:tcBorders>
             <w:shd w:fill="auto" w:val="clear"/>
             <w:tcMar>
-              <w:left w:w="54" w:type="dxa"/>
+              <w:left w:w="48" w:type="dxa"/>
             </w:tcMar>
           </w:tcPr>
           <w:p>
@@ -1482,13 +1500,14 @@
           <w:tcPr>
             <w:tcW w:w="4819" w:type="dxa"/>
             <w:tcBorders>
-              <w:left w:val="single" w:sz="2" w:space="0" w:color="000000"/>
-              <w:bottom w:val="single" w:sz="2" w:space="0" w:color="000000"/>
-              <w:insideH w:val="single" w:sz="2" w:space="0" w:color="000000"/>
+              <w:top w:val="single" w:sz="2" w:space="0" w:color="000001"/>
+              <w:left w:val="single" w:sz="2" w:space="0" w:color="000001"/>
+              <w:bottom w:val="single" w:sz="2" w:space="0" w:color="000001"/>
+              <w:insideH w:val="single" w:sz="2" w:space="0" w:color="000001"/>
             </w:tcBorders>
             <w:shd w:fill="auto" w:val="clear"/>
             <w:tcMar>
-              <w:left w:w="54" w:type="dxa"/>
+              <w:left w:w="48" w:type="dxa"/>
             </w:tcMar>
           </w:tcPr>
           <w:p>
@@ -1503,17 +1522,18 @@
         </w:tc>
         <w:tc>
           <w:tcPr>
-            <w:tcW w:w="4819" w:type="dxa"/>
+            <w:tcW w:w="4818" w:type="dxa"/>
             <w:tcBorders>
-              <w:left w:val="single" w:sz="2" w:space="0" w:color="000000"/>
-              <w:bottom w:val="single" w:sz="2" w:space="0" w:color="000000"/>
-              <w:right w:val="single" w:sz="2" w:space="0" w:color="000000"/>
-              <w:insideH w:val="single" w:sz="2" w:space="0" w:color="000000"/>
-              <w:insideV w:val="single" w:sz="2" w:space="0" w:color="000000"/>
+              <w:top w:val="single" w:sz="2" w:space="0" w:color="000001"/>
+              <w:left w:val="single" w:sz="2" w:space="0" w:color="000001"/>
+              <w:bottom w:val="single" w:sz="2" w:space="0" w:color="000001"/>
+              <w:right w:val="single" w:sz="2" w:space="0" w:color="000001"/>
+              <w:insideH w:val="single" w:sz="2" w:space="0" w:color="000001"/>
+              <w:insideV w:val="single" w:sz="2" w:space="0" w:color="000001"/>
             </w:tcBorders>
             <w:shd w:fill="auto" w:val="clear"/>
             <w:tcMar>
-              <w:left w:w="54" w:type="dxa"/>
+              <w:left w:w="48" w:type="dxa"/>
             </w:tcMar>
           </w:tcPr>
           <w:p>
@@ -4632,6 +4652,366 @@
       <w:vertAlign w:val="baseline"/>
     </w:rPr>
   </w:style>
+  <w:style w:type="character" w:styleId="ListLabel127">
+    <w:name w:val="ListLabel 127"/>
+    <w:qFormat/>
+    <w:rPr>
+      <w:rFonts w:eastAsia="Cambria" w:cs="Cambria"/>
+      <w:b/>
+      <w:bCs/>
+      <w:i w:val="false"/>
+      <w:strike w:val="false"/>
+      <w:dstrike w:val="false"/>
+      <w:color w:val="000000"/>
+      <w:position w:val="0"/>
+      <w:sz w:val="29"/>
+      <w:sz w:val="29"/>
+      <w:szCs w:val="29"/>
+      <w:highlight w:val="white"/>
+      <w:u w:val="none"/>
+      <w:vertAlign w:val="baseline"/>
+    </w:rPr>
+  </w:style>
+  <w:style w:type="character" w:styleId="ListLabel128">
+    <w:name w:val="ListLabel 128"/>
+    <w:qFormat/>
+    <w:rPr>
+      <w:rFonts w:eastAsia="Cambria" w:cs="Cambria"/>
+      <w:b/>
+      <w:bCs/>
+      <w:i w:val="false"/>
+      <w:strike w:val="false"/>
+      <w:dstrike w:val="false"/>
+      <w:color w:val="000000"/>
+      <w:position w:val="0"/>
+      <w:sz w:val="29"/>
+      <w:sz w:val="29"/>
+      <w:szCs w:val="29"/>
+      <w:highlight w:val="white"/>
+      <w:u w:val="none"/>
+      <w:vertAlign w:val="baseline"/>
+    </w:rPr>
+  </w:style>
+  <w:style w:type="character" w:styleId="ListLabel129">
+    <w:name w:val="ListLabel 129"/>
+    <w:qFormat/>
+    <w:rPr>
+      <w:rFonts w:eastAsia="Cambria" w:cs="Cambria"/>
+      <w:b/>
+      <w:bCs/>
+      <w:i w:val="false"/>
+      <w:strike w:val="false"/>
+      <w:dstrike w:val="false"/>
+      <w:color w:val="000000"/>
+      <w:position w:val="0"/>
+      <w:sz w:val="29"/>
+      <w:sz w:val="29"/>
+      <w:szCs w:val="29"/>
+      <w:highlight w:val="white"/>
+      <w:u w:val="none"/>
+      <w:vertAlign w:val="baseline"/>
+    </w:rPr>
+  </w:style>
+  <w:style w:type="character" w:styleId="ListLabel130">
+    <w:name w:val="ListLabel 130"/>
+    <w:qFormat/>
+    <w:rPr>
+      <w:rFonts w:eastAsia="Cambria" w:cs="Cambria"/>
+      <w:b/>
+      <w:bCs/>
+      <w:i w:val="false"/>
+      <w:strike w:val="false"/>
+      <w:dstrike w:val="false"/>
+      <w:color w:val="000000"/>
+      <w:position w:val="0"/>
+      <w:sz w:val="29"/>
+      <w:sz w:val="29"/>
+      <w:szCs w:val="29"/>
+      <w:highlight w:val="white"/>
+      <w:u w:val="none"/>
+      <w:vertAlign w:val="baseline"/>
+    </w:rPr>
+  </w:style>
+  <w:style w:type="character" w:styleId="ListLabel131">
+    <w:name w:val="ListLabel 131"/>
+    <w:qFormat/>
+    <w:rPr>
+      <w:rFonts w:eastAsia="Cambria" w:cs="Cambria"/>
+      <w:b/>
+      <w:bCs/>
+      <w:i w:val="false"/>
+      <w:strike w:val="false"/>
+      <w:dstrike w:val="false"/>
+      <w:color w:val="000000"/>
+      <w:position w:val="0"/>
+      <w:sz w:val="29"/>
+      <w:sz w:val="29"/>
+      <w:szCs w:val="29"/>
+      <w:highlight w:val="white"/>
+      <w:u w:val="none"/>
+      <w:vertAlign w:val="baseline"/>
+    </w:rPr>
+  </w:style>
+  <w:style w:type="character" w:styleId="ListLabel132">
+    <w:name w:val="ListLabel 132"/>
+    <w:qFormat/>
+    <w:rPr>
+      <w:rFonts w:eastAsia="Cambria" w:cs="Cambria"/>
+      <w:b/>
+      <w:bCs/>
+      <w:i w:val="false"/>
+      <w:strike w:val="false"/>
+      <w:dstrike w:val="false"/>
+      <w:color w:val="000000"/>
+      <w:position w:val="0"/>
+      <w:sz w:val="29"/>
+      <w:sz w:val="29"/>
+      <w:szCs w:val="29"/>
+      <w:highlight w:val="white"/>
+      <w:u w:val="none"/>
+      <w:vertAlign w:val="baseline"/>
+    </w:rPr>
+  </w:style>
+  <w:style w:type="character" w:styleId="ListLabel133">
+    <w:name w:val="ListLabel 133"/>
+    <w:qFormat/>
+    <w:rPr>
+      <w:rFonts w:eastAsia="Cambria" w:cs="Cambria"/>
+      <w:b/>
+      <w:bCs/>
+      <w:i w:val="false"/>
+      <w:strike w:val="false"/>
+      <w:dstrike w:val="false"/>
+      <w:color w:val="000000"/>
+      <w:position w:val="0"/>
+      <w:sz w:val="29"/>
+      <w:sz w:val="29"/>
+      <w:szCs w:val="29"/>
+      <w:highlight w:val="white"/>
+      <w:u w:val="none"/>
+      <w:vertAlign w:val="baseline"/>
+    </w:rPr>
+  </w:style>
+  <w:style w:type="character" w:styleId="ListLabel134">
+    <w:name w:val="ListLabel 134"/>
+    <w:qFormat/>
+    <w:rPr>
+      <w:rFonts w:eastAsia="Cambria" w:cs="Cambria"/>
+      <w:b/>
+      <w:bCs/>
+      <w:i w:val="false"/>
+      <w:strike w:val="false"/>
+      <w:dstrike w:val="false"/>
+      <w:color w:val="000000"/>
+      <w:position w:val="0"/>
+      <w:sz w:val="29"/>
+      <w:sz w:val="29"/>
+      <w:szCs w:val="29"/>
+      <w:highlight w:val="white"/>
+      <w:u w:val="none"/>
+      <w:vertAlign w:val="baseline"/>
+    </w:rPr>
+  </w:style>
+  <w:style w:type="character" w:styleId="ListLabel135">
+    <w:name w:val="ListLabel 135"/>
+    <w:qFormat/>
+    <w:rPr>
+      <w:rFonts w:eastAsia="Cambria" w:cs="Cambria"/>
+      <w:b/>
+      <w:bCs/>
+      <w:i w:val="false"/>
+      <w:strike w:val="false"/>
+      <w:dstrike w:val="false"/>
+      <w:color w:val="000000"/>
+      <w:position w:val="0"/>
+      <w:sz w:val="29"/>
+      <w:sz w:val="29"/>
+      <w:szCs w:val="29"/>
+      <w:highlight w:val="white"/>
+      <w:u w:val="none"/>
+      <w:vertAlign w:val="baseline"/>
+    </w:rPr>
+  </w:style>
+  <w:style w:type="character" w:styleId="ListLabel136">
+    <w:name w:val="ListLabel 136"/>
+    <w:qFormat/>
+    <w:rPr>
+      <w:rFonts w:eastAsia="Cambria" w:cs="Cambria"/>
+      <w:b/>
+      <w:bCs/>
+      <w:i w:val="false"/>
+      <w:strike w:val="false"/>
+      <w:dstrike w:val="false"/>
+      <w:color w:val="000000"/>
+      <w:position w:val="0"/>
+      <w:sz w:val="29"/>
+      <w:sz w:val="29"/>
+      <w:szCs w:val="29"/>
+      <w:highlight w:val="white"/>
+      <w:u w:val="none"/>
+      <w:vertAlign w:val="baseline"/>
+    </w:rPr>
+  </w:style>
+  <w:style w:type="character" w:styleId="ListLabel137">
+    <w:name w:val="ListLabel 137"/>
+    <w:qFormat/>
+    <w:rPr>
+      <w:rFonts w:eastAsia="Cambria" w:cs="Cambria"/>
+      <w:b/>
+      <w:bCs/>
+      <w:i w:val="false"/>
+      <w:strike w:val="false"/>
+      <w:dstrike w:val="false"/>
+      <w:color w:val="000000"/>
+      <w:position w:val="0"/>
+      <w:sz w:val="29"/>
+      <w:sz w:val="29"/>
+      <w:szCs w:val="29"/>
+      <w:highlight w:val="white"/>
+      <w:u w:val="none"/>
+      <w:vertAlign w:val="baseline"/>
+    </w:rPr>
+  </w:style>
+  <w:style w:type="character" w:styleId="ListLabel138">
+    <w:name w:val="ListLabel 138"/>
+    <w:qFormat/>
+    <w:rPr>
+      <w:rFonts w:eastAsia="Cambria" w:cs="Cambria"/>
+      <w:b/>
+      <w:bCs/>
+      <w:i w:val="false"/>
+      <w:strike w:val="false"/>
+      <w:dstrike w:val="false"/>
+      <w:color w:val="000000"/>
+      <w:position w:val="0"/>
+      <w:sz w:val="29"/>
+      <w:sz w:val="29"/>
+      <w:szCs w:val="29"/>
+      <w:highlight w:val="white"/>
+      <w:u w:val="none"/>
+      <w:vertAlign w:val="baseline"/>
+    </w:rPr>
+  </w:style>
+  <w:style w:type="character" w:styleId="ListLabel139">
+    <w:name w:val="ListLabel 139"/>
+    <w:qFormat/>
+    <w:rPr>
+      <w:rFonts w:eastAsia="Cambria" w:cs="Cambria"/>
+      <w:b/>
+      <w:bCs/>
+      <w:i w:val="false"/>
+      <w:strike w:val="false"/>
+      <w:dstrike w:val="false"/>
+      <w:color w:val="000000"/>
+      <w:position w:val="0"/>
+      <w:sz w:val="29"/>
+      <w:sz w:val="29"/>
+      <w:szCs w:val="29"/>
+      <w:highlight w:val="white"/>
+      <w:u w:val="none"/>
+      <w:vertAlign w:val="baseline"/>
+    </w:rPr>
+  </w:style>
+  <w:style w:type="character" w:styleId="ListLabel140">
+    <w:name w:val="ListLabel 140"/>
+    <w:qFormat/>
+    <w:rPr>
+      <w:rFonts w:eastAsia="Cambria" w:cs="Cambria"/>
+      <w:b/>
+      <w:bCs/>
+      <w:i w:val="false"/>
+      <w:strike w:val="false"/>
+      <w:dstrike w:val="false"/>
+      <w:color w:val="000000"/>
+      <w:position w:val="0"/>
+      <w:sz w:val="29"/>
+      <w:sz w:val="29"/>
+      <w:szCs w:val="29"/>
+      <w:highlight w:val="white"/>
+      <w:u w:val="none"/>
+      <w:vertAlign w:val="baseline"/>
+    </w:rPr>
+  </w:style>
+  <w:style w:type="character" w:styleId="ListLabel141">
+    <w:name w:val="ListLabel 141"/>
+    <w:qFormat/>
+    <w:rPr>
+      <w:rFonts w:eastAsia="Cambria" w:cs="Cambria"/>
+      <w:b/>
+      <w:bCs/>
+      <w:i w:val="false"/>
+      <w:strike w:val="false"/>
+      <w:dstrike w:val="false"/>
+      <w:color w:val="000000"/>
+      <w:position w:val="0"/>
+      <w:sz w:val="29"/>
+      <w:sz w:val="29"/>
+      <w:szCs w:val="29"/>
+      <w:highlight w:val="white"/>
+      <w:u w:val="none"/>
+      <w:vertAlign w:val="baseline"/>
+    </w:rPr>
+  </w:style>
+  <w:style w:type="character" w:styleId="ListLabel142">
+    <w:name w:val="ListLabel 142"/>
+    <w:qFormat/>
+    <w:rPr>
+      <w:rFonts w:eastAsia="Cambria" w:cs="Cambria"/>
+      <w:b/>
+      <w:bCs/>
+      <w:i w:val="false"/>
+      <w:strike w:val="false"/>
+      <w:dstrike w:val="false"/>
+      <w:color w:val="000000"/>
+      <w:position w:val="0"/>
+      <w:sz w:val="29"/>
+      <w:sz w:val="29"/>
+      <w:szCs w:val="29"/>
+      <w:highlight w:val="white"/>
+      <w:u w:val="none"/>
+      <w:vertAlign w:val="baseline"/>
+    </w:rPr>
+  </w:style>
+  <w:style w:type="character" w:styleId="ListLabel143">
+    <w:name w:val="ListLabel 143"/>
+    <w:qFormat/>
+    <w:rPr>
+      <w:rFonts w:eastAsia="Cambria" w:cs="Cambria"/>
+      <w:b/>
+      <w:bCs/>
+      <w:i w:val="false"/>
+      <w:strike w:val="false"/>
+      <w:dstrike w:val="false"/>
+      <w:color w:val="000000"/>
+      <w:position w:val="0"/>
+      <w:sz w:val="29"/>
+      <w:sz w:val="29"/>
+      <w:szCs w:val="29"/>
+      <w:highlight w:val="white"/>
+      <w:u w:val="none"/>
+      <w:vertAlign w:val="baseline"/>
+    </w:rPr>
+  </w:style>
+  <w:style w:type="character" w:styleId="ListLabel144">
+    <w:name w:val="ListLabel 144"/>
+    <w:qFormat/>
+    <w:rPr>
+      <w:rFonts w:eastAsia="Cambria" w:cs="Cambria"/>
+      <w:b/>
+      <w:bCs/>
+      <w:i w:val="false"/>
+      <w:strike w:val="false"/>
+      <w:dstrike w:val="false"/>
+      <w:color w:val="000000"/>
+      <w:position w:val="0"/>
+      <w:sz w:val="29"/>
+      <w:sz w:val="29"/>
+      <w:szCs w:val="29"/>
+      <w:highlight w:val="white"/>
+      <w:u w:val="none"/>
+      <w:vertAlign w:val="baseline"/>
+    </w:rPr>
+  </w:style>
   <w:style w:type="paragraph" w:styleId="Heading">
     <w:name w:val="Heading"/>
     <w:basedOn w:val="Normal"/>

</xml_diff>

<commit_message>
Problem Statement and system req
</commit_message>
<xml_diff>
--- a/Synopsis.docx
+++ b/Synopsis.docx
@@ -227,11 +227,19 @@
                 <w:rFonts w:ascii="Times New Roman" w:hAnsi="Times New Roman" w:cs="Times New Roman"/>
               </w:rPr>
             </w:pPr>
-            <w:r>
-              <w:rPr>
-                <w:rFonts w:ascii="Times New Roman" w:hAnsi="Times New Roman" w:cs="Times New Roman"/>
-              </w:rPr>
-              <w:t>Ashi Agarwal</w:t>
+            <w:proofErr w:type="spellStart"/>
+            <w:r>
+              <w:rPr>
+                <w:rFonts w:ascii="Times New Roman" w:hAnsi="Times New Roman" w:cs="Times New Roman"/>
+              </w:rPr>
+              <w:t>Ashi</w:t>
+            </w:r>
+            <w:proofErr w:type="spellEnd"/>
+            <w:r>
+              <w:rPr>
+                <w:rFonts w:ascii="Times New Roman" w:hAnsi="Times New Roman" w:cs="Times New Roman"/>
+              </w:rPr>
+              <w:t xml:space="preserve"> Agarwal</w:t>
             </w:r>
           </w:p>
         </w:tc>
@@ -646,8 +654,18 @@
           <w:b/>
           <w:color w:val="222222"/>
         </w:rPr>
-        <w:t>Department of Virtualization | SoCS</w:t>
-      </w:r>
+        <w:t xml:space="preserve">Department of Virtualization | </w:t>
+      </w:r>
+      <w:proofErr w:type="spellStart"/>
+      <w:r>
+        <w:rPr>
+          <w:rFonts w:ascii="Times New Roman" w:hAnsi="Times New Roman" w:cs="Times New Roman"/>
+          <w:b/>
+          <w:color w:val="222222"/>
+        </w:rPr>
+        <w:t>SoCS</w:t>
+      </w:r>
+      <w:proofErr w:type="spellEnd"/>
       <w:r>
         <w:rPr>
           <w:rFonts w:ascii="Times New Roman" w:hAnsi="Times New Roman" w:cs="Times New Roman"/>
@@ -996,32 +1014,62 @@
     </w:p>
     <w:p>
       <w:pPr>
+        <w:pStyle w:val="ListParagraph"/>
+        <w:numPr>
+          <w:ilvl w:val="0"/>
+          <w:numId w:val="6"/>
+        </w:numPr>
         <w:tabs>
           <w:tab w:val="center" w:pos="1400"/>
         </w:tabs>
         <w:spacing w:after="77" w:line="264" w:lineRule="auto"/>
-        <w:ind w:left="-15"/>
-        <w:rPr>
-          <w:rFonts w:ascii="Times New Roman" w:hAnsi="Times New Roman" w:cs="Times New Roman"/>
-        </w:rPr>
-      </w:pPr>
-      <w:r>
         <w:rPr>
           <w:rFonts w:ascii="Times New Roman" w:hAnsi="Times New Roman" w:cs="Times New Roman"/>
           <w:b/>
           <w:sz w:val="29"/>
         </w:rPr>
-        <w:t>1    Project Title</w:t>
-      </w:r>
-    </w:p>
-    <w:p>
-      <w:pPr>
-        <w:spacing w:after="443"/>
-        <w:ind w:left="10" w:right="798" w:hanging="10"/>
-        <w:rPr>
-          <w:rFonts w:ascii="Times New Roman" w:hAnsi="Times New Roman" w:cs="Times New Roman"/>
-        </w:rPr>
-      </w:pPr>
+      </w:pPr>
+      <w:r>
+        <w:rPr>
+          <w:rFonts w:ascii="Times New Roman" w:hAnsi="Times New Roman" w:cs="Times New Roman"/>
+          <w:b/>
+          <w:sz w:val="29"/>
+        </w:rPr>
+        <w:t>Project Title</w:t>
+      </w:r>
+      <w:r>
+        <w:rPr>
+          <w:rFonts w:ascii="Times New Roman" w:hAnsi="Times New Roman" w:cs="Times New Roman"/>
+          <w:b/>
+          <w:sz w:val="29"/>
+        </w:rPr>
+        <w:t>:</w:t>
+      </w:r>
+    </w:p>
+    <w:p>
+      <w:pPr>
+        <w:pStyle w:val="ListParagraph"/>
+        <w:spacing w:after="442" w:line="264" w:lineRule="auto"/>
+        <w:ind w:left="420" w:right="624"/>
+        <w:rPr>
+          <w:rFonts w:ascii="Times New Roman" w:hAnsi="Times New Roman" w:cs="Times New Roman"/>
+          <w:sz w:val="29"/>
+        </w:rPr>
+      </w:pPr>
+      <w:r>
+        <w:rPr>
+          <w:rFonts w:ascii="Times New Roman" w:hAnsi="Times New Roman" w:cs="Times New Roman"/>
+          <w:sz w:val="29"/>
+        </w:rPr>
+        <w:t>Comparing lossless Data Compression Algorithm</w:t>
+      </w:r>
+      <w:r>
+        <w:rPr>
+          <w:rFonts w:ascii="Times New Roman" w:hAnsi="Times New Roman" w:cs="Times New Roman"/>
+          <w:sz w:val="29"/>
+        </w:rPr>
+        <w:t>s</w:t>
+      </w:r>
     </w:p>
     <w:p>
       <w:pPr>
@@ -1129,7 +1177,21 @@
         <w:rPr>
           <w:rFonts w:ascii="Times New Roman" w:hAnsi="Times New Roman" w:cs="Times New Roman"/>
         </w:rPr>
-        <w:t>the compressed file. When data compression is used in a data transmission application, speed is the primary goal. Speed of transmission depends upon the number of bits sent, the time required for the encoder to generate the coded message and the time required for the decoder to recover the original message. In a data storage application, the degree of compression is the primary concern. There are two types of data compressions ie. Lossless data compression and Lossy data compression.</w:t>
+        <w:t xml:space="preserve">the compressed file. When data compression is used in a data transmission application, speed is the primary goal. Speed of transmission depends upon the number of bits sent, the time required for the encoder to generate the coded message and the time required for the decoder to recover the original message. In a data storage application, the degree of compression is the primary concern. There are two types of data compressions </w:t>
+      </w:r>
+      <w:proofErr w:type="spellStart"/>
+      <w:r>
+        <w:rPr>
+          <w:rFonts w:ascii="Times New Roman" w:hAnsi="Times New Roman" w:cs="Times New Roman"/>
+        </w:rPr>
+        <w:t>ie</w:t>
+      </w:r>
+      <w:proofErr w:type="spellEnd"/>
+      <w:r>
+        <w:rPr>
+          <w:rFonts w:ascii="Times New Roman" w:hAnsi="Times New Roman" w:cs="Times New Roman"/>
+        </w:rPr>
+        <w:t>. Lossless data compression and Lossy data compression.</w:t>
       </w:r>
     </w:p>
     <w:p>
@@ -1323,7 +1385,21 @@
               <w:rPr>
                 <w:rFonts w:ascii="Times New Roman" w:hAnsi="Times New Roman" w:cs="Times New Roman"/>
               </w:rPr>
-              <w:t>Lossless compression is generally used for text data or spreadsheet files, where even  a very small amount of data loss can be detected by users.</w:t>
+              <w:t xml:space="preserve">Lossless compression is generally used for text data or spreadsheet files, where </w:t>
+            </w:r>
+            <w:proofErr w:type="gramStart"/>
+            <w:r>
+              <w:rPr>
+                <w:rFonts w:ascii="Times New Roman" w:hAnsi="Times New Roman" w:cs="Times New Roman"/>
+              </w:rPr>
+              <w:t>even  a</w:t>
+            </w:r>
+            <w:proofErr w:type="gramEnd"/>
+            <w:r>
+              <w:rPr>
+                <w:rFonts w:ascii="Times New Roman" w:hAnsi="Times New Roman" w:cs="Times New Roman"/>
+              </w:rPr>
+              <w:t xml:space="preserve"> very small amount of data loss can be detected by users.</w:t>
             </w:r>
           </w:p>
         </w:tc>
@@ -1503,6 +1579,7 @@
             <w:bookmarkEnd w:id="1"/>
             <w:bookmarkEnd w:id="2"/>
             <w:bookmarkEnd w:id="3"/>
+            <w:proofErr w:type="spellStart"/>
             <w:r>
               <w:rPr>
                 <w:rFonts w:ascii="Times New Roman" w:hAnsi="Times New Roman" w:cs="Times New Roman"/>
@@ -1531,6 +1608,7 @@
             <w:bookmarkStart w:id="7" w:name="MathJax-Span-44"/>
             <w:bookmarkEnd w:id="6"/>
             <w:bookmarkEnd w:id="7"/>
+            <w:proofErr w:type="spellEnd"/>
             <w:r>
               <w:rPr>
                 <w:rFonts w:ascii="Times New Roman" w:hAnsi="Times New Roman" w:cs="Times New Roman"/>
@@ -1539,6 +1617,7 @@
             </w:r>
             <w:bookmarkStart w:id="8" w:name="MathJax-Span-46"/>
             <w:bookmarkEnd w:id="8"/>
+            <w:proofErr w:type="spellStart"/>
             <w:r>
               <w:rPr>
                 <w:rFonts w:ascii="Times New Roman" w:hAnsi="Times New Roman" w:cs="Times New Roman"/>
@@ -1548,6 +1627,7 @@
             </w:r>
             <w:bookmarkStart w:id="9" w:name="MathJax-Span-47"/>
             <w:bookmarkEnd w:id="9"/>
+            <w:proofErr w:type="spellEnd"/>
             <w:r>
               <w:rPr>
                 <w:rFonts w:ascii="Times New Roman" w:hAnsi="Times New Roman" w:cs="Times New Roman"/>
@@ -1556,6 +1636,8 @@
             </w:r>
             <w:bookmarkStart w:id="10" w:name="MathJax-Span-48"/>
             <w:bookmarkEnd w:id="10"/>
+            <w:proofErr w:type="spellStart"/>
+            <w:proofErr w:type="gramStart"/>
             <w:r>
               <w:rPr>
                 <w:rFonts w:ascii="Times New Roman" w:hAnsi="Times New Roman" w:cs="Times New Roman"/>
@@ -1646,6 +1728,7 @@
             </w:r>
             <w:bookmarkStart w:id="20" w:name="MathJax-Span-58"/>
             <w:bookmarkEnd w:id="20"/>
+            <w:proofErr w:type="spellEnd"/>
             <w:r>
               <w:rPr>
                 <w:rFonts w:ascii="Times New Roman" w:hAnsi="Times New Roman" w:cs="Times New Roman"/>
@@ -1664,6 +1747,7 @@
             </w:r>
             <w:bookmarkStart w:id="23" w:name="MathJax-Span-61"/>
             <w:bookmarkEnd w:id="23"/>
+            <w:proofErr w:type="gramEnd"/>
             <w:r>
               <w:rPr>
                 <w:rFonts w:ascii="Times New Roman" w:hAnsi="Times New Roman" w:cs="Times New Roman"/>
@@ -1690,6 +1774,7 @@
             </w:r>
             <w:bookmarkStart w:id="26" w:name="MathJax-Span-64"/>
             <w:bookmarkEnd w:id="26"/>
+            <w:proofErr w:type="spellStart"/>
             <w:r>
               <w:rPr>
                 <w:rFonts w:ascii="Times New Roman" w:hAnsi="Times New Roman" w:cs="Times New Roman"/>
@@ -1859,6 +1944,7 @@
               </w:rPr>
               <w:t>g</w:t>
             </w:r>
+            <w:proofErr w:type="spellEnd"/>
           </w:p>
         </w:tc>
         <w:tc>
@@ -1933,6 +2019,7 @@
             </w:r>
             <w:bookmarkStart w:id="54" w:name="MathJax-Span-9"/>
             <w:bookmarkEnd w:id="54"/>
+            <w:proofErr w:type="spellStart"/>
             <w:r>
               <w:rPr>
                 <w:rFonts w:ascii="Times New Roman" w:hAnsi="Times New Roman" w:cs="Times New Roman"/>
@@ -1942,6 +2029,7 @@
             </w:r>
             <w:bookmarkStart w:id="55" w:name="MathJax-Span-10"/>
             <w:bookmarkEnd w:id="55"/>
+            <w:proofErr w:type="spellEnd"/>
             <w:r>
               <w:rPr>
                 <w:rFonts w:ascii="Times New Roman" w:hAnsi="Times New Roman" w:cs="Times New Roman"/>
@@ -1950,6 +2038,8 @@
             </w:r>
             <w:bookmarkStart w:id="56" w:name="MathJax-Span-11"/>
             <w:bookmarkEnd w:id="56"/>
+            <w:proofErr w:type="spellStart"/>
+            <w:proofErr w:type="gramStart"/>
             <w:r>
               <w:rPr>
                 <w:rFonts w:ascii="Times New Roman" w:hAnsi="Times New Roman" w:cs="Times New Roman"/>
@@ -2085,6 +2175,7 @@
             </w:r>
             <w:bookmarkStart w:id="71" w:name="MathJax-Span-26"/>
             <w:bookmarkEnd w:id="71"/>
+            <w:proofErr w:type="spellEnd"/>
             <w:r>
               <w:rPr>
                 <w:rFonts w:ascii="Times New Roman" w:hAnsi="Times New Roman" w:cs="Times New Roman"/>
@@ -2103,6 +2194,7 @@
             </w:r>
             <w:bookmarkStart w:id="74" w:name="MathJax-Span-29"/>
             <w:bookmarkEnd w:id="74"/>
+            <w:proofErr w:type="gramEnd"/>
             <w:r>
               <w:rPr>
                 <w:rFonts w:ascii="Times New Roman" w:hAnsi="Times New Roman" w:cs="Times New Roman"/>
@@ -2129,6 +2221,7 @@
             </w:r>
             <w:bookmarkStart w:id="77" w:name="MathJax-Span-32"/>
             <w:bookmarkEnd w:id="77"/>
+            <w:proofErr w:type="spellStart"/>
             <w:r>
               <w:rPr>
                 <w:rFonts w:ascii="Times New Roman" w:hAnsi="Times New Roman" w:cs="Times New Roman"/>
@@ -2190,6 +2283,7 @@
               </w:rPr>
               <w:t>D</w:t>
             </w:r>
+            <w:proofErr w:type="spellEnd"/>
           </w:p>
         </w:tc>
       </w:tr>
@@ -2411,7 +2505,25 @@
           <w:bCs/>
         </w:rPr>
         <w:lastRenderedPageBreak/>
-        <w:t>The Lempel Ziv Welch Algorithm:</w:t>
+        <w:t xml:space="preserve">The Lempel </w:t>
+      </w:r>
+      <w:proofErr w:type="spellStart"/>
+      <w:r>
+        <w:rPr>
+          <w:rFonts w:ascii="Times New Roman" w:hAnsi="Times New Roman" w:cs="Times New Roman"/>
+          <w:b/>
+          <w:bCs/>
+        </w:rPr>
+        <w:t>Ziv</w:t>
+      </w:r>
+      <w:proofErr w:type="spellEnd"/>
+      <w:r>
+        <w:rPr>
+          <w:rFonts w:ascii="Times New Roman" w:hAnsi="Times New Roman" w:cs="Times New Roman"/>
+          <w:b/>
+          <w:bCs/>
+        </w:rPr>
+        <w:t xml:space="preserve"> Welch Algorithm:</w:t>
       </w:r>
     </w:p>
     <w:p>
@@ -2437,7 +2549,21 @@
         <w:rPr>
           <w:rFonts w:ascii="Times New Roman" w:hAnsi="Times New Roman" w:cs="Times New Roman"/>
         </w:rPr>
-        <w:t xml:space="preserve"> algorithm a dictionary is used to store or index the previously used string patterns In the compression process those index value is used instead of repeating. The dictionary is created dynamically in the compression process and no need to transfer it with the encoded message for decompressing. In the decompression process, the same dictionary is created dynamically. Therefore, this algorithm is an adaptive compression algorithm.</w:t>
+        <w:t xml:space="preserve"> algorithm a dictionary is used to store or index the previously used string patterns </w:t>
+      </w:r>
+      <w:proofErr w:type="gramStart"/>
+      <w:r>
+        <w:rPr>
+          <w:rFonts w:ascii="Times New Roman" w:hAnsi="Times New Roman" w:cs="Times New Roman"/>
+        </w:rPr>
+        <w:t>In</w:t>
+      </w:r>
+      <w:proofErr w:type="gramEnd"/>
+      <w:r>
+        <w:rPr>
+          <w:rFonts w:ascii="Times New Roman" w:hAnsi="Times New Roman" w:cs="Times New Roman"/>
+        </w:rPr>
+        <w:t xml:space="preserve"> the compression process those index value is used instead of repeating. The dictionary is created dynamically in the compression process and no need to transfer it with the encoded message for decompressing. In the decompression process, the same dictionary is created dynamically. Therefore, this algorithm is an adaptive compression algorithm.</w:t>
       </w:r>
     </w:p>
     <w:p>
@@ -2861,7 +2987,14 @@
         <w:rPr>
           <w:rFonts w:ascii="Times New Roman" w:hAnsi="Times New Roman" w:cs="Times New Roman"/>
         </w:rPr>
-        <w:t xml:space="preserve"> p</w:t>
+        <w:t xml:space="preserve"> </w:t>
+      </w:r>
+      <w:proofErr w:type="spellStart"/>
+      <w:r>
+        <w:rPr>
+          <w:rFonts w:ascii="Times New Roman" w:hAnsi="Times New Roman" w:cs="Times New Roman"/>
+        </w:rPr>
+        <w:t>p</w:t>
       </w:r>
       <w:r>
         <w:rPr>
@@ -2870,6 +3003,7 @@
         </w:rPr>
         <w:t>j</w:t>
       </w:r>
+      <w:proofErr w:type="spellEnd"/>
       <w:r>
         <w:rPr>
           <w:rFonts w:ascii="Times New Roman" w:hAnsi="Times New Roman" w:cs="Times New Roman"/>
@@ -2881,7 +3015,21 @@
         <w:rPr>
           <w:rFonts w:ascii="Times New Roman" w:hAnsi="Times New Roman" w:cs="Times New Roman"/>
         </w:rPr>
-        <w:t xml:space="preserve">is the occurrence probability of j th symbol of the source </w:t>
+        <w:t xml:space="preserve">is the occurrence probability of j </w:t>
+      </w:r>
+      <w:proofErr w:type="spellStart"/>
+      <w:r>
+        <w:rPr>
+          <w:rFonts w:ascii="Times New Roman" w:hAnsi="Times New Roman" w:cs="Times New Roman"/>
+        </w:rPr>
+        <w:t>th</w:t>
+      </w:r>
+      <w:proofErr w:type="spellEnd"/>
+      <w:r>
+        <w:rPr>
+          <w:rFonts w:ascii="Times New Roman" w:hAnsi="Times New Roman" w:cs="Times New Roman"/>
+        </w:rPr>
+        <w:t xml:space="preserve"> symbol of the source </w:t>
       </w:r>
       <w:r>
         <w:rPr>
@@ -2889,6 +3037,7 @@
         </w:rPr>
         <w:t xml:space="preserve">message, </w:t>
       </w:r>
+      <w:proofErr w:type="spellStart"/>
       <w:r>
         <w:rPr>
           <w:rFonts w:ascii="Times New Roman" w:hAnsi="Times New Roman" w:cs="Times New Roman"/>
@@ -2900,7 +3049,15 @@
           <w:rFonts w:ascii="Times New Roman" w:hAnsi="Times New Roman" w:cs="Times New Roman"/>
           <w:vertAlign w:val="subscript"/>
         </w:rPr>
-        <w:t xml:space="preserve">j </w:t>
+        <w:t>j</w:t>
+      </w:r>
+      <w:proofErr w:type="spellEnd"/>
+      <w:r>
+        <w:rPr>
+          <w:rFonts w:ascii="Times New Roman" w:hAnsi="Times New Roman" w:cs="Times New Roman"/>
+          <w:vertAlign w:val="subscript"/>
+        </w:rPr>
+        <w:t xml:space="preserve"> </w:t>
       </w:r>
       <w:r>
         <w:rPr>
@@ -3120,7 +3277,49 @@
         <w:rPr>
           <w:rFonts w:ascii="Times New Roman" w:hAnsi="Times New Roman" w:cs="Times New Roman"/>
         </w:rPr>
-        <w:t>[7] by Laxmi Shaw, Student Member, IEEE, Daleef Rahman, and Aurobinda Routray, Senior Member, IEEE; The authors have examined the different lossless compression methods for single and multichannel EEG signals, and their performance with respect to their relative Compression ratios has been analysed.</w:t>
+        <w:t xml:space="preserve">[7] by Laxmi Shaw, Student Member, IEEE, </w:t>
+      </w:r>
+      <w:proofErr w:type="spellStart"/>
+      <w:r>
+        <w:rPr>
+          <w:rFonts w:ascii="Times New Roman" w:hAnsi="Times New Roman" w:cs="Times New Roman"/>
+        </w:rPr>
+        <w:t>Daleef</w:t>
+      </w:r>
+      <w:proofErr w:type="spellEnd"/>
+      <w:r>
+        <w:rPr>
+          <w:rFonts w:ascii="Times New Roman" w:hAnsi="Times New Roman" w:cs="Times New Roman"/>
+        </w:rPr>
+        <w:t xml:space="preserve"> Rahman, and </w:t>
+      </w:r>
+      <w:proofErr w:type="spellStart"/>
+      <w:r>
+        <w:rPr>
+          <w:rFonts w:ascii="Times New Roman" w:hAnsi="Times New Roman" w:cs="Times New Roman"/>
+        </w:rPr>
+        <w:t>Aurobinda</w:t>
+      </w:r>
+      <w:proofErr w:type="spellEnd"/>
+      <w:r>
+        <w:rPr>
+          <w:rFonts w:ascii="Times New Roman" w:hAnsi="Times New Roman" w:cs="Times New Roman"/>
+        </w:rPr>
+        <w:t xml:space="preserve"> </w:t>
+      </w:r>
+      <w:proofErr w:type="spellStart"/>
+      <w:r>
+        <w:rPr>
+          <w:rFonts w:ascii="Times New Roman" w:hAnsi="Times New Roman" w:cs="Times New Roman"/>
+        </w:rPr>
+        <w:t>Routray</w:t>
+      </w:r>
+      <w:proofErr w:type="spellEnd"/>
+      <w:r>
+        <w:rPr>
+          <w:rFonts w:ascii="Times New Roman" w:hAnsi="Times New Roman" w:cs="Times New Roman"/>
+        </w:rPr>
+        <w:t>, Senior Member, IEEE; The authors have examined the different lossless compression methods for single and multichannel EEG signals, and their performance with respect to their relative Compression ratios has been analysed.</w:t>
       </w:r>
       <w:r>
         <w:rPr>
@@ -3269,8 +3468,52 @@
         </w:rPr>
         <w:t>Problem Statement</w:t>
       </w:r>
-    </w:p>
-    <w:p/>
+      <w:r>
+        <w:rPr>
+          <w:rFonts w:ascii="Times New Roman" w:hAnsi="Times New Roman" w:cs="Times New Roman"/>
+        </w:rPr>
+        <w:t>:</w:t>
+      </w:r>
+    </w:p>
+    <w:p>
+      <w:pPr>
+        <w:pStyle w:val="ListParagraph"/>
+        <w:numPr>
+          <w:ilvl w:val="0"/>
+          <w:numId w:val="11"/>
+        </w:numPr>
+      </w:pPr>
+      <w:r>
+        <w:t>Minimize the cost of storing files in Cloud Storage using Lossless Data Compression Algorithms.</w:t>
+      </w:r>
+    </w:p>
+    <w:p>
+      <w:pPr>
+        <w:pStyle w:val="ListParagraph"/>
+        <w:numPr>
+          <w:ilvl w:val="0"/>
+          <w:numId w:val="11"/>
+        </w:numPr>
+      </w:pPr>
+      <w:r>
+        <w:t xml:space="preserve">Optimize </w:t>
+      </w:r>
+      <w:bookmarkStart w:id="84" w:name="_GoBack"/>
+      <w:bookmarkEnd w:id="84"/>
+      <w:r>
+        <w:t>Standard Data Compression Algorithms</w:t>
+      </w:r>
+    </w:p>
+    <w:p>
+      <w:pPr>
+        <w:ind w:right="798"/>
+        <w:rPr>
+          <w:rFonts w:ascii="Times New Roman" w:eastAsia="Calibri" w:hAnsi="Times New Roman" w:cs="Times New Roman"/>
+          <w:i/>
+          <w:sz w:val="18"/>
+        </w:rPr>
+      </w:pPr>
+    </w:p>
     <w:p>
       <w:pPr>
         <w:pStyle w:val="Heading1"/>
@@ -3287,57 +3530,138 @@
         <w:rPr>
           <w:rFonts w:ascii="Times New Roman" w:hAnsi="Times New Roman" w:cs="Times New Roman"/>
         </w:rPr>
-        <w:t>Objectives</w:t>
-      </w:r>
-    </w:p>
-    <w:p>
-      <w:pPr>
-        <w:pStyle w:val="Heading1"/>
+        <w:t>System Requirements (Software/Hardware)</w:t>
+      </w:r>
+    </w:p>
+    <w:p>
+      <w:r>
+        <w:t>•</w:t>
+      </w:r>
+      <w:r>
+        <w:tab/>
+      </w:r>
+      <w:r>
+        <w:rPr>
+          <w:b/>
+        </w:rPr>
+        <w:t>Hardware Interface:</w:t>
+      </w:r>
+    </w:p>
+    <w:p>
+      <w:pPr>
+        <w:pStyle w:val="ListParagraph"/>
         <w:numPr>
           <w:ilvl w:val="0"/>
-          <w:numId w:val="2"/>
+          <w:numId w:val="8"/>
         </w:numPr>
-        <w:ind w:left="469" w:right="0" w:hanging="484"/>
-        <w:rPr>
-          <w:rFonts w:ascii="Times New Roman" w:hAnsi="Times New Roman" w:cs="Times New Roman"/>
-        </w:rPr>
-      </w:pPr>
-      <w:r>
-        <w:rPr>
-          <w:rFonts w:ascii="Times New Roman" w:hAnsi="Times New Roman" w:cs="Times New Roman"/>
-        </w:rPr>
-        <w:t>Methodology</w:t>
-      </w:r>
-    </w:p>
-    <w:p>
-      <w:pPr>
-        <w:ind w:right="798"/>
-        <w:rPr>
-          <w:rFonts w:ascii="Times New Roman" w:eastAsia="Calibri" w:hAnsi="Times New Roman" w:cs="Times New Roman"/>
-          <w:i/>
-          <w:sz w:val="18"/>
-        </w:rPr>
-      </w:pPr>
-    </w:p>
-    <w:p>
-      <w:pPr>
-        <w:pStyle w:val="Heading1"/>
+      </w:pPr>
+      <w:r>
+        <w:t>64 bits processor architecture supported by windows.</w:t>
+      </w:r>
+    </w:p>
+    <w:p>
+      <w:pPr>
+        <w:pStyle w:val="ListParagraph"/>
         <w:numPr>
           <w:ilvl w:val="0"/>
-          <w:numId w:val="2"/>
+          <w:numId w:val="8"/>
         </w:numPr>
-        <w:ind w:left="469" w:right="0" w:hanging="484"/>
-        <w:rPr>
-          <w:rFonts w:ascii="Times New Roman" w:hAnsi="Times New Roman" w:cs="Times New Roman"/>
-        </w:rPr>
-      </w:pPr>
-      <w:r>
-        <w:rPr>
-          <w:rFonts w:ascii="Times New Roman" w:hAnsi="Times New Roman" w:cs="Times New Roman"/>
-        </w:rPr>
-        <w:t>System Requirements (Software/Hardware)</w:t>
-      </w:r>
-    </w:p>
+      </w:pPr>
+      <w:r>
+        <w:t xml:space="preserve">Minimum RAM requirement for proper functioning is </w:t>
+      </w:r>
+      <w:r>
+        <w:t>8</w:t>
+      </w:r>
+      <w:r>
+        <w:t xml:space="preserve"> GB.</w:t>
+      </w:r>
+    </w:p>
+    <w:p>
+      <w:pPr>
+        <w:pStyle w:val="ListParagraph"/>
+        <w:numPr>
+          <w:ilvl w:val="0"/>
+          <w:numId w:val="8"/>
+        </w:numPr>
+      </w:pPr>
+      <w:r>
+        <w:t>Required input as well as output devices.</w:t>
+      </w:r>
+    </w:p>
+    <w:p/>
+    <w:p>
+      <w:r>
+        <w:t>•</w:t>
+      </w:r>
+      <w:r>
+        <w:tab/>
+      </w:r>
+      <w:r>
+        <w:rPr>
+          <w:b/>
+        </w:rPr>
+        <w:t>Software Interface</w:t>
+      </w:r>
+      <w:r>
+        <w:rPr>
+          <w:b/>
+        </w:rPr>
+        <w:t>:</w:t>
+      </w:r>
+    </w:p>
+    <w:p>
+      <w:pPr>
+        <w:pStyle w:val="ListParagraph"/>
+        <w:numPr>
+          <w:ilvl w:val="0"/>
+          <w:numId w:val="10"/>
+        </w:numPr>
+      </w:pPr>
+      <w:r>
+        <w:t>C</w:t>
+      </w:r>
+      <w:r>
+        <w:t xml:space="preserve"> </w:t>
+      </w:r>
+      <w:r>
+        <w:t>C</w:t>
+      </w:r>
+      <w:r>
+        <w:t>ompiler</w:t>
+      </w:r>
+      <w:r>
+        <w:t xml:space="preserve"> </w:t>
+      </w:r>
+      <w:r>
+        <w:t>(GCC).</w:t>
+      </w:r>
+    </w:p>
+    <w:p>
+      <w:pPr>
+        <w:pStyle w:val="ListParagraph"/>
+        <w:numPr>
+          <w:ilvl w:val="0"/>
+          <w:numId w:val="10"/>
+        </w:numPr>
+      </w:pPr>
+      <w:r>
+        <w:t>AWS CLOUD SERVICES.</w:t>
+      </w:r>
+    </w:p>
+    <w:p>
+      <w:pPr>
+        <w:pStyle w:val="ListParagraph"/>
+        <w:numPr>
+          <w:ilvl w:val="0"/>
+          <w:numId w:val="10"/>
+        </w:numPr>
+      </w:pPr>
+      <w:r>
+        <w:t>Socket Programming Library in C.</w:t>
+      </w:r>
+    </w:p>
+    <w:p/>
     <w:p>
       <w:pPr>
         <w:ind w:left="469" w:hanging="484"/>
@@ -3363,6 +3687,7 @@
         <w:rPr>
           <w:rFonts w:ascii="Times New Roman" w:hAnsi="Times New Roman" w:cs="Times New Roman"/>
         </w:rPr>
+        <w:lastRenderedPageBreak/>
         <w:t>Schedule (PERT Chart)</w:t>
       </w:r>
     </w:p>
@@ -3398,7 +3723,29 @@
         <w:rPr>
           <w:rFonts w:ascii="Times New Roman" w:hAnsi="Times New Roman" w:cs="Times New Roman"/>
         </w:rPr>
-        <w:t>[1] Monika Soni , Dr Neeraj Shukla “Data Compression Techniques in Cloud Computing”</w:t>
+        <w:t xml:space="preserve">[1] Monika </w:t>
+      </w:r>
+      <w:proofErr w:type="spellStart"/>
+      <w:proofErr w:type="gramStart"/>
+      <w:r>
+        <w:rPr>
+          <w:rFonts w:ascii="Times New Roman" w:hAnsi="Times New Roman" w:cs="Times New Roman"/>
+        </w:rPr>
+        <w:t>Soni</w:t>
+      </w:r>
+      <w:proofErr w:type="spellEnd"/>
+      <w:r>
+        <w:rPr>
+          <w:rFonts w:ascii="Times New Roman" w:hAnsi="Times New Roman" w:cs="Times New Roman"/>
+        </w:rPr>
+        <w:t xml:space="preserve"> ,</w:t>
+      </w:r>
+      <w:proofErr w:type="gramEnd"/>
+      <w:r>
+        <w:rPr>
+          <w:rFonts w:ascii="Times New Roman" w:hAnsi="Times New Roman" w:cs="Times New Roman"/>
+        </w:rPr>
+        <w:t xml:space="preserve"> Dr Neeraj Shukla “Data Compression Techniques in Cloud Computing”</w:t>
       </w:r>
     </w:p>
     <w:p>
@@ -3413,7 +3760,6 @@
         <w:rPr>
           <w:rFonts w:ascii="Times New Roman" w:hAnsi="Times New Roman" w:cs="Times New Roman"/>
         </w:rPr>
-        <w:lastRenderedPageBreak/>
         <w:t>[2] Mohammad Hosseini “A Survey of Data Compression Algorithms and their Applications”</w:t>
       </w:r>
     </w:p>
@@ -3444,7 +3790,35 @@
         <w:rPr>
           <w:rFonts w:ascii="Times New Roman" w:hAnsi="Times New Roman" w:cs="Times New Roman"/>
         </w:rPr>
-        <w:t>[4] Kesheng, W., J. Otoo and S. Arie, 2006. Optimizing bitmap indices with efficient compression, ACM Trans. Database Systems, 31: 1-38.</w:t>
+        <w:t xml:space="preserve">[4] </w:t>
+      </w:r>
+      <w:proofErr w:type="spellStart"/>
+      <w:r>
+        <w:rPr>
+          <w:rFonts w:ascii="Times New Roman" w:hAnsi="Times New Roman" w:cs="Times New Roman"/>
+        </w:rPr>
+        <w:t>Kesheng</w:t>
+      </w:r>
+      <w:proofErr w:type="spellEnd"/>
+      <w:r>
+        <w:rPr>
+          <w:rFonts w:ascii="Times New Roman" w:hAnsi="Times New Roman" w:cs="Times New Roman"/>
+        </w:rPr>
+        <w:t xml:space="preserve">, W., J. </w:t>
+      </w:r>
+      <w:proofErr w:type="spellStart"/>
+      <w:r>
+        <w:rPr>
+          <w:rFonts w:ascii="Times New Roman" w:hAnsi="Times New Roman" w:cs="Times New Roman"/>
+        </w:rPr>
+        <w:t>Otoo</w:t>
+      </w:r>
+      <w:proofErr w:type="spellEnd"/>
+      <w:r>
+        <w:rPr>
+          <w:rFonts w:ascii="Times New Roman" w:hAnsi="Times New Roman" w:cs="Times New Roman"/>
+        </w:rPr>
+        <w:t xml:space="preserve"> and S. Arie, 2006. Optimizing bitmap indices with efficient compression, ACM Trans. Database Systems, 31: 1-38.</w:t>
       </w:r>
     </w:p>
     <w:p>
@@ -3461,57 +3835,15 @@
         </w:rPr>
         <w:t>[5]</w:t>
       </w:r>
-      <w:bookmarkStart w:id="84" w:name="_GoBack"/>
-      <w:bookmarkEnd w:id="84"/>
-      <w:r>
-        <w:rPr>
-          <w:rStyle w:val="InternetLink"/>
-          <w:rFonts w:ascii="Times New Roman" w:hAnsi="Times New Roman" w:cs="Times New Roman"/>
-        </w:rPr>
-        <w:fldChar w:fldCharType="begin"/>
-      </w:r>
-      <w:r>
-        <w:rPr>
-          <w:rStyle w:val="InternetLink"/>
-          <w:rFonts w:ascii="Times New Roman" w:hAnsi="Times New Roman" w:cs="Times New Roman"/>
-        </w:rPr>
-        <w:instrText xml:space="preserve"> HYPERLINK "</w:instrText>
-      </w:r>
-      <w:r>
-        <w:rPr>
-          <w:rStyle w:val="InternetLink"/>
-          <w:rFonts w:ascii="Times New Roman" w:hAnsi="Times New Roman" w:cs="Times New Roman"/>
-        </w:rPr>
-        <w:instrText>https://www.google.com/url?sa=t&amp;rct=j&amp;q=&amp;esrc=s&amp;source=web&amp;cd=15&amp;ved=2ahUKEwjW8piM_q_dAhVHyrwKHXE2DHoQFjAOegQIABAC&amp;url=http%3A%2F%2Fecehithaldia.in%2Fteaching_material%2FShanon-Fano1586521731.pdf&amp;usg=AOvVaw0MHM4foSS-sDhzqyRAVfaE</w:instrText>
-      </w:r>
-      <w:r>
-        <w:rPr>
-          <w:rStyle w:val="InternetLink"/>
-          <w:rFonts w:ascii="Times New Roman" w:hAnsi="Times New Roman" w:cs="Times New Roman"/>
-        </w:rPr>
-        <w:instrText xml:space="preserve">" </w:instrText>
-      </w:r>
-      <w:r>
-        <w:rPr>
-          <w:rStyle w:val="InternetLink"/>
-          <w:rFonts w:ascii="Times New Roman" w:hAnsi="Times New Roman" w:cs="Times New Roman"/>
-        </w:rPr>
-        <w:fldChar w:fldCharType="separate"/>
-      </w:r>
-      <w:r>
-        <w:rPr>
-          <w:rStyle w:val="Hyperlink"/>
-          <w:rFonts w:ascii="Times New Roman" w:hAnsi="Times New Roman" w:cs="Times New Roman"/>
-        </w:rPr>
-        <w:t>https://www.google.com/url?sa=t&amp;rct=j&amp;q=&amp;esrc=s&amp;source=web&amp;cd=15&amp;ved=2ahUKEwjW8piM_q_dAhVHyrwKHXE2DHoQFjAOegQIABAC&amp;url=http%3A%2F%2Fecehithaldia.in%2Fteaching_material%2FShanon-Fano1586521731.pdf&amp;usg=AOvVaw0MHM4foSS-sDhzqyRAVfaE</w:t>
-      </w:r>
-      <w:r>
-        <w:rPr>
-          <w:rStyle w:val="InternetLink"/>
-          <w:rFonts w:ascii="Times New Roman" w:hAnsi="Times New Roman" w:cs="Times New Roman"/>
-        </w:rPr>
-        <w:fldChar w:fldCharType="end"/>
-      </w:r>
+      <w:hyperlink r:id="rId7" w:history="1">
+        <w:r>
+          <w:rPr>
+            <w:rStyle w:val="Hyperlink"/>
+            <w:rFonts w:ascii="Times New Roman" w:hAnsi="Times New Roman" w:cs="Times New Roman"/>
+          </w:rPr>
+          <w:t>https://www.google.com/url?sa=t&amp;rct=j&amp;q=&amp;esrc=s&amp;source=web&amp;cd=15&amp;ved=2ahUKEwjW8piM_q_dAhVHyrwKHXE2DHoQFjAOegQIABAC&amp;url=http%3A%2F%2Fecehithaldia.in%2Fteaching_material%2FShanon-Fano1586521731.pdf&amp;usg=AOvVaw0MHM4foSS-sDhzqyRAVfaE</w:t>
+        </w:r>
+      </w:hyperlink>
     </w:p>
     <w:p>
       <w:pPr>
@@ -3525,7 +3857,57 @@
         <w:rPr>
           <w:rFonts w:ascii="Times New Roman" w:hAnsi="Times New Roman" w:cs="Times New Roman"/>
         </w:rPr>
-        <w:t>[6] S.R. Kodituwakku ,U. S. Amarasinghe  “Comparision of Lossless data compression algorithms for text data”</w:t>
+        <w:t xml:space="preserve">[6] S.R. </w:t>
+      </w:r>
+      <w:proofErr w:type="spellStart"/>
+      <w:proofErr w:type="gramStart"/>
+      <w:r>
+        <w:rPr>
+          <w:rFonts w:ascii="Times New Roman" w:hAnsi="Times New Roman" w:cs="Times New Roman"/>
+        </w:rPr>
+        <w:t>Kodituwakku</w:t>
+      </w:r>
+      <w:proofErr w:type="spellEnd"/>
+      <w:r>
+        <w:rPr>
+          <w:rFonts w:ascii="Times New Roman" w:hAnsi="Times New Roman" w:cs="Times New Roman"/>
+        </w:rPr>
+        <w:t xml:space="preserve"> ,</w:t>
+      </w:r>
+      <w:proofErr w:type="gramEnd"/>
+      <w:r>
+        <w:rPr>
+          <w:rFonts w:ascii="Times New Roman" w:hAnsi="Times New Roman" w:cs="Times New Roman"/>
+        </w:rPr>
+        <w:t xml:space="preserve">U. S. </w:t>
+      </w:r>
+      <w:proofErr w:type="spellStart"/>
+      <w:r>
+        <w:rPr>
+          <w:rFonts w:ascii="Times New Roman" w:hAnsi="Times New Roman" w:cs="Times New Roman"/>
+        </w:rPr>
+        <w:t>Amarasinghe</w:t>
+      </w:r>
+      <w:proofErr w:type="spellEnd"/>
+      <w:r>
+        <w:rPr>
+          <w:rFonts w:ascii="Times New Roman" w:hAnsi="Times New Roman" w:cs="Times New Roman"/>
+        </w:rPr>
+        <w:t xml:space="preserve">  “</w:t>
+      </w:r>
+      <w:proofErr w:type="spellStart"/>
+      <w:r>
+        <w:rPr>
+          <w:rFonts w:ascii="Times New Roman" w:hAnsi="Times New Roman" w:cs="Times New Roman"/>
+        </w:rPr>
+        <w:t>Comparision</w:t>
+      </w:r>
+      <w:proofErr w:type="spellEnd"/>
+      <w:r>
+        <w:rPr>
+          <w:rFonts w:ascii="Times New Roman" w:hAnsi="Times New Roman" w:cs="Times New Roman"/>
+        </w:rPr>
+        <w:t xml:space="preserve"> of Lossless data compression algorithms for text data”</w:t>
       </w:r>
     </w:p>
     <w:p>
@@ -3540,7 +3922,65 @@
         <w:rPr>
           <w:rFonts w:ascii="Times New Roman" w:hAnsi="Times New Roman" w:cs="Times New Roman"/>
         </w:rPr>
-        <w:t>[7] Highly Efficient Compression Algorithms for Multichannel EEG,Laxmi Shaw , Student Member, IEEE , Daleef Rahman, and Aurobinda Routray, Senior Member, IEEE</w:t>
+        <w:t xml:space="preserve">[7] Highly Efficient Compression Algorithms for Multichannel </w:t>
+      </w:r>
+      <w:proofErr w:type="spellStart"/>
+      <w:proofErr w:type="gramStart"/>
+      <w:r>
+        <w:rPr>
+          <w:rFonts w:ascii="Times New Roman" w:hAnsi="Times New Roman" w:cs="Times New Roman"/>
+        </w:rPr>
+        <w:t>EEG,Laxmi</w:t>
+      </w:r>
+      <w:proofErr w:type="spellEnd"/>
+      <w:proofErr w:type="gramEnd"/>
+      <w:r>
+        <w:rPr>
+          <w:rFonts w:ascii="Times New Roman" w:hAnsi="Times New Roman" w:cs="Times New Roman"/>
+        </w:rPr>
+        <w:t xml:space="preserve"> Shaw , Student Member, IEEE , </w:t>
+      </w:r>
+      <w:proofErr w:type="spellStart"/>
+      <w:r>
+        <w:rPr>
+          <w:rFonts w:ascii="Times New Roman" w:hAnsi="Times New Roman" w:cs="Times New Roman"/>
+        </w:rPr>
+        <w:t>Daleef</w:t>
+      </w:r>
+      <w:proofErr w:type="spellEnd"/>
+      <w:r>
+        <w:rPr>
+          <w:rFonts w:ascii="Times New Roman" w:hAnsi="Times New Roman" w:cs="Times New Roman"/>
+        </w:rPr>
+        <w:t xml:space="preserve"> Rahman, and </w:t>
+      </w:r>
+      <w:proofErr w:type="spellStart"/>
+      <w:r>
+        <w:rPr>
+          <w:rFonts w:ascii="Times New Roman" w:hAnsi="Times New Roman" w:cs="Times New Roman"/>
+        </w:rPr>
+        <w:t>Aurobinda</w:t>
+      </w:r>
+      <w:proofErr w:type="spellEnd"/>
+      <w:r>
+        <w:rPr>
+          <w:rFonts w:ascii="Times New Roman" w:hAnsi="Times New Roman" w:cs="Times New Roman"/>
+        </w:rPr>
+        <w:t xml:space="preserve"> </w:t>
+      </w:r>
+      <w:proofErr w:type="spellStart"/>
+      <w:r>
+        <w:rPr>
+          <w:rFonts w:ascii="Times New Roman" w:hAnsi="Times New Roman" w:cs="Times New Roman"/>
+        </w:rPr>
+        <w:t>Routray</w:t>
+      </w:r>
+      <w:proofErr w:type="spellEnd"/>
+      <w:r>
+        <w:rPr>
+          <w:rFonts w:ascii="Times New Roman" w:hAnsi="Times New Roman" w:cs="Times New Roman"/>
+        </w:rPr>
+        <w:t>, Senior Member, IEEE</w:t>
       </w:r>
     </w:p>
     <w:p>
@@ -3555,7 +3995,21 @@
         <w:rPr>
           <w:rFonts w:ascii="Times New Roman" w:hAnsi="Times New Roman" w:cs="Times New Roman"/>
         </w:rPr>
-        <w:t>[8] A Survey of Data Compression Algorithms and their Applications ,Mohammad Hosseini</w:t>
+        <w:t xml:space="preserve">[8] A Survey of Data Compression Algorithms and their </w:t>
+      </w:r>
+      <w:proofErr w:type="gramStart"/>
+      <w:r>
+        <w:rPr>
+          <w:rFonts w:ascii="Times New Roman" w:hAnsi="Times New Roman" w:cs="Times New Roman"/>
+        </w:rPr>
+        <w:t>Applications ,Mohammad</w:t>
+      </w:r>
+      <w:proofErr w:type="gramEnd"/>
+      <w:r>
+        <w:rPr>
+          <w:rFonts w:ascii="Times New Roman" w:hAnsi="Times New Roman" w:cs="Times New Roman"/>
+        </w:rPr>
+        <w:t xml:space="preserve"> Hosseini</w:t>
       </w:r>
     </w:p>
     <w:p>
@@ -3581,11 +4035,33 @@
           <w:rFonts w:ascii="Times New Roman" w:hAnsi="Times New Roman" w:cs="Times New Roman"/>
         </w:rPr>
       </w:pPr>
-      <w:r>
-        <w:rPr>
-          <w:rFonts w:ascii="Times New Roman" w:hAnsi="Times New Roman" w:cs="Times New Roman"/>
-        </w:rPr>
-        <w:t>,Email: mohammad hosseini@sfu.ca</w:t>
+      <w:proofErr w:type="gramStart"/>
+      <w:r>
+        <w:rPr>
+          <w:rFonts w:ascii="Times New Roman" w:hAnsi="Times New Roman" w:cs="Times New Roman"/>
+        </w:rPr>
+        <w:t>,Email</w:t>
+      </w:r>
+      <w:proofErr w:type="gramEnd"/>
+      <w:r>
+        <w:rPr>
+          <w:rFonts w:ascii="Times New Roman" w:hAnsi="Times New Roman" w:cs="Times New Roman"/>
+        </w:rPr>
+        <w:t xml:space="preserve">: </w:t>
+      </w:r>
+      <w:proofErr w:type="spellStart"/>
+      <w:r>
+        <w:rPr>
+          <w:rFonts w:ascii="Times New Roman" w:hAnsi="Times New Roman" w:cs="Times New Roman"/>
+        </w:rPr>
+        <w:t>mohammad</w:t>
+      </w:r>
+      <w:proofErr w:type="spellEnd"/>
+      <w:r>
+        <w:rPr>
+          <w:rFonts w:ascii="Times New Roman" w:hAnsi="Times New Roman" w:cs="Times New Roman"/>
+        </w:rPr>
+        <w:t xml:space="preserve"> hosseini@sfu.ca</w:t>
       </w:r>
     </w:p>
     <w:p>
@@ -3611,6 +4087,256 @@
 <file path=word/numbering.xml><?xml version="1.0" encoding="utf-8"?>
 <w:numbering xmlns:wpc="http://schemas.microsoft.com/office/word/2010/wordprocessingCanvas" xmlns:cx="http://schemas.microsoft.com/office/drawing/2014/chartex" xmlns:cx1="http://schemas.microsoft.com/office/drawing/2015/9/8/chartex" xmlns:cx2="http://schemas.microsoft.com/office/drawing/2015/10/21/chartex" xmlns:cx3="http://schemas.microsoft.com/office/drawing/2016/5/9/chartex" xmlns:cx4="http://schemas.microsoft.com/office/drawing/2016/5/10/chartex" xmlns:cx5="http://schemas.microsoft.com/office/drawing/2016/5/11/chartex" xmlns:cx6="http://schemas.microsoft.com/office/drawing/2016/5/12/chartex" xmlns:cx7="http://schemas.microsoft.com/office/drawing/2016/5/13/chartex" xmlns:cx8="http://schemas.microsoft.com/office/drawing/2016/5/14/chartex" xmlns:mc="http://schemas.openxmlformats.org/markup-compatibility/2006" xmlns:aink="http://schemas.microsoft.com/office/drawing/2016/ink" xmlns:am3d="http://schemas.microsoft.com/office/drawing/2017/model3d" xmlns:o="urn:schemas-microsoft-com:office:office" xmlns:r="http://schemas.openxmlformats.org/officeDocument/2006/relationships" xmlns:m="http://schemas.openxmlformats.org/officeDocument/2006/math" xmlns:v="urn:schemas-microsoft-com:vml" xmlns:wp14="http://schemas.microsoft.com/office/word/2010/wordprocessingDrawing" xmlns:wp="http://schemas.openxmlformats.org/drawingml/2006/wordprocessingDrawing" xmlns:w10="urn:schemas-microsoft-com:office:word" xmlns:w="http://schemas.openxmlformats.org/wordprocessingml/2006/main" xmlns:w14="http://schemas.microsoft.com/office/word/2010/wordml" xmlns:w15="http://schemas.microsoft.com/office/word/2012/wordml" xmlns:w16cid="http://schemas.microsoft.com/office/word/2016/wordml/cid" xmlns:w16se="http://schemas.microsoft.com/office/word/2015/wordml/symex" xmlns:wpg="http://schemas.microsoft.com/office/word/2010/wordprocessingGroup" xmlns:wpi="http://schemas.microsoft.com/office/word/2010/wordprocessingInk" xmlns:wne="http://schemas.microsoft.com/office/word/2006/wordml" xmlns:wps="http://schemas.microsoft.com/office/word/2010/wordprocessingShape" mc:Ignorable="w14 w15 w16se w16cid wp14">
   <w:abstractNum w:abstractNumId="0" w15:restartNumberingAfterBreak="0">
+    <w:nsid w:val="07C95636"/>
+    <w:multiLevelType w:val="hybridMultilevel"/>
+    <w:tmpl w:val="28361700"/>
+    <w:lvl w:ilvl="0" w:tplc="D1B0D46A">
+      <w:start w:val="1"/>
+      <w:numFmt w:val="bullet"/>
+      <w:lvlText w:val="–"/>
+      <w:lvlJc w:val="left"/>
+      <w:pPr>
+        <w:ind w:left="1140" w:hanging="360"/>
+      </w:pPr>
+      <w:rPr>
+        <w:rFonts w:ascii="Cambria" w:eastAsia="Cambria" w:hAnsi="Cambria" w:cs="Cambria"/>
+        <w:b/>
+        <w:bCs/>
+        <w:i w:val="0"/>
+        <w:strike w:val="0"/>
+        <w:dstrike w:val="0"/>
+        <w:color w:val="000000"/>
+        <w:sz w:val="20"/>
+        <w:szCs w:val="20"/>
+        <w:u w:val="none" w:color="000000"/>
+        <w:bdr w:val="none" w:sz="0" w:space="0" w:color="auto"/>
+        <w:shd w:val="clear" w:color="auto" w:fill="auto"/>
+        <w:vertAlign w:val="baseline"/>
+      </w:rPr>
+    </w:lvl>
+    <w:lvl w:ilvl="1" w:tplc="40090003" w:tentative="1">
+      <w:start w:val="1"/>
+      <w:numFmt w:val="bullet"/>
+      <w:lvlText w:val="o"/>
+      <w:lvlJc w:val="left"/>
+      <w:pPr>
+        <w:ind w:left="1860" w:hanging="360"/>
+      </w:pPr>
+      <w:rPr>
+        <w:rFonts w:ascii="Courier New" w:hAnsi="Courier New" w:cs="Courier New" w:hint="default"/>
+      </w:rPr>
+    </w:lvl>
+    <w:lvl w:ilvl="2" w:tplc="40090005" w:tentative="1">
+      <w:start w:val="1"/>
+      <w:numFmt w:val="bullet"/>
+      <w:lvlText w:val=""/>
+      <w:lvlJc w:val="left"/>
+      <w:pPr>
+        <w:ind w:left="2580" w:hanging="360"/>
+      </w:pPr>
+      <w:rPr>
+        <w:rFonts w:ascii="Wingdings" w:hAnsi="Wingdings" w:hint="default"/>
+      </w:rPr>
+    </w:lvl>
+    <w:lvl w:ilvl="3" w:tplc="40090001" w:tentative="1">
+      <w:start w:val="1"/>
+      <w:numFmt w:val="bullet"/>
+      <w:lvlText w:val=""/>
+      <w:lvlJc w:val="left"/>
+      <w:pPr>
+        <w:ind w:left="3300" w:hanging="360"/>
+      </w:pPr>
+      <w:rPr>
+        <w:rFonts w:ascii="Symbol" w:hAnsi="Symbol" w:hint="default"/>
+      </w:rPr>
+    </w:lvl>
+    <w:lvl w:ilvl="4" w:tplc="40090003" w:tentative="1">
+      <w:start w:val="1"/>
+      <w:numFmt w:val="bullet"/>
+      <w:lvlText w:val="o"/>
+      <w:lvlJc w:val="left"/>
+      <w:pPr>
+        <w:ind w:left="4020" w:hanging="360"/>
+      </w:pPr>
+      <w:rPr>
+        <w:rFonts w:ascii="Courier New" w:hAnsi="Courier New" w:cs="Courier New" w:hint="default"/>
+      </w:rPr>
+    </w:lvl>
+    <w:lvl w:ilvl="5" w:tplc="40090005" w:tentative="1">
+      <w:start w:val="1"/>
+      <w:numFmt w:val="bullet"/>
+      <w:lvlText w:val=""/>
+      <w:lvlJc w:val="left"/>
+      <w:pPr>
+        <w:ind w:left="4740" w:hanging="360"/>
+      </w:pPr>
+      <w:rPr>
+        <w:rFonts w:ascii="Wingdings" w:hAnsi="Wingdings" w:hint="default"/>
+      </w:rPr>
+    </w:lvl>
+    <w:lvl w:ilvl="6" w:tplc="40090001" w:tentative="1">
+      <w:start w:val="1"/>
+      <w:numFmt w:val="bullet"/>
+      <w:lvlText w:val=""/>
+      <w:lvlJc w:val="left"/>
+      <w:pPr>
+        <w:ind w:left="5460" w:hanging="360"/>
+      </w:pPr>
+      <w:rPr>
+        <w:rFonts w:ascii="Symbol" w:hAnsi="Symbol" w:hint="default"/>
+      </w:rPr>
+    </w:lvl>
+    <w:lvl w:ilvl="7" w:tplc="40090003" w:tentative="1">
+      <w:start w:val="1"/>
+      <w:numFmt w:val="bullet"/>
+      <w:lvlText w:val="o"/>
+      <w:lvlJc w:val="left"/>
+      <w:pPr>
+        <w:ind w:left="6180" w:hanging="360"/>
+      </w:pPr>
+      <w:rPr>
+        <w:rFonts w:ascii="Courier New" w:hAnsi="Courier New" w:cs="Courier New" w:hint="default"/>
+      </w:rPr>
+    </w:lvl>
+    <w:lvl w:ilvl="8" w:tplc="40090005" w:tentative="1">
+      <w:start w:val="1"/>
+      <w:numFmt w:val="bullet"/>
+      <w:lvlText w:val=""/>
+      <w:lvlJc w:val="left"/>
+      <w:pPr>
+        <w:ind w:left="6900" w:hanging="360"/>
+      </w:pPr>
+      <w:rPr>
+        <w:rFonts w:ascii="Wingdings" w:hAnsi="Wingdings" w:hint="default"/>
+      </w:rPr>
+    </w:lvl>
+  </w:abstractNum>
+  <w:abstractNum w:abstractNumId="1" w15:restartNumberingAfterBreak="0">
+    <w:nsid w:val="0E1A33A9"/>
+    <w:multiLevelType w:val="hybridMultilevel"/>
+    <w:tmpl w:val="6A244ABE"/>
+    <w:lvl w:ilvl="0" w:tplc="D1B0D46A">
+      <w:start w:val="1"/>
+      <w:numFmt w:val="bullet"/>
+      <w:lvlText w:val="–"/>
+      <w:lvlJc w:val="left"/>
+      <w:pPr>
+        <w:ind w:left="1080" w:hanging="720"/>
+      </w:pPr>
+      <w:rPr>
+        <w:rFonts w:ascii="Cambria" w:eastAsia="Cambria" w:hAnsi="Cambria" w:cs="Cambria" w:hint="default"/>
+        <w:b/>
+        <w:bCs/>
+        <w:i w:val="0"/>
+        <w:strike w:val="0"/>
+        <w:dstrike w:val="0"/>
+        <w:color w:val="000000"/>
+        <w:sz w:val="20"/>
+        <w:szCs w:val="20"/>
+        <w:u w:val="none" w:color="000000"/>
+        <w:bdr w:val="none" w:sz="0" w:space="0" w:color="auto"/>
+        <w:shd w:val="clear" w:color="auto" w:fill="auto"/>
+        <w:vertAlign w:val="baseline"/>
+      </w:rPr>
+    </w:lvl>
+    <w:lvl w:ilvl="1" w:tplc="40090003" w:tentative="1">
+      <w:start w:val="1"/>
+      <w:numFmt w:val="bullet"/>
+      <w:lvlText w:val="o"/>
+      <w:lvlJc w:val="left"/>
+      <w:pPr>
+        <w:ind w:left="1440" w:hanging="360"/>
+      </w:pPr>
+      <w:rPr>
+        <w:rFonts w:ascii="Courier New" w:hAnsi="Courier New" w:cs="Courier New" w:hint="default"/>
+      </w:rPr>
+    </w:lvl>
+    <w:lvl w:ilvl="2" w:tplc="40090005" w:tentative="1">
+      <w:start w:val="1"/>
+      <w:numFmt w:val="bullet"/>
+      <w:lvlText w:val=""/>
+      <w:lvlJc w:val="left"/>
+      <w:pPr>
+        <w:ind w:left="2160" w:hanging="360"/>
+      </w:pPr>
+      <w:rPr>
+        <w:rFonts w:ascii="Wingdings" w:hAnsi="Wingdings" w:hint="default"/>
+      </w:rPr>
+    </w:lvl>
+    <w:lvl w:ilvl="3" w:tplc="40090001" w:tentative="1">
+      <w:start w:val="1"/>
+      <w:numFmt w:val="bullet"/>
+      <w:lvlText w:val=""/>
+      <w:lvlJc w:val="left"/>
+      <w:pPr>
+        <w:ind w:left="2880" w:hanging="360"/>
+      </w:pPr>
+      <w:rPr>
+        <w:rFonts w:ascii="Symbol" w:hAnsi="Symbol" w:hint="default"/>
+      </w:rPr>
+    </w:lvl>
+    <w:lvl w:ilvl="4" w:tplc="40090003" w:tentative="1">
+      <w:start w:val="1"/>
+      <w:numFmt w:val="bullet"/>
+      <w:lvlText w:val="o"/>
+      <w:lvlJc w:val="left"/>
+      <w:pPr>
+        <w:ind w:left="3600" w:hanging="360"/>
+      </w:pPr>
+      <w:rPr>
+        <w:rFonts w:ascii="Courier New" w:hAnsi="Courier New" w:cs="Courier New" w:hint="default"/>
+      </w:rPr>
+    </w:lvl>
+    <w:lvl w:ilvl="5" w:tplc="40090005" w:tentative="1">
+      <w:start w:val="1"/>
+      <w:numFmt w:val="bullet"/>
+      <w:lvlText w:val=""/>
+      <w:lvlJc w:val="left"/>
+      <w:pPr>
+        <w:ind w:left="4320" w:hanging="360"/>
+      </w:pPr>
+      <w:rPr>
+        <w:rFonts w:ascii="Wingdings" w:hAnsi="Wingdings" w:hint="default"/>
+      </w:rPr>
+    </w:lvl>
+    <w:lvl w:ilvl="6" w:tplc="40090001" w:tentative="1">
+      <w:start w:val="1"/>
+      <w:numFmt w:val="bullet"/>
+      <w:lvlText w:val=""/>
+      <w:lvlJc w:val="left"/>
+      <w:pPr>
+        <w:ind w:left="5040" w:hanging="360"/>
+      </w:pPr>
+      <w:rPr>
+        <w:rFonts w:ascii="Symbol" w:hAnsi="Symbol" w:hint="default"/>
+      </w:rPr>
+    </w:lvl>
+    <w:lvl w:ilvl="7" w:tplc="40090003" w:tentative="1">
+      <w:start w:val="1"/>
+      <w:numFmt w:val="bullet"/>
+      <w:lvlText w:val="o"/>
+      <w:lvlJc w:val="left"/>
+      <w:pPr>
+        <w:ind w:left="5760" w:hanging="360"/>
+      </w:pPr>
+      <w:rPr>
+        <w:rFonts w:ascii="Courier New" w:hAnsi="Courier New" w:cs="Courier New" w:hint="default"/>
+      </w:rPr>
+    </w:lvl>
+    <w:lvl w:ilvl="8" w:tplc="40090005" w:tentative="1">
+      <w:start w:val="1"/>
+      <w:numFmt w:val="bullet"/>
+      <w:lvlText w:val=""/>
+      <w:lvlJc w:val="left"/>
+      <w:pPr>
+        <w:ind w:left="6480" w:hanging="360"/>
+      </w:pPr>
+      <w:rPr>
+        <w:rFonts w:ascii="Wingdings" w:hAnsi="Wingdings" w:hint="default"/>
+      </w:rPr>
+    </w:lvl>
+  </w:abstractNum>
+  <w:abstractNum w:abstractNumId="2" w15:restartNumberingAfterBreak="0">
     <w:nsid w:val="2E1A632D"/>
     <w:multiLevelType w:val="multilevel"/>
     <w:tmpl w:val="E4400B32"/>
@@ -3831,7 +4557,7 @@
       </w:rPr>
     </w:lvl>
   </w:abstractNum>
-  <w:abstractNum w:abstractNumId="1" w15:restartNumberingAfterBreak="0">
+  <w:abstractNum w:abstractNumId="3" w15:restartNumberingAfterBreak="0">
     <w:nsid w:val="39A001B7"/>
     <w:multiLevelType w:val="multilevel"/>
     <w:tmpl w:val="05781052"/>
@@ -3951,7 +4677,7 @@
       </w:pPr>
     </w:lvl>
   </w:abstractNum>
-  <w:abstractNum w:abstractNumId="2" w15:restartNumberingAfterBreak="0">
+  <w:abstractNum w:abstractNumId="4" w15:restartNumberingAfterBreak="0">
     <w:nsid w:val="39F954D2"/>
     <w:multiLevelType w:val="hybridMultilevel"/>
     <w:tmpl w:val="99E0BFFA"/>
@@ -4071,7 +4797,334 @@
       </w:rPr>
     </w:lvl>
   </w:abstractNum>
-  <w:abstractNum w:abstractNumId="3" w15:restartNumberingAfterBreak="0">
+  <w:abstractNum w:abstractNumId="5" w15:restartNumberingAfterBreak="0">
+    <w:nsid w:val="4A6C5697"/>
+    <w:multiLevelType w:val="hybridMultilevel"/>
+    <w:tmpl w:val="536CF0A8"/>
+    <w:lvl w:ilvl="0" w:tplc="D1B0D46A">
+      <w:start w:val="1"/>
+      <w:numFmt w:val="bullet"/>
+      <w:lvlText w:val="–"/>
+      <w:lvlJc w:val="left"/>
+      <w:pPr>
+        <w:ind w:left="720" w:hanging="360"/>
+      </w:pPr>
+      <w:rPr>
+        <w:rFonts w:ascii="Cambria" w:eastAsia="Cambria" w:hAnsi="Cambria" w:cs="Cambria"/>
+        <w:b/>
+        <w:bCs/>
+        <w:i w:val="0"/>
+        <w:strike w:val="0"/>
+        <w:dstrike w:val="0"/>
+        <w:color w:val="000000"/>
+        <w:sz w:val="20"/>
+        <w:szCs w:val="20"/>
+        <w:u w:val="none" w:color="000000"/>
+        <w:bdr w:val="none" w:sz="0" w:space="0" w:color="auto"/>
+        <w:shd w:val="clear" w:color="auto" w:fill="auto"/>
+        <w:vertAlign w:val="baseline"/>
+      </w:rPr>
+    </w:lvl>
+    <w:lvl w:ilvl="1" w:tplc="40090003" w:tentative="1">
+      <w:start w:val="1"/>
+      <w:numFmt w:val="bullet"/>
+      <w:lvlText w:val="o"/>
+      <w:lvlJc w:val="left"/>
+      <w:pPr>
+        <w:ind w:left="1440" w:hanging="360"/>
+      </w:pPr>
+      <w:rPr>
+        <w:rFonts w:ascii="Courier New" w:hAnsi="Courier New" w:cs="Courier New" w:hint="default"/>
+      </w:rPr>
+    </w:lvl>
+    <w:lvl w:ilvl="2" w:tplc="40090005" w:tentative="1">
+      <w:start w:val="1"/>
+      <w:numFmt w:val="bullet"/>
+      <w:lvlText w:val=""/>
+      <w:lvlJc w:val="left"/>
+      <w:pPr>
+        <w:ind w:left="2160" w:hanging="360"/>
+      </w:pPr>
+      <w:rPr>
+        <w:rFonts w:ascii="Wingdings" w:hAnsi="Wingdings" w:hint="default"/>
+      </w:rPr>
+    </w:lvl>
+    <w:lvl w:ilvl="3" w:tplc="40090001" w:tentative="1">
+      <w:start w:val="1"/>
+      <w:numFmt w:val="bullet"/>
+      <w:lvlText w:val=""/>
+      <w:lvlJc w:val="left"/>
+      <w:pPr>
+        <w:ind w:left="2880" w:hanging="360"/>
+      </w:pPr>
+      <w:rPr>
+        <w:rFonts w:ascii="Symbol" w:hAnsi="Symbol" w:hint="default"/>
+      </w:rPr>
+    </w:lvl>
+    <w:lvl w:ilvl="4" w:tplc="40090003" w:tentative="1">
+      <w:start w:val="1"/>
+      <w:numFmt w:val="bullet"/>
+      <w:lvlText w:val="o"/>
+      <w:lvlJc w:val="left"/>
+      <w:pPr>
+        <w:ind w:left="3600" w:hanging="360"/>
+      </w:pPr>
+      <w:rPr>
+        <w:rFonts w:ascii="Courier New" w:hAnsi="Courier New" w:cs="Courier New" w:hint="default"/>
+      </w:rPr>
+    </w:lvl>
+    <w:lvl w:ilvl="5" w:tplc="40090005" w:tentative="1">
+      <w:start w:val="1"/>
+      <w:numFmt w:val="bullet"/>
+      <w:lvlText w:val=""/>
+      <w:lvlJc w:val="left"/>
+      <w:pPr>
+        <w:ind w:left="4320" w:hanging="360"/>
+      </w:pPr>
+      <w:rPr>
+        <w:rFonts w:ascii="Wingdings" w:hAnsi="Wingdings" w:hint="default"/>
+      </w:rPr>
+    </w:lvl>
+    <w:lvl w:ilvl="6" w:tplc="40090001" w:tentative="1">
+      <w:start w:val="1"/>
+      <w:numFmt w:val="bullet"/>
+      <w:lvlText w:val=""/>
+      <w:lvlJc w:val="left"/>
+      <w:pPr>
+        <w:ind w:left="5040" w:hanging="360"/>
+      </w:pPr>
+      <w:rPr>
+        <w:rFonts w:ascii="Symbol" w:hAnsi="Symbol" w:hint="default"/>
+      </w:rPr>
+    </w:lvl>
+    <w:lvl w:ilvl="7" w:tplc="40090003" w:tentative="1">
+      <w:start w:val="1"/>
+      <w:numFmt w:val="bullet"/>
+      <w:lvlText w:val="o"/>
+      <w:lvlJc w:val="left"/>
+      <w:pPr>
+        <w:ind w:left="5760" w:hanging="360"/>
+      </w:pPr>
+      <w:rPr>
+        <w:rFonts w:ascii="Courier New" w:hAnsi="Courier New" w:cs="Courier New" w:hint="default"/>
+      </w:rPr>
+    </w:lvl>
+    <w:lvl w:ilvl="8" w:tplc="40090005" w:tentative="1">
+      <w:start w:val="1"/>
+      <w:numFmt w:val="bullet"/>
+      <w:lvlText w:val=""/>
+      <w:lvlJc w:val="left"/>
+      <w:pPr>
+        <w:ind w:left="6480" w:hanging="360"/>
+      </w:pPr>
+      <w:rPr>
+        <w:rFonts w:ascii="Wingdings" w:hAnsi="Wingdings" w:hint="default"/>
+      </w:rPr>
+    </w:lvl>
+  </w:abstractNum>
+  <w:abstractNum w:abstractNumId="6" w15:restartNumberingAfterBreak="0">
+    <w:nsid w:val="596A6E71"/>
+    <w:multiLevelType w:val="hybridMultilevel"/>
+    <w:tmpl w:val="83CEDBB6"/>
+    <w:lvl w:ilvl="0" w:tplc="40090001">
+      <w:start w:val="1"/>
+      <w:numFmt w:val="bullet"/>
+      <w:lvlText w:val=""/>
+      <w:lvlJc w:val="left"/>
+      <w:pPr>
+        <w:ind w:left="720" w:hanging="360"/>
+      </w:pPr>
+      <w:rPr>
+        <w:rFonts w:ascii="Symbol" w:hAnsi="Symbol" w:hint="default"/>
+      </w:rPr>
+    </w:lvl>
+    <w:lvl w:ilvl="1" w:tplc="40090003" w:tentative="1">
+      <w:start w:val="1"/>
+      <w:numFmt w:val="bullet"/>
+      <w:lvlText w:val="o"/>
+      <w:lvlJc w:val="left"/>
+      <w:pPr>
+        <w:ind w:left="1440" w:hanging="360"/>
+      </w:pPr>
+      <w:rPr>
+        <w:rFonts w:ascii="Courier New" w:hAnsi="Courier New" w:cs="Courier New" w:hint="default"/>
+      </w:rPr>
+    </w:lvl>
+    <w:lvl w:ilvl="2" w:tplc="40090005" w:tentative="1">
+      <w:start w:val="1"/>
+      <w:numFmt w:val="bullet"/>
+      <w:lvlText w:val=""/>
+      <w:lvlJc w:val="left"/>
+      <w:pPr>
+        <w:ind w:left="2160" w:hanging="360"/>
+      </w:pPr>
+      <w:rPr>
+        <w:rFonts w:ascii="Wingdings" w:hAnsi="Wingdings" w:hint="default"/>
+      </w:rPr>
+    </w:lvl>
+    <w:lvl w:ilvl="3" w:tplc="40090001" w:tentative="1">
+      <w:start w:val="1"/>
+      <w:numFmt w:val="bullet"/>
+      <w:lvlText w:val=""/>
+      <w:lvlJc w:val="left"/>
+      <w:pPr>
+        <w:ind w:left="2880" w:hanging="360"/>
+      </w:pPr>
+      <w:rPr>
+        <w:rFonts w:ascii="Symbol" w:hAnsi="Symbol" w:hint="default"/>
+      </w:rPr>
+    </w:lvl>
+    <w:lvl w:ilvl="4" w:tplc="40090003" w:tentative="1">
+      <w:start w:val="1"/>
+      <w:numFmt w:val="bullet"/>
+      <w:lvlText w:val="o"/>
+      <w:lvlJc w:val="left"/>
+      <w:pPr>
+        <w:ind w:left="3600" w:hanging="360"/>
+      </w:pPr>
+      <w:rPr>
+        <w:rFonts w:ascii="Courier New" w:hAnsi="Courier New" w:cs="Courier New" w:hint="default"/>
+      </w:rPr>
+    </w:lvl>
+    <w:lvl w:ilvl="5" w:tplc="40090005" w:tentative="1">
+      <w:start w:val="1"/>
+      <w:numFmt w:val="bullet"/>
+      <w:lvlText w:val=""/>
+      <w:lvlJc w:val="left"/>
+      <w:pPr>
+        <w:ind w:left="4320" w:hanging="360"/>
+      </w:pPr>
+      <w:rPr>
+        <w:rFonts w:ascii="Wingdings" w:hAnsi="Wingdings" w:hint="default"/>
+      </w:rPr>
+    </w:lvl>
+    <w:lvl w:ilvl="6" w:tplc="40090001" w:tentative="1">
+      <w:start w:val="1"/>
+      <w:numFmt w:val="bullet"/>
+      <w:lvlText w:val=""/>
+      <w:lvlJc w:val="left"/>
+      <w:pPr>
+        <w:ind w:left="5040" w:hanging="360"/>
+      </w:pPr>
+      <w:rPr>
+        <w:rFonts w:ascii="Symbol" w:hAnsi="Symbol" w:hint="default"/>
+      </w:rPr>
+    </w:lvl>
+    <w:lvl w:ilvl="7" w:tplc="40090003" w:tentative="1">
+      <w:start w:val="1"/>
+      <w:numFmt w:val="bullet"/>
+      <w:lvlText w:val="o"/>
+      <w:lvlJc w:val="left"/>
+      <w:pPr>
+        <w:ind w:left="5760" w:hanging="360"/>
+      </w:pPr>
+      <w:rPr>
+        <w:rFonts w:ascii="Courier New" w:hAnsi="Courier New" w:cs="Courier New" w:hint="default"/>
+      </w:rPr>
+    </w:lvl>
+    <w:lvl w:ilvl="8" w:tplc="40090005" w:tentative="1">
+      <w:start w:val="1"/>
+      <w:numFmt w:val="bullet"/>
+      <w:lvlText w:val=""/>
+      <w:lvlJc w:val="left"/>
+      <w:pPr>
+        <w:ind w:left="6480" w:hanging="360"/>
+      </w:pPr>
+      <w:rPr>
+        <w:rFonts w:ascii="Wingdings" w:hAnsi="Wingdings" w:hint="default"/>
+      </w:rPr>
+    </w:lvl>
+  </w:abstractNum>
+  <w:abstractNum w:abstractNumId="7" w15:restartNumberingAfterBreak="0">
+    <w:nsid w:val="5F1D258C"/>
+    <w:multiLevelType w:val="hybridMultilevel"/>
+    <w:tmpl w:val="5D064654"/>
+    <w:lvl w:ilvl="0" w:tplc="61D46F5A">
+      <w:start w:val="1"/>
+      <w:numFmt w:val="decimal"/>
+      <w:lvlText w:val="%1"/>
+      <w:lvlJc w:val="left"/>
+      <w:pPr>
+        <w:ind w:left="420" w:hanging="435"/>
+      </w:pPr>
+      <w:rPr>
+        <w:rFonts w:hint="default"/>
+      </w:rPr>
+    </w:lvl>
+    <w:lvl w:ilvl="1" w:tplc="40090019" w:tentative="1">
+      <w:start w:val="1"/>
+      <w:numFmt w:val="lowerLetter"/>
+      <w:lvlText w:val="%2."/>
+      <w:lvlJc w:val="left"/>
+      <w:pPr>
+        <w:ind w:left="1065" w:hanging="360"/>
+      </w:pPr>
+    </w:lvl>
+    <w:lvl w:ilvl="2" w:tplc="4009001B" w:tentative="1">
+      <w:start w:val="1"/>
+      <w:numFmt w:val="lowerRoman"/>
+      <w:lvlText w:val="%3."/>
+      <w:lvlJc w:val="right"/>
+      <w:pPr>
+        <w:ind w:left="1785" w:hanging="180"/>
+      </w:pPr>
+    </w:lvl>
+    <w:lvl w:ilvl="3" w:tplc="4009000F" w:tentative="1">
+      <w:start w:val="1"/>
+      <w:numFmt w:val="decimal"/>
+      <w:lvlText w:val="%4."/>
+      <w:lvlJc w:val="left"/>
+      <w:pPr>
+        <w:ind w:left="2505" w:hanging="360"/>
+      </w:pPr>
+    </w:lvl>
+    <w:lvl w:ilvl="4" w:tplc="40090019" w:tentative="1">
+      <w:start w:val="1"/>
+      <w:numFmt w:val="lowerLetter"/>
+      <w:lvlText w:val="%5."/>
+      <w:lvlJc w:val="left"/>
+      <w:pPr>
+        <w:ind w:left="3225" w:hanging="360"/>
+      </w:pPr>
+    </w:lvl>
+    <w:lvl w:ilvl="5" w:tplc="4009001B" w:tentative="1">
+      <w:start w:val="1"/>
+      <w:numFmt w:val="lowerRoman"/>
+      <w:lvlText w:val="%6."/>
+      <w:lvlJc w:val="right"/>
+      <w:pPr>
+        <w:ind w:left="3945" w:hanging="180"/>
+      </w:pPr>
+    </w:lvl>
+    <w:lvl w:ilvl="6" w:tplc="4009000F" w:tentative="1">
+      <w:start w:val="1"/>
+      <w:numFmt w:val="decimal"/>
+      <w:lvlText w:val="%7."/>
+      <w:lvlJc w:val="left"/>
+      <w:pPr>
+        <w:ind w:left="4665" w:hanging="360"/>
+      </w:pPr>
+    </w:lvl>
+    <w:lvl w:ilvl="7" w:tplc="40090019" w:tentative="1">
+      <w:start w:val="1"/>
+      <w:numFmt w:val="lowerLetter"/>
+      <w:lvlText w:val="%8."/>
+      <w:lvlJc w:val="left"/>
+      <w:pPr>
+        <w:ind w:left="5385" w:hanging="360"/>
+      </w:pPr>
+    </w:lvl>
+    <w:lvl w:ilvl="8" w:tplc="4009001B" w:tentative="1">
+      <w:start w:val="1"/>
+      <w:numFmt w:val="lowerRoman"/>
+      <w:lvlText w:val="%9."/>
+      <w:lvlJc w:val="right"/>
+      <w:pPr>
+        <w:ind w:left="6105" w:hanging="180"/>
+      </w:pPr>
+    </w:lvl>
+  </w:abstractNum>
+  <w:abstractNum w:abstractNumId="8" w15:restartNumberingAfterBreak="0">
     <w:nsid w:val="687A53BA"/>
     <w:multiLevelType w:val="hybridMultilevel"/>
     <w:tmpl w:val="AC2A49B0"/>
@@ -4184,7 +5237,7 @@
       </w:rPr>
     </w:lvl>
   </w:abstractNum>
-  <w:abstractNum w:abstractNumId="4" w15:restartNumberingAfterBreak="0">
+  <w:abstractNum w:abstractNumId="9" w15:restartNumberingAfterBreak="0">
     <w:nsid w:val="6C611E39"/>
     <w:multiLevelType w:val="hybridMultilevel"/>
     <w:tmpl w:val="4FFE37AE"/>
@@ -4297,20 +5350,163 @@
       </w:rPr>
     </w:lvl>
   </w:abstractNum>
+  <w:abstractNum w:abstractNumId="10" w15:restartNumberingAfterBreak="0">
+    <w:nsid w:val="783F6A97"/>
+    <w:multiLevelType w:val="hybridMultilevel"/>
+    <w:tmpl w:val="BD62E014"/>
+    <w:lvl w:ilvl="0" w:tplc="D1B0D46A">
+      <w:start w:val="1"/>
+      <w:numFmt w:val="bullet"/>
+      <w:lvlText w:val="–"/>
+      <w:lvlJc w:val="left"/>
+      <w:pPr>
+        <w:ind w:left="720" w:hanging="360"/>
+      </w:pPr>
+      <w:rPr>
+        <w:rFonts w:ascii="Cambria" w:eastAsia="Cambria" w:hAnsi="Cambria" w:cs="Cambria"/>
+        <w:b/>
+        <w:bCs/>
+        <w:i w:val="0"/>
+        <w:strike w:val="0"/>
+        <w:dstrike w:val="0"/>
+        <w:color w:val="000000"/>
+        <w:sz w:val="20"/>
+        <w:szCs w:val="20"/>
+        <w:u w:val="none" w:color="000000"/>
+        <w:bdr w:val="none" w:sz="0" w:space="0" w:color="auto"/>
+        <w:shd w:val="clear" w:color="auto" w:fill="auto"/>
+        <w:vertAlign w:val="baseline"/>
+      </w:rPr>
+    </w:lvl>
+    <w:lvl w:ilvl="1" w:tplc="40090003" w:tentative="1">
+      <w:start w:val="1"/>
+      <w:numFmt w:val="bullet"/>
+      <w:lvlText w:val="o"/>
+      <w:lvlJc w:val="left"/>
+      <w:pPr>
+        <w:ind w:left="1440" w:hanging="360"/>
+      </w:pPr>
+      <w:rPr>
+        <w:rFonts w:ascii="Courier New" w:hAnsi="Courier New" w:cs="Courier New" w:hint="default"/>
+      </w:rPr>
+    </w:lvl>
+    <w:lvl w:ilvl="2" w:tplc="40090005" w:tentative="1">
+      <w:start w:val="1"/>
+      <w:numFmt w:val="bullet"/>
+      <w:lvlText w:val=""/>
+      <w:lvlJc w:val="left"/>
+      <w:pPr>
+        <w:ind w:left="2160" w:hanging="360"/>
+      </w:pPr>
+      <w:rPr>
+        <w:rFonts w:ascii="Wingdings" w:hAnsi="Wingdings" w:hint="default"/>
+      </w:rPr>
+    </w:lvl>
+    <w:lvl w:ilvl="3" w:tplc="40090001" w:tentative="1">
+      <w:start w:val="1"/>
+      <w:numFmt w:val="bullet"/>
+      <w:lvlText w:val=""/>
+      <w:lvlJc w:val="left"/>
+      <w:pPr>
+        <w:ind w:left="2880" w:hanging="360"/>
+      </w:pPr>
+      <w:rPr>
+        <w:rFonts w:ascii="Symbol" w:hAnsi="Symbol" w:hint="default"/>
+      </w:rPr>
+    </w:lvl>
+    <w:lvl w:ilvl="4" w:tplc="40090003" w:tentative="1">
+      <w:start w:val="1"/>
+      <w:numFmt w:val="bullet"/>
+      <w:lvlText w:val="o"/>
+      <w:lvlJc w:val="left"/>
+      <w:pPr>
+        <w:ind w:left="3600" w:hanging="360"/>
+      </w:pPr>
+      <w:rPr>
+        <w:rFonts w:ascii="Courier New" w:hAnsi="Courier New" w:cs="Courier New" w:hint="default"/>
+      </w:rPr>
+    </w:lvl>
+    <w:lvl w:ilvl="5" w:tplc="40090005" w:tentative="1">
+      <w:start w:val="1"/>
+      <w:numFmt w:val="bullet"/>
+      <w:lvlText w:val=""/>
+      <w:lvlJc w:val="left"/>
+      <w:pPr>
+        <w:ind w:left="4320" w:hanging="360"/>
+      </w:pPr>
+      <w:rPr>
+        <w:rFonts w:ascii="Wingdings" w:hAnsi="Wingdings" w:hint="default"/>
+      </w:rPr>
+    </w:lvl>
+    <w:lvl w:ilvl="6" w:tplc="40090001" w:tentative="1">
+      <w:start w:val="1"/>
+      <w:numFmt w:val="bullet"/>
+      <w:lvlText w:val=""/>
+      <w:lvlJc w:val="left"/>
+      <w:pPr>
+        <w:ind w:left="5040" w:hanging="360"/>
+      </w:pPr>
+      <w:rPr>
+        <w:rFonts w:ascii="Symbol" w:hAnsi="Symbol" w:hint="default"/>
+      </w:rPr>
+    </w:lvl>
+    <w:lvl w:ilvl="7" w:tplc="40090003" w:tentative="1">
+      <w:start w:val="1"/>
+      <w:numFmt w:val="bullet"/>
+      <w:lvlText w:val="o"/>
+      <w:lvlJc w:val="left"/>
+      <w:pPr>
+        <w:ind w:left="5760" w:hanging="360"/>
+      </w:pPr>
+      <w:rPr>
+        <w:rFonts w:ascii="Courier New" w:hAnsi="Courier New" w:cs="Courier New" w:hint="default"/>
+      </w:rPr>
+    </w:lvl>
+    <w:lvl w:ilvl="8" w:tplc="40090005" w:tentative="1">
+      <w:start w:val="1"/>
+      <w:numFmt w:val="bullet"/>
+      <w:lvlText w:val=""/>
+      <w:lvlJc w:val="left"/>
+      <w:pPr>
+        <w:ind w:left="6480" w:hanging="360"/>
+      </w:pPr>
+      <w:rPr>
+        <w:rFonts w:ascii="Wingdings" w:hAnsi="Wingdings" w:hint="default"/>
+      </w:rPr>
+    </w:lvl>
+  </w:abstractNum>
   <w:num w:numId="1">
+    <w:abstractNumId w:val="3"/>
+  </w:num>
+  <w:num w:numId="2">
+    <w:abstractNumId w:val="2"/>
+  </w:num>
+  <w:num w:numId="3">
+    <w:abstractNumId w:val="4"/>
+  </w:num>
+  <w:num w:numId="4">
+    <w:abstractNumId w:val="8"/>
+  </w:num>
+  <w:num w:numId="5">
+    <w:abstractNumId w:val="9"/>
+  </w:num>
+  <w:num w:numId="6">
+    <w:abstractNumId w:val="7"/>
+  </w:num>
+  <w:num w:numId="7">
+    <w:abstractNumId w:val="6"/>
+  </w:num>
+  <w:num w:numId="8">
     <w:abstractNumId w:val="1"/>
   </w:num>
-  <w:num w:numId="2">
+  <w:num w:numId="9">
     <w:abstractNumId w:val="0"/>
   </w:num>
-  <w:num w:numId="3">
-    <w:abstractNumId w:val="2"/>
+  <w:num w:numId="10">
+    <w:abstractNumId w:val="5"/>
   </w:num>
-  <w:num w:numId="4">
-    <w:abstractNumId w:val="3"/>
-  </w:num>
-  <w:num w:numId="5">
-    <w:abstractNumId w:val="4"/>
+  <w:num w:numId="11">
+    <w:abstractNumId w:val="10"/>
   </w:num>
 </w:numbering>
 </file>

</xml_diff>

<commit_message>
Proper Format is this:
</commit_message>
<xml_diff>
--- a/Synopsis.docx
+++ b/Synopsis.docx
@@ -773,7 +773,7 @@
     </w:p>
     <w:p>
       <w:pPr>
-        <w:spacing w:after="688" w:line="264" w:lineRule="auto"/>
+        <w:spacing w:after="688"/>
         <w:ind w:left="3284" w:right="4087" w:hanging="10"/>
         <w:jc w:val="center"/>
         <w:rPr>
@@ -787,6 +787,222 @@
           <w:b/>
         </w:rPr>
         <w:t>Dehradun-248007 2018-19</w:t>
+      </w:r>
+    </w:p>
+    <w:p>
+      <w:pPr>
+        <w:spacing w:after="688"/>
+        <w:ind w:left="3284" w:right="4087" w:hanging="10"/>
+        <w:jc w:val="center"/>
+        <w:rPr>
+          <w:rFonts w:ascii="Times New Roman" w:hAnsi="Times New Roman" w:cs="Times New Roman"/>
+          <w:b/>
+        </w:rPr>
+      </w:pPr>
+      <w:r>
+        <w:rPr>
+          <w:rFonts w:ascii="Times New Roman" w:hAnsi="Times New Roman" w:cs="Times New Roman"/>
+          <w:noProof/>
+        </w:rPr>
+        <w:pict w14:anchorId="6258BD62">
+          <v:shapetype id="_x0000_t202" coordsize="21600,21600" o:spt="202" path="m,l,21600r21600,l21600,xe">
+            <v:stroke joinstyle="miter"/>
+            <v:path gradientshapeok="t" o:connecttype="rect"/>
+          </v:shapetype>
+          <v:shape id="_x0000_s1027" type="#_x0000_t202" style="position:absolute;left:0;text-align:left;margin-left:19pt;margin-top:65.9pt;width:191.9pt;height:76.95pt;z-index:251660288;visibility:visible;mso-wrap-style:square;mso-width-percent:400;mso-height-percent:200;mso-wrap-distance-left:9pt;mso-wrap-distance-top:3.6pt;mso-wrap-distance-right:9pt;mso-wrap-distance-bottom:3.6pt;mso-position-horizontal-relative:text;mso-position-vertical-relative:text;mso-width-percent:400;mso-height-percent:200;mso-width-relative:margin;mso-height-relative:margin;v-text-anchor:top" strokecolor="white [3212]">
+            <v:textbox style="mso-fit-shape-to-text:t">
+              <w:txbxContent>
+                <w:p>
+                  <w:pPr>
+                    <w:rPr>
+                      <w:rFonts w:ascii="Times New Roman" w:hAnsi="Times New Roman" w:cs="Times New Roman"/>
+                    </w:rPr>
+                  </w:pPr>
+                  <w:r>
+                    <w:rPr>
+                      <w:rFonts w:ascii="Times New Roman" w:hAnsi="Times New Roman" w:cs="Times New Roman"/>
+                    </w:rPr>
+                    <w:t>Prakash GL,</w:t>
+                  </w:r>
+                </w:p>
+                <w:p>
+                  <w:pPr>
+                    <w:rPr>
+                      <w:rFonts w:ascii="Times New Roman" w:hAnsi="Times New Roman" w:cs="Times New Roman"/>
+                    </w:rPr>
+                  </w:pPr>
+                  <w:r>
+                    <w:rPr>
+                      <w:rFonts w:ascii="Times New Roman" w:hAnsi="Times New Roman" w:cs="Times New Roman"/>
+                    </w:rPr>
+                    <w:t>Project Guide.</w:t>
+                  </w:r>
+                </w:p>
+                <w:p>
+                  <w:pPr>
+                    <w:rPr>
+                      <w:rFonts w:ascii="Times New Roman" w:hAnsi="Times New Roman" w:cs="Times New Roman"/>
+                    </w:rPr>
+                  </w:pPr>
+                  <w:r>
+                    <w:rPr>
+                      <w:rFonts w:ascii="Times New Roman" w:hAnsi="Times New Roman" w:cs="Times New Roman"/>
+                    </w:rPr>
+                    <w:t xml:space="preserve">Asst. </w:t>
+                  </w:r>
+                  <w:proofErr w:type="gramStart"/>
+                  <w:r>
+                    <w:rPr>
+                      <w:rFonts w:ascii="Times New Roman" w:hAnsi="Times New Roman" w:cs="Times New Roman"/>
+                    </w:rPr>
+                    <w:t>Professor(</w:t>
+                  </w:r>
+                  <w:proofErr w:type="gramEnd"/>
+                  <w:r>
+                    <w:rPr>
+                      <w:rFonts w:ascii="Times New Roman" w:hAnsi="Times New Roman" w:cs="Times New Roman"/>
+                    </w:rPr>
+                    <w:t>SG)</w:t>
+                  </w:r>
+                </w:p>
+                <w:p>
+                  <w:pPr>
+                    <w:rPr>
+                      <w:rFonts w:ascii="Times New Roman" w:hAnsi="Times New Roman" w:cs="Times New Roman"/>
+                    </w:rPr>
+                  </w:pPr>
+                  <w:r>
+                    <w:rPr>
+                      <w:rFonts w:ascii="Times New Roman" w:hAnsi="Times New Roman" w:cs="Times New Roman"/>
+                    </w:rPr>
+                    <w:t>School of Computer Science,</w:t>
+                  </w:r>
+                </w:p>
+                <w:p>
+                  <w:r>
+                    <w:rPr>
+                      <w:rFonts w:ascii="Times New Roman" w:hAnsi="Times New Roman" w:cs="Times New Roman"/>
+                    </w:rPr>
+                    <w:t>UPES, Dehradun</w:t>
+                  </w:r>
+                </w:p>
+              </w:txbxContent>
+            </v:textbox>
+            <w10:wrap type="square"/>
+          </v:shape>
+        </w:pict>
+      </w:r>
+      <w:r>
+        <w:rPr>
+          <w:noProof/>
+        </w:rPr>
+        <w:pict w14:anchorId="7FD42460">
+          <v:shape id="_x0000_s1028" type="#_x0000_t202" style="position:absolute;left:0;text-align:left;margin-left:295.8pt;margin-top:44.15pt;width:91.6pt;height:21.75pt;z-index:251662336;visibility:visible;mso-height-percent:200;mso-wrap-distance-left:9pt;mso-wrap-distance-top:3.6pt;mso-wrap-distance-right:9pt;mso-wrap-distance-bottom:3.6pt;mso-position-horizontal-relative:text;mso-position-vertical-relative:text;mso-height-percent:200;mso-width-relative:margin;mso-height-relative:margin;v-text-anchor:top" strokecolor="white [3212]">
+            <v:textbox style="mso-fit-shape-to-text:t">
+              <w:txbxContent>
+                <w:p>
+                  <w:r>
+                    <w:rPr>
+                      <w:rFonts w:ascii="Times New Roman" w:hAnsi="Times New Roman" w:cs="Times New Roman"/>
+                      <w:b/>
+                    </w:rPr>
+                    <w:t>Approved</w:t>
+                  </w:r>
+                  <w:r>
+                    <w:rPr>
+                      <w:rFonts w:ascii="Times New Roman" w:hAnsi="Times New Roman" w:cs="Times New Roman"/>
+                      <w:b/>
+                    </w:rPr>
+                    <w:t xml:space="preserve"> By</w:t>
+                  </w:r>
+                </w:p>
+              </w:txbxContent>
+            </v:textbox>
+            <w10:wrap type="square"/>
+          </v:shape>
+        </w:pict>
+      </w:r>
+      <w:r>
+        <w:rPr>
+          <w:rFonts w:ascii="Times New Roman" w:hAnsi="Times New Roman" w:cs="Times New Roman"/>
+          <w:b/>
+        </w:rPr>
+        <w:t xml:space="preserve">                                </w:t>
+      </w:r>
+      <w:r>
+        <w:rPr>
+          <w:noProof/>
+        </w:rPr>
+        <w:pict w14:anchorId="6258BD62">
+          <v:shape id="Text Box 2" o:spid="_x0000_s1026" type="#_x0000_t202" style="position:absolute;left:0;text-align:left;margin-left:293.15pt;margin-top:65.85pt;width:191.15pt;height:76.95pt;z-index:251659264;visibility:visible;mso-wrap-style:square;mso-width-percent:400;mso-height-percent:200;mso-wrap-distance-left:9pt;mso-wrap-distance-top:3.6pt;mso-wrap-distance-right:9pt;mso-wrap-distance-bottom:3.6pt;mso-position-horizontal-relative:text;mso-position-vertical-relative:text;mso-width-percent:400;mso-height-percent:200;mso-width-relative:margin;mso-height-relative:margin;v-text-anchor:top" strokecolor="white [3212]">
+            <v:textbox style="mso-fit-shape-to-text:t">
+              <w:txbxContent>
+                <w:p>
+                  <w:pPr>
+                    <w:rPr>
+                      <w:rFonts w:ascii="Times New Roman" w:hAnsi="Times New Roman" w:cs="Times New Roman"/>
+                    </w:rPr>
+                  </w:pPr>
+                  <w:proofErr w:type="spellStart"/>
+                  <w:r>
+                    <w:rPr>
+                      <w:rFonts w:ascii="Times New Roman" w:hAnsi="Times New Roman" w:cs="Times New Roman"/>
+                    </w:rPr>
+                    <w:t>Dr.</w:t>
+                  </w:r>
+                  <w:proofErr w:type="spellEnd"/>
+                  <w:r>
+                    <w:rPr>
+                      <w:rFonts w:ascii="Times New Roman" w:hAnsi="Times New Roman" w:cs="Times New Roman"/>
+                    </w:rPr>
+                    <w:t xml:space="preserve"> Amit Agarwal</w:t>
+                  </w:r>
+                </w:p>
+                <w:p>
+                  <w:pPr>
+                    <w:rPr>
+                      <w:rFonts w:ascii="Times New Roman" w:hAnsi="Times New Roman" w:cs="Times New Roman"/>
+                    </w:rPr>
+                  </w:pPr>
+                  <w:r>
+                    <w:rPr>
+                      <w:rFonts w:ascii="Times New Roman" w:hAnsi="Times New Roman" w:cs="Times New Roman"/>
+                    </w:rPr>
+                    <w:t>Prof. and H.O.D.</w:t>
+                  </w:r>
+                </w:p>
+                <w:p>
+                  <w:pPr>
+                    <w:rPr>
+                      <w:rFonts w:ascii="Times New Roman" w:hAnsi="Times New Roman" w:cs="Times New Roman"/>
+                    </w:rPr>
+                  </w:pPr>
+                  <w:r>
+                    <w:rPr>
+                      <w:rFonts w:ascii="Times New Roman" w:hAnsi="Times New Roman" w:cs="Times New Roman"/>
+                    </w:rPr>
+                    <w:t>Department of Virtualization</w:t>
+                  </w:r>
+                </w:p>
+                <w:p>
+                  <w:pPr>
+                    <w:rPr>
+                      <w:rFonts w:ascii="Times New Roman" w:hAnsi="Times New Roman" w:cs="Times New Roman"/>
+                    </w:rPr>
+                  </w:pPr>
+                  <w:r>
+                    <w:rPr>
+                      <w:rFonts w:ascii="Times New Roman" w:hAnsi="Times New Roman" w:cs="Times New Roman"/>
+                    </w:rPr>
+                    <w:t>School of CS, UPES, Dehradun</w:t>
+                  </w:r>
+                </w:p>
+                <w:p/>
+              </w:txbxContent>
+            </v:textbox>
+            <w10:wrap type="square"/>
+          </v:shape>
+        </w:pict>
       </w:r>
     </w:p>
     <w:p>
@@ -796,112 +1012,10 @@
         <w:jc w:val="center"/>
         <w:rPr>
           <w:rFonts w:ascii="Times New Roman" w:hAnsi="Times New Roman" w:cs="Times New Roman"/>
-          <w:b/>
-        </w:rPr>
-      </w:pPr>
-      <w:r>
-        <w:rPr>
-          <w:rFonts w:ascii="Times New Roman" w:hAnsi="Times New Roman" w:cs="Times New Roman"/>
-          <w:b/>
-        </w:rPr>
-        <w:t>Approved By</w:t>
-      </w:r>
-    </w:p>
-    <w:p>
-      <w:pPr>
-        <w:tabs>
-          <w:tab w:val="center" w:pos="2053"/>
-          <w:tab w:val="center" w:pos="7013"/>
-        </w:tabs>
-        <w:spacing w:after="22"/>
-        <w:rPr>
-          <w:rFonts w:ascii="Times New Roman" w:hAnsi="Times New Roman" w:cs="Times New Roman"/>
-        </w:rPr>
-      </w:pPr>
-      <w:r>
-        <w:rPr>
-          <w:rFonts w:ascii="Times New Roman" w:eastAsia="Calibri" w:hAnsi="Times New Roman" w:cs="Times New Roman"/>
-          <w:sz w:val="22"/>
-        </w:rPr>
-        <w:tab/>
-      </w:r>
-      <w:r>
-        <w:rPr>
-          <w:rFonts w:ascii="Times New Roman" w:hAnsi="Times New Roman" w:cs="Times New Roman"/>
-          <w:b/>
-        </w:rPr>
-        <w:t>Mr. G.L. Prakash</w:t>
-      </w:r>
-    </w:p>
-    <w:p>
-      <w:pPr>
-        <w:tabs>
-          <w:tab w:val="center" w:pos="2053"/>
-          <w:tab w:val="center" w:pos="7013"/>
-        </w:tabs>
-        <w:spacing w:after="22"/>
-        <w:rPr>
-          <w:rFonts w:ascii="Times New Roman" w:hAnsi="Times New Roman" w:cs="Times New Roman"/>
-        </w:rPr>
-      </w:pPr>
-      <w:r>
-        <w:rPr>
-          <w:rFonts w:ascii="Times New Roman" w:hAnsi="Times New Roman" w:cs="Times New Roman"/>
-          <w:b/>
-          <w:color w:val="222222"/>
-        </w:rPr>
-        <w:t xml:space="preserve">         Department of Virtualization </w:t>
-      </w:r>
-      <w:r>
-        <w:rPr>
-          <w:rFonts w:ascii="Times New Roman" w:hAnsi="Times New Roman" w:cs="Times New Roman"/>
-        </w:rPr>
-        <w:tab/>
-        <w:t>()</w:t>
-      </w:r>
-    </w:p>
-    <w:p>
-      <w:pPr>
-        <w:tabs>
-          <w:tab w:val="center" w:pos="1864"/>
-          <w:tab w:val="center" w:pos="7015"/>
-        </w:tabs>
-        <w:spacing w:line="259" w:lineRule="auto"/>
-        <w:rPr>
-          <w:rFonts w:ascii="Times New Roman" w:hAnsi="Times New Roman" w:cs="Times New Roman"/>
-        </w:rPr>
-      </w:pPr>
-      <w:r>
-        <w:rPr>
-          <w:rFonts w:ascii="Times New Roman" w:eastAsia="Calibri" w:hAnsi="Times New Roman" w:cs="Times New Roman"/>
-          <w:sz w:val="22"/>
-        </w:rPr>
-        <w:tab/>
-      </w:r>
-      <w:r>
-        <w:rPr>
-          <w:rFonts w:ascii="Times New Roman" w:hAnsi="Times New Roman" w:cs="Times New Roman"/>
-          <w:b/>
-        </w:rPr>
-        <w:t>Project Guide</w:t>
-      </w:r>
-      <w:r>
-        <w:rPr>
-          <w:rFonts w:ascii="Times New Roman" w:hAnsi="Times New Roman" w:cs="Times New Roman"/>
-          <w:b/>
-        </w:rPr>
-        <w:tab/>
-        <w:t>Department Head</w:t>
-      </w:r>
-    </w:p>
-    <w:p>
-      <w:pPr>
-        <w:spacing w:after="399" w:line="259" w:lineRule="auto"/>
-        <w:ind w:left="3118"/>
-        <w:rPr>
-          <w:rFonts w:ascii="Times New Roman" w:hAnsi="Times New Roman" w:cs="Times New Roman"/>
-        </w:rPr>
-      </w:pPr>
+        </w:rPr>
+      </w:pPr>
+      <w:bookmarkStart w:id="0" w:name="_GoBack"/>
+      <w:bookmarkEnd w:id="0"/>
     </w:p>
     <w:p>
       <w:pPr>
@@ -1092,6 +1206,7 @@
     </w:p>
     <w:p>
       <w:pPr>
+        <w:spacing w:line="360" w:lineRule="auto"/>
         <w:ind w:left="10" w:right="798" w:hanging="10"/>
         <w:jc w:val="both"/>
         <w:rPr>
@@ -1154,21 +1269,32 @@
     </w:p>
     <w:p>
       <w:pPr>
+        <w:spacing w:line="360" w:lineRule="auto"/>
         <w:ind w:left="10" w:right="798" w:hanging="10"/>
-        <w:rPr>
-          <w:rFonts w:ascii="Times New Roman" w:hAnsi="Times New Roman" w:cs="Times New Roman"/>
-        </w:rPr>
-      </w:pPr>
-      <w:r>
-        <w:rPr>
-          <w:rFonts w:ascii="Times New Roman" w:hAnsi="Times New Roman" w:cs="Times New Roman"/>
-        </w:rPr>
-        <w:t>Compression is the art of representing the information in a compact form rather than its original or in uncompressed form [3]. In other words, using the data compression, the size of a particular file can be reduced. This is very useful when processing, storing or transferring a huge file, which needs lots of resources. If the algorithms used to encrypt works properly, there should be a significant difference between the original file and</w:t>
-      </w:r>
-    </w:p>
-    <w:p>
-      <w:pPr>
+        <w:jc w:val="both"/>
+        <w:rPr>
+          <w:rFonts w:ascii="Times New Roman" w:hAnsi="Times New Roman" w:cs="Times New Roman"/>
+        </w:rPr>
+      </w:pPr>
+      <w:r>
+        <w:rPr>
+          <w:rFonts w:ascii="Times New Roman" w:hAnsi="Times New Roman" w:cs="Times New Roman"/>
+        </w:rPr>
+        <w:t xml:space="preserve">Compression is the art of representing the information in a compact form rather than its original or in uncompressed form [3]. In other words, using the data compression, the size </w:t>
+      </w:r>
+      <w:r>
+        <w:rPr>
+          <w:rFonts w:ascii="Times New Roman" w:hAnsi="Times New Roman" w:cs="Times New Roman"/>
+        </w:rPr>
+        <w:lastRenderedPageBreak/>
+        <w:t>of a particular file can be reduced. This is very useful when processing, storing or transferring a huge file, which needs lots of resources. If the algorithms used to encrypt works properly, there should be a significant difference between the original file and</w:t>
+      </w:r>
+    </w:p>
+    <w:p>
+      <w:pPr>
+        <w:spacing w:line="360" w:lineRule="auto"/>
         <w:ind w:left="10" w:right="798" w:hanging="10"/>
+        <w:jc w:val="both"/>
         <w:rPr>
           <w:rFonts w:ascii="Times New Roman" w:hAnsi="Times New Roman" w:cs="Times New Roman"/>
         </w:rPr>
@@ -1209,10 +1335,30 @@
           <w:rFonts w:ascii="Times New Roman" w:hAnsi="Times New Roman" w:cs="Times New Roman"/>
         </w:rPr>
       </w:pPr>
+      <w:r>
+        <w:rPr>
+          <w:rFonts w:ascii="Times New Roman" w:hAnsi="Times New Roman" w:cs="Times New Roman"/>
+        </w:rPr>
+        <w:tab/>
+      </w:r>
+      <w:proofErr w:type="gramStart"/>
+      <w:r>
+        <w:rPr>
+          <w:rFonts w:ascii="Times New Roman" w:hAnsi="Times New Roman" w:cs="Times New Roman"/>
+        </w:rPr>
+        <w:t>Table  1.0</w:t>
+      </w:r>
+      <w:proofErr w:type="gramEnd"/>
+      <w:r>
+        <w:rPr>
+          <w:rFonts w:ascii="Times New Roman" w:hAnsi="Times New Roman" w:cs="Times New Roman"/>
+        </w:rPr>
+        <w:t xml:space="preserve"> :Comparison between Lossy and Lossless Data Compression Technique. </w:t>
+      </w:r>
     </w:p>
     <w:tbl>
       <w:tblPr>
-        <w:tblW w:w="9638" w:type="dxa"/>
+        <w:tblW w:w="8749" w:type="dxa"/>
         <w:tblInd w:w="47" w:type="dxa"/>
         <w:tblBorders>
           <w:top w:val="single" w:sz="2" w:space="0" w:color="000001"/>
@@ -1229,13 +1375,16 @@
         <w:tblLook w:val="04A0" w:firstRow="1" w:lastRow="0" w:firstColumn="1" w:lastColumn="0" w:noHBand="0" w:noVBand="1"/>
       </w:tblPr>
       <w:tblGrid>
-        <w:gridCol w:w="4820"/>
-        <w:gridCol w:w="4818"/>
+        <w:gridCol w:w="4375"/>
+        <w:gridCol w:w="4374"/>
       </w:tblGrid>
       <w:tr>
+        <w:trPr>
+          <w:trHeight w:val="262"/>
+        </w:trPr>
         <w:tc>
           <w:tcPr>
-            <w:tcW w:w="4819" w:type="dxa"/>
+            <w:tcW w:w="4375" w:type="dxa"/>
             <w:tcBorders>
               <w:top w:val="single" w:sz="2" w:space="0" w:color="000001"/>
               <w:left w:val="single" w:sz="2" w:space="0" w:color="000001"/>
@@ -1268,7 +1417,7 @@
         </w:tc>
         <w:tc>
           <w:tcPr>
-            <w:tcW w:w="4818" w:type="dxa"/>
+            <w:tcW w:w="4374" w:type="dxa"/>
             <w:tcBorders>
               <w:top w:val="single" w:sz="2" w:space="0" w:color="000001"/>
               <w:left w:val="single" w:sz="2" w:space="0" w:color="000001"/>
@@ -1302,9 +1451,12 @@
         </w:tc>
       </w:tr>
       <w:tr>
+        <w:trPr>
+          <w:trHeight w:val="1298"/>
+        </w:trPr>
         <w:tc>
           <w:tcPr>
-            <w:tcW w:w="4819" w:type="dxa"/>
+            <w:tcW w:w="4375" w:type="dxa"/>
             <w:tcBorders>
               <w:top w:val="single" w:sz="2" w:space="0" w:color="000001"/>
               <w:left w:val="single" w:sz="2" w:space="0" w:color="000001"/>
@@ -1332,7 +1484,7 @@
         </w:tc>
         <w:tc>
           <w:tcPr>
-            <w:tcW w:w="4818" w:type="dxa"/>
+            <w:tcW w:w="4374" w:type="dxa"/>
             <w:tcBorders>
               <w:top w:val="single" w:sz="2" w:space="0" w:color="000001"/>
               <w:left w:val="single" w:sz="2" w:space="0" w:color="000001"/>
@@ -1361,9 +1513,12 @@
         </w:tc>
       </w:tr>
       <w:tr>
+        <w:trPr>
+          <w:trHeight w:val="1050"/>
+        </w:trPr>
         <w:tc>
           <w:tcPr>
-            <w:tcW w:w="4819" w:type="dxa"/>
+            <w:tcW w:w="4375" w:type="dxa"/>
             <w:tcBorders>
               <w:top w:val="single" w:sz="2" w:space="0" w:color="000001"/>
               <w:left w:val="single" w:sz="2" w:space="0" w:color="000001"/>
@@ -1405,7 +1560,7 @@
         </w:tc>
         <w:tc>
           <w:tcPr>
-            <w:tcW w:w="4818" w:type="dxa"/>
+            <w:tcW w:w="4374" w:type="dxa"/>
             <w:tcBorders>
               <w:top w:val="single" w:sz="2" w:space="0" w:color="000001"/>
               <w:left w:val="single" w:sz="2" w:space="0" w:color="000001"/>
@@ -1434,9 +1589,12 @@
         </w:tc>
       </w:tr>
       <w:tr>
+        <w:trPr>
+          <w:trHeight w:val="773"/>
+        </w:trPr>
         <w:tc>
           <w:tcPr>
-            <w:tcW w:w="4819" w:type="dxa"/>
+            <w:tcW w:w="4375" w:type="dxa"/>
             <w:tcBorders>
               <w:top w:val="single" w:sz="2" w:space="0" w:color="000001"/>
               <w:left w:val="single" w:sz="2" w:space="0" w:color="000001"/>
@@ -1464,7 +1622,7 @@
         </w:tc>
         <w:tc>
           <w:tcPr>
-            <w:tcW w:w="4818" w:type="dxa"/>
+            <w:tcW w:w="4374" w:type="dxa"/>
             <w:tcBorders>
               <w:top w:val="single" w:sz="2" w:space="0" w:color="000001"/>
               <w:left w:val="single" w:sz="2" w:space="0" w:color="000001"/>
@@ -1493,9 +1651,12 @@
         </w:tc>
       </w:tr>
       <w:tr>
+        <w:trPr>
+          <w:trHeight w:val="262"/>
+        </w:trPr>
         <w:tc>
           <w:tcPr>
-            <w:tcW w:w="4819" w:type="dxa"/>
+            <w:tcW w:w="4375" w:type="dxa"/>
             <w:tcBorders>
               <w:top w:val="single" w:sz="2" w:space="0" w:color="000001"/>
               <w:left w:val="single" w:sz="2" w:space="0" w:color="000001"/>
@@ -1523,7 +1684,7 @@
         </w:tc>
         <w:tc>
           <w:tcPr>
-            <w:tcW w:w="4818" w:type="dxa"/>
+            <w:tcW w:w="4374" w:type="dxa"/>
             <w:tcBorders>
               <w:top w:val="single" w:sz="2" w:space="0" w:color="000001"/>
               <w:left w:val="single" w:sz="2" w:space="0" w:color="000001"/>
@@ -1552,9 +1713,12 @@
         </w:tc>
       </w:tr>
       <w:tr>
+        <w:trPr>
+          <w:trHeight w:val="262"/>
+        </w:trPr>
         <w:tc>
           <w:tcPr>
-            <w:tcW w:w="4819" w:type="dxa"/>
+            <w:tcW w:w="4375" w:type="dxa"/>
             <w:tcBorders>
               <w:top w:val="single" w:sz="2" w:space="0" w:color="000001"/>
               <w:left w:val="single" w:sz="2" w:space="0" w:color="000001"/>
@@ -1571,14 +1735,14 @@
                 <w:rFonts w:ascii="Times New Roman" w:hAnsi="Times New Roman" w:cs="Times New Roman"/>
               </w:rPr>
             </w:pPr>
-            <w:bookmarkStart w:id="0" w:name="MathJax-Span-41"/>
-            <w:bookmarkStart w:id="1" w:name="MathJax-Span-40"/>
-            <w:bookmarkStart w:id="2" w:name="MathJax-Span-39"/>
-            <w:bookmarkStart w:id="3" w:name="MathJax-Element-2-Frame"/>
-            <w:bookmarkEnd w:id="0"/>
+            <w:bookmarkStart w:id="1" w:name="MathJax-Span-41"/>
+            <w:bookmarkStart w:id="2" w:name="MathJax-Span-40"/>
+            <w:bookmarkStart w:id="3" w:name="MathJax-Span-39"/>
+            <w:bookmarkStart w:id="4" w:name="MathJax-Element-2-Frame"/>
             <w:bookmarkEnd w:id="1"/>
             <w:bookmarkEnd w:id="2"/>
             <w:bookmarkEnd w:id="3"/>
+            <w:bookmarkEnd w:id="4"/>
             <w:proofErr w:type="spellStart"/>
             <w:r>
               <w:rPr>
@@ -1587,16 +1751,16 @@
               </w:rPr>
               <w:t>E</w:t>
             </w:r>
-            <w:bookmarkStart w:id="4" w:name="MathJax-Span-42"/>
-            <w:bookmarkEnd w:id="4"/>
+            <w:bookmarkStart w:id="5" w:name="MathJax-Span-42"/>
+            <w:bookmarkEnd w:id="5"/>
             <w:r>
               <w:rPr>
                 <w:rFonts w:ascii="Times New Roman" w:hAnsi="Times New Roman" w:cs="Times New Roman"/>
               </w:rPr>
               <w:t>.</w:t>
             </w:r>
-            <w:bookmarkStart w:id="5" w:name="MathJax-Span-43"/>
-            <w:bookmarkEnd w:id="5"/>
+            <w:bookmarkStart w:id="6" w:name="MathJax-Span-43"/>
+            <w:bookmarkEnd w:id="6"/>
             <w:r>
               <w:rPr>
                 <w:rFonts w:ascii="Times New Roman" w:hAnsi="Times New Roman" w:cs="Times New Roman"/>
@@ -1604,10 +1768,10 @@
               </w:rPr>
               <w:t>g</w:t>
             </w:r>
-            <w:bookmarkStart w:id="6" w:name="MathJax-Span-45"/>
-            <w:bookmarkStart w:id="7" w:name="MathJax-Span-44"/>
-            <w:bookmarkEnd w:id="6"/>
+            <w:bookmarkStart w:id="7" w:name="MathJax-Span-45"/>
+            <w:bookmarkStart w:id="8" w:name="MathJax-Span-44"/>
             <w:bookmarkEnd w:id="7"/>
+            <w:bookmarkEnd w:id="8"/>
             <w:proofErr w:type="spellEnd"/>
             <w:r>
               <w:rPr>
@@ -1615,8 +1779,8 @@
               </w:rPr>
               <w:t>(</w:t>
             </w:r>
-            <w:bookmarkStart w:id="8" w:name="MathJax-Span-46"/>
-            <w:bookmarkEnd w:id="8"/>
+            <w:bookmarkStart w:id="9" w:name="MathJax-Span-46"/>
+            <w:bookmarkEnd w:id="9"/>
             <w:proofErr w:type="spellStart"/>
             <w:r>
               <w:rPr>
@@ -1625,8 +1789,8 @@
               </w:rPr>
               <w:t>i</w:t>
             </w:r>
-            <w:bookmarkStart w:id="9" w:name="MathJax-Span-47"/>
-            <w:bookmarkEnd w:id="9"/>
+            <w:bookmarkStart w:id="10" w:name="MathJax-Span-47"/>
+            <w:bookmarkEnd w:id="10"/>
             <w:proofErr w:type="spellEnd"/>
             <w:r>
               <w:rPr>
@@ -1634,8 +1798,8 @@
               </w:rPr>
               <w:t>)</w:t>
             </w:r>
-            <w:bookmarkStart w:id="10" w:name="MathJax-Span-48"/>
-            <w:bookmarkEnd w:id="10"/>
+            <w:bookmarkStart w:id="11" w:name="MathJax-Span-48"/>
+            <w:bookmarkEnd w:id="11"/>
             <w:proofErr w:type="spellStart"/>
             <w:proofErr w:type="gramStart"/>
             <w:r>
@@ -1645,8 +1809,8 @@
               </w:rPr>
               <w:t>F</w:t>
             </w:r>
-            <w:bookmarkStart w:id="11" w:name="MathJax-Span-49"/>
-            <w:bookmarkEnd w:id="11"/>
+            <w:bookmarkStart w:id="12" w:name="MathJax-Span-49"/>
+            <w:bookmarkEnd w:id="12"/>
             <w:r>
               <w:rPr>
                 <w:rFonts w:ascii="Times New Roman" w:hAnsi="Times New Roman" w:cs="Times New Roman"/>
@@ -1654,8 +1818,8 @@
               </w:rPr>
               <w:t>a</w:t>
             </w:r>
-            <w:bookmarkStart w:id="12" w:name="MathJax-Span-50"/>
-            <w:bookmarkEnd w:id="12"/>
+            <w:bookmarkStart w:id="13" w:name="MathJax-Span-50"/>
+            <w:bookmarkEnd w:id="13"/>
             <w:r>
               <w:rPr>
                 <w:rFonts w:ascii="Times New Roman" w:hAnsi="Times New Roman" w:cs="Times New Roman"/>
@@ -1663,8 +1827,8 @@
               </w:rPr>
               <w:t>x</w:t>
             </w:r>
-            <w:bookmarkStart w:id="13" w:name="MathJax-Span-51"/>
-            <w:bookmarkEnd w:id="13"/>
+            <w:bookmarkStart w:id="14" w:name="MathJax-Span-51"/>
+            <w:bookmarkEnd w:id="14"/>
             <w:r>
               <w:rPr>
                 <w:rFonts w:ascii="Times New Roman" w:hAnsi="Times New Roman" w:cs="Times New Roman"/>
@@ -1672,8 +1836,8 @@
               </w:rPr>
               <w:t>M</w:t>
             </w:r>
-            <w:bookmarkStart w:id="14" w:name="MathJax-Span-52"/>
-            <w:bookmarkEnd w:id="14"/>
+            <w:bookmarkStart w:id="15" w:name="MathJax-Span-52"/>
+            <w:bookmarkEnd w:id="15"/>
             <w:r>
               <w:rPr>
                 <w:rFonts w:ascii="Times New Roman" w:hAnsi="Times New Roman" w:cs="Times New Roman"/>
@@ -1681,8 +1845,8 @@
               </w:rPr>
               <w:t>a</w:t>
             </w:r>
-            <w:bookmarkStart w:id="15" w:name="MathJax-Span-53"/>
-            <w:bookmarkEnd w:id="15"/>
+            <w:bookmarkStart w:id="16" w:name="MathJax-Span-53"/>
+            <w:bookmarkEnd w:id="16"/>
             <w:r>
               <w:rPr>
                 <w:rFonts w:ascii="Times New Roman" w:hAnsi="Times New Roman" w:cs="Times New Roman"/>
@@ -1690,8 +1854,8 @@
               </w:rPr>
               <w:t>c</w:t>
             </w:r>
-            <w:bookmarkStart w:id="16" w:name="MathJax-Span-54"/>
-            <w:bookmarkEnd w:id="16"/>
+            <w:bookmarkStart w:id="17" w:name="MathJax-Span-54"/>
+            <w:bookmarkEnd w:id="17"/>
             <w:r>
               <w:rPr>
                 <w:rFonts w:ascii="Times New Roman" w:hAnsi="Times New Roman" w:cs="Times New Roman"/>
@@ -1699,8 +1863,8 @@
               </w:rPr>
               <w:t>h</w:t>
             </w:r>
-            <w:bookmarkStart w:id="17" w:name="MathJax-Span-55"/>
-            <w:bookmarkEnd w:id="17"/>
+            <w:bookmarkStart w:id="18" w:name="MathJax-Span-55"/>
+            <w:bookmarkEnd w:id="18"/>
             <w:r>
               <w:rPr>
                 <w:rFonts w:ascii="Times New Roman" w:hAnsi="Times New Roman" w:cs="Times New Roman"/>
@@ -1708,8 +1872,8 @@
               </w:rPr>
               <w:t>i</w:t>
             </w:r>
-            <w:bookmarkStart w:id="18" w:name="MathJax-Span-56"/>
-            <w:bookmarkEnd w:id="18"/>
+            <w:bookmarkStart w:id="19" w:name="MathJax-Span-56"/>
+            <w:bookmarkEnd w:id="19"/>
             <w:r>
               <w:rPr>
                 <w:rFonts w:ascii="Times New Roman" w:hAnsi="Times New Roman" w:cs="Times New Roman"/>
@@ -1717,8 +1881,8 @@
               </w:rPr>
               <w:t>n</w:t>
             </w:r>
-            <w:bookmarkStart w:id="19" w:name="MathJax-Span-57"/>
-            <w:bookmarkEnd w:id="19"/>
+            <w:bookmarkStart w:id="20" w:name="MathJax-Span-57"/>
+            <w:bookmarkEnd w:id="20"/>
             <w:r>
               <w:rPr>
                 <w:rFonts w:ascii="Times New Roman" w:hAnsi="Times New Roman" w:cs="Times New Roman"/>
@@ -1726,8 +1890,8 @@
               </w:rPr>
               <w:t>e</w:t>
             </w:r>
-            <w:bookmarkStart w:id="20" w:name="MathJax-Span-58"/>
-            <w:bookmarkEnd w:id="20"/>
+            <w:bookmarkStart w:id="21" w:name="MathJax-Span-58"/>
+            <w:bookmarkEnd w:id="21"/>
             <w:proofErr w:type="spellEnd"/>
             <w:r>
               <w:rPr>
@@ -1735,18 +1899,18 @@
               </w:rPr>
               <w:t>,</w:t>
             </w:r>
-            <w:bookmarkStart w:id="21" w:name="MathJax-Span-60"/>
-            <w:bookmarkStart w:id="22" w:name="MathJax-Span-59"/>
-            <w:bookmarkEnd w:id="21"/>
+            <w:bookmarkStart w:id="22" w:name="MathJax-Span-60"/>
+            <w:bookmarkStart w:id="23" w:name="MathJax-Span-59"/>
             <w:bookmarkEnd w:id="22"/>
+            <w:bookmarkEnd w:id="23"/>
             <w:r>
               <w:rPr>
                 <w:rFonts w:ascii="Times New Roman" w:hAnsi="Times New Roman" w:cs="Times New Roman"/>
               </w:rPr>
               <w:t>(</w:t>
             </w:r>
-            <w:bookmarkStart w:id="23" w:name="MathJax-Span-61"/>
-            <w:bookmarkEnd w:id="23"/>
+            <w:bookmarkStart w:id="24" w:name="MathJax-Span-61"/>
+            <w:bookmarkEnd w:id="24"/>
             <w:proofErr w:type="gramEnd"/>
             <w:r>
               <w:rPr>
@@ -1755,8 +1919,8 @@
               </w:rPr>
               <w:t>i</w:t>
             </w:r>
-            <w:bookmarkStart w:id="24" w:name="MathJax-Span-62"/>
-            <w:bookmarkEnd w:id="24"/>
+            <w:bookmarkStart w:id="25" w:name="MathJax-Span-62"/>
+            <w:bookmarkEnd w:id="25"/>
             <w:r>
               <w:rPr>
                 <w:rFonts w:ascii="Times New Roman" w:hAnsi="Times New Roman" w:cs="Times New Roman"/>
@@ -1764,16 +1928,16 @@
               </w:rPr>
               <w:t>i</w:t>
             </w:r>
-            <w:bookmarkStart w:id="25" w:name="MathJax-Span-63"/>
-            <w:bookmarkEnd w:id="25"/>
+            <w:bookmarkStart w:id="26" w:name="MathJax-Span-63"/>
+            <w:bookmarkEnd w:id="26"/>
             <w:r>
               <w:rPr>
                 <w:rFonts w:ascii="Times New Roman" w:hAnsi="Times New Roman" w:cs="Times New Roman"/>
               </w:rPr>
               <w:t>)</w:t>
             </w:r>
-            <w:bookmarkStart w:id="26" w:name="MathJax-Span-64"/>
-            <w:bookmarkEnd w:id="26"/>
+            <w:bookmarkStart w:id="27" w:name="MathJax-Span-64"/>
+            <w:bookmarkEnd w:id="27"/>
             <w:proofErr w:type="spellStart"/>
             <w:r>
               <w:rPr>
@@ -1782,8 +1946,8 @@
               </w:rPr>
               <w:t>R</w:t>
             </w:r>
-            <w:bookmarkStart w:id="27" w:name="MathJax-Span-65"/>
-            <w:bookmarkEnd w:id="27"/>
+            <w:bookmarkStart w:id="28" w:name="MathJax-Span-65"/>
+            <w:bookmarkEnd w:id="28"/>
             <w:r>
               <w:rPr>
                 <w:rFonts w:ascii="Times New Roman" w:hAnsi="Times New Roman" w:cs="Times New Roman"/>
@@ -1791,8 +1955,8 @@
               </w:rPr>
               <w:t>a</w:t>
             </w:r>
-            <w:bookmarkStart w:id="28" w:name="MathJax-Span-66"/>
-            <w:bookmarkEnd w:id="28"/>
+            <w:bookmarkStart w:id="29" w:name="MathJax-Span-66"/>
+            <w:bookmarkEnd w:id="29"/>
             <w:r>
               <w:rPr>
                 <w:rFonts w:ascii="Times New Roman" w:hAnsi="Times New Roman" w:cs="Times New Roman"/>
@@ -1800,8 +1964,8 @@
               </w:rPr>
               <w:t>d</w:t>
             </w:r>
-            <w:bookmarkStart w:id="29" w:name="MathJax-Span-67"/>
-            <w:bookmarkEnd w:id="29"/>
+            <w:bookmarkStart w:id="30" w:name="MathJax-Span-67"/>
+            <w:bookmarkEnd w:id="30"/>
             <w:r>
               <w:rPr>
                 <w:rFonts w:ascii="Times New Roman" w:hAnsi="Times New Roman" w:cs="Times New Roman"/>
@@ -1809,8 +1973,8 @@
               </w:rPr>
               <w:t>i</w:t>
             </w:r>
-            <w:bookmarkStart w:id="30" w:name="MathJax-Span-68"/>
-            <w:bookmarkEnd w:id="30"/>
+            <w:bookmarkStart w:id="31" w:name="MathJax-Span-68"/>
+            <w:bookmarkEnd w:id="31"/>
             <w:r>
               <w:rPr>
                 <w:rFonts w:ascii="Times New Roman" w:hAnsi="Times New Roman" w:cs="Times New Roman"/>
@@ -1818,8 +1982,8 @@
               </w:rPr>
               <w:t>o</w:t>
             </w:r>
-            <w:bookmarkStart w:id="31" w:name="MathJax-Span-69"/>
-            <w:bookmarkEnd w:id="31"/>
+            <w:bookmarkStart w:id="32" w:name="MathJax-Span-69"/>
+            <w:bookmarkEnd w:id="32"/>
             <w:r>
               <w:rPr>
                 <w:rFonts w:ascii="Times New Roman" w:hAnsi="Times New Roman" w:cs="Times New Roman"/>
@@ -1827,8 +1991,8 @@
               </w:rPr>
               <w:t>l</w:t>
             </w:r>
-            <w:bookmarkStart w:id="32" w:name="MathJax-Span-70"/>
-            <w:bookmarkEnd w:id="32"/>
+            <w:bookmarkStart w:id="33" w:name="MathJax-Span-70"/>
+            <w:bookmarkEnd w:id="33"/>
             <w:r>
               <w:rPr>
                 <w:rFonts w:ascii="Times New Roman" w:hAnsi="Times New Roman" w:cs="Times New Roman"/>
@@ -1836,8 +2000,8 @@
               </w:rPr>
               <w:t>o</w:t>
             </w:r>
-            <w:bookmarkStart w:id="33" w:name="MathJax-Span-71"/>
-            <w:bookmarkEnd w:id="33"/>
+            <w:bookmarkStart w:id="34" w:name="MathJax-Span-71"/>
+            <w:bookmarkEnd w:id="34"/>
             <w:r>
               <w:rPr>
                 <w:rFonts w:ascii="Times New Roman" w:hAnsi="Times New Roman" w:cs="Times New Roman"/>
@@ -1845,8 +2009,8 @@
               </w:rPr>
               <w:t>g</w:t>
             </w:r>
-            <w:bookmarkStart w:id="34" w:name="MathJax-Span-72"/>
-            <w:bookmarkEnd w:id="34"/>
+            <w:bookmarkStart w:id="35" w:name="MathJax-Span-72"/>
+            <w:bookmarkEnd w:id="35"/>
             <w:r>
               <w:rPr>
                 <w:rFonts w:ascii="Times New Roman" w:hAnsi="Times New Roman" w:cs="Times New Roman"/>
@@ -1854,8 +2018,8 @@
               </w:rPr>
               <w:t>i</w:t>
             </w:r>
-            <w:bookmarkStart w:id="35" w:name="MathJax-Span-73"/>
-            <w:bookmarkEnd w:id="35"/>
+            <w:bookmarkStart w:id="36" w:name="MathJax-Span-73"/>
+            <w:bookmarkEnd w:id="36"/>
             <w:r>
               <w:rPr>
                 <w:rFonts w:ascii="Times New Roman" w:hAnsi="Times New Roman" w:cs="Times New Roman"/>
@@ -1863,8 +2027,8 @@
               </w:rPr>
               <w:t>c</w:t>
             </w:r>
-            <w:bookmarkStart w:id="36" w:name="MathJax-Span-74"/>
-            <w:bookmarkEnd w:id="36"/>
+            <w:bookmarkStart w:id="37" w:name="MathJax-Span-74"/>
+            <w:bookmarkEnd w:id="37"/>
             <w:r>
               <w:rPr>
                 <w:rFonts w:ascii="Times New Roman" w:hAnsi="Times New Roman" w:cs="Times New Roman"/>
@@ -1872,8 +2036,8 @@
               </w:rPr>
               <w:t>a</w:t>
             </w:r>
-            <w:bookmarkStart w:id="37" w:name="MathJax-Span-75"/>
-            <w:bookmarkEnd w:id="37"/>
+            <w:bookmarkStart w:id="38" w:name="MathJax-Span-75"/>
+            <w:bookmarkEnd w:id="38"/>
             <w:r>
               <w:rPr>
                 <w:rFonts w:ascii="Times New Roman" w:hAnsi="Times New Roman" w:cs="Times New Roman"/>
@@ -1881,8 +2045,8 @@
               </w:rPr>
               <w:t>l</w:t>
             </w:r>
-            <w:bookmarkStart w:id="38" w:name="MathJax-Span-76"/>
-            <w:bookmarkEnd w:id="38"/>
+            <w:bookmarkStart w:id="39" w:name="MathJax-Span-76"/>
+            <w:bookmarkEnd w:id="39"/>
             <w:r>
               <w:rPr>
                 <w:rFonts w:ascii="Times New Roman" w:hAnsi="Times New Roman" w:cs="Times New Roman"/>
@@ -1890,8 +2054,8 @@
               </w:rPr>
               <w:t>I</w:t>
             </w:r>
-            <w:bookmarkStart w:id="39" w:name="MathJax-Span-77"/>
-            <w:bookmarkEnd w:id="39"/>
+            <w:bookmarkStart w:id="40" w:name="MathJax-Span-77"/>
+            <w:bookmarkEnd w:id="40"/>
             <w:r>
               <w:rPr>
                 <w:rFonts w:ascii="Times New Roman" w:hAnsi="Times New Roman" w:cs="Times New Roman"/>
@@ -1899,8 +2063,8 @@
               </w:rPr>
               <w:t>m</w:t>
             </w:r>
-            <w:bookmarkStart w:id="40" w:name="MathJax-Span-78"/>
-            <w:bookmarkEnd w:id="40"/>
+            <w:bookmarkStart w:id="41" w:name="MathJax-Span-78"/>
+            <w:bookmarkEnd w:id="41"/>
             <w:r>
               <w:rPr>
                 <w:rFonts w:ascii="Times New Roman" w:hAnsi="Times New Roman" w:cs="Times New Roman"/>
@@ -1908,8 +2072,8 @@
               </w:rPr>
               <w:t>a</w:t>
             </w:r>
-            <w:bookmarkStart w:id="41" w:name="MathJax-Span-79"/>
-            <w:bookmarkEnd w:id="41"/>
+            <w:bookmarkStart w:id="42" w:name="MathJax-Span-79"/>
+            <w:bookmarkEnd w:id="42"/>
             <w:r>
               <w:rPr>
                 <w:rFonts w:ascii="Times New Roman" w:hAnsi="Times New Roman" w:cs="Times New Roman"/>
@@ -1917,8 +2081,8 @@
               </w:rPr>
               <w:t>g</w:t>
             </w:r>
-            <w:bookmarkStart w:id="42" w:name="MathJax-Span-80"/>
-            <w:bookmarkEnd w:id="42"/>
+            <w:bookmarkStart w:id="43" w:name="MathJax-Span-80"/>
+            <w:bookmarkEnd w:id="43"/>
             <w:r>
               <w:rPr>
                 <w:rFonts w:ascii="Times New Roman" w:hAnsi="Times New Roman" w:cs="Times New Roman"/>
@@ -1926,8 +2090,8 @@
               </w:rPr>
               <w:t>i</w:t>
             </w:r>
-            <w:bookmarkStart w:id="43" w:name="MathJax-Span-81"/>
-            <w:bookmarkEnd w:id="43"/>
+            <w:bookmarkStart w:id="44" w:name="MathJax-Span-81"/>
+            <w:bookmarkEnd w:id="44"/>
             <w:r>
               <w:rPr>
                 <w:rFonts w:ascii="Times New Roman" w:hAnsi="Times New Roman" w:cs="Times New Roman"/>
@@ -1935,8 +2099,8 @@
               </w:rPr>
               <w:t>n</w:t>
             </w:r>
-            <w:bookmarkStart w:id="44" w:name="MathJax-Span-82"/>
-            <w:bookmarkEnd w:id="44"/>
+            <w:bookmarkStart w:id="45" w:name="MathJax-Span-82"/>
+            <w:bookmarkEnd w:id="45"/>
             <w:r>
               <w:rPr>
                 <w:rFonts w:ascii="Times New Roman" w:hAnsi="Times New Roman" w:cs="Times New Roman"/>
@@ -1949,7 +2113,7 @@
         </w:tc>
         <w:tc>
           <w:tcPr>
-            <w:tcW w:w="4818" w:type="dxa"/>
+            <w:tcW w:w="4374" w:type="dxa"/>
             <w:tcBorders>
               <w:top w:val="single" w:sz="2" w:space="0" w:color="000001"/>
               <w:left w:val="single" w:sz="2" w:space="0" w:color="000001"/>
@@ -1967,14 +2131,14 @@
                 <w:rFonts w:ascii="Times New Roman" w:hAnsi="Times New Roman" w:cs="Times New Roman"/>
               </w:rPr>
             </w:pPr>
-            <w:bookmarkStart w:id="45" w:name="MathJax-Span-3"/>
-            <w:bookmarkStart w:id="46" w:name="MathJax-Span-2"/>
-            <w:bookmarkStart w:id="47" w:name="MathJax-Span-1"/>
-            <w:bookmarkStart w:id="48" w:name="MathJax-Element-1-Frame"/>
-            <w:bookmarkEnd w:id="45"/>
+            <w:bookmarkStart w:id="46" w:name="MathJax-Span-3"/>
+            <w:bookmarkStart w:id="47" w:name="MathJax-Span-2"/>
+            <w:bookmarkStart w:id="48" w:name="MathJax-Span-1"/>
+            <w:bookmarkStart w:id="49" w:name="MathJax-Element-1-Frame"/>
             <w:bookmarkEnd w:id="46"/>
             <w:bookmarkEnd w:id="47"/>
             <w:bookmarkEnd w:id="48"/>
+            <w:bookmarkEnd w:id="49"/>
             <w:r>
               <w:rPr>
                 <w:rFonts w:ascii="Times New Roman" w:hAnsi="Times New Roman" w:cs="Times New Roman"/>
@@ -1982,16 +2146,16 @@
               </w:rPr>
               <w:t>E</w:t>
             </w:r>
-            <w:bookmarkStart w:id="49" w:name="MathJax-Span-4"/>
-            <w:bookmarkEnd w:id="49"/>
+            <w:bookmarkStart w:id="50" w:name="MathJax-Span-4"/>
+            <w:bookmarkEnd w:id="50"/>
             <w:r>
               <w:rPr>
                 <w:rFonts w:ascii="Times New Roman" w:hAnsi="Times New Roman" w:cs="Times New Roman"/>
               </w:rPr>
               <w:t>.</w:t>
             </w:r>
-            <w:bookmarkStart w:id="50" w:name="MathJax-Span-5"/>
-            <w:bookmarkEnd w:id="50"/>
+            <w:bookmarkStart w:id="51" w:name="MathJax-Span-5"/>
+            <w:bookmarkEnd w:id="51"/>
             <w:r>
               <w:rPr>
                 <w:rFonts w:ascii="Times New Roman" w:hAnsi="Times New Roman" w:cs="Times New Roman"/>
@@ -1999,26 +2163,26 @@
               </w:rPr>
               <w:t>g</w:t>
             </w:r>
-            <w:bookmarkStart w:id="51" w:name="MathJax-Span-6"/>
-            <w:bookmarkEnd w:id="51"/>
+            <w:bookmarkStart w:id="52" w:name="MathJax-Span-6"/>
+            <w:bookmarkEnd w:id="52"/>
             <w:r>
               <w:rPr>
                 <w:rFonts w:ascii="Times New Roman" w:hAnsi="Times New Roman" w:cs="Times New Roman"/>
               </w:rPr>
               <w:t>.</w:t>
             </w:r>
-            <w:bookmarkStart w:id="52" w:name="MathJax-Span-8"/>
-            <w:bookmarkStart w:id="53" w:name="MathJax-Span-7"/>
-            <w:bookmarkEnd w:id="52"/>
+            <w:bookmarkStart w:id="53" w:name="MathJax-Span-8"/>
+            <w:bookmarkStart w:id="54" w:name="MathJax-Span-7"/>
             <w:bookmarkEnd w:id="53"/>
+            <w:bookmarkEnd w:id="54"/>
             <w:r>
               <w:rPr>
                 <w:rFonts w:ascii="Times New Roman" w:hAnsi="Times New Roman" w:cs="Times New Roman"/>
               </w:rPr>
               <w:t>(</w:t>
             </w:r>
-            <w:bookmarkStart w:id="54" w:name="MathJax-Span-9"/>
-            <w:bookmarkEnd w:id="54"/>
+            <w:bookmarkStart w:id="55" w:name="MathJax-Span-9"/>
+            <w:bookmarkEnd w:id="55"/>
             <w:proofErr w:type="spellStart"/>
             <w:r>
               <w:rPr>
@@ -2027,8 +2191,8 @@
               </w:rPr>
               <w:t>i</w:t>
             </w:r>
-            <w:bookmarkStart w:id="55" w:name="MathJax-Span-10"/>
-            <w:bookmarkEnd w:id="55"/>
+            <w:bookmarkStart w:id="56" w:name="MathJax-Span-10"/>
+            <w:bookmarkEnd w:id="56"/>
             <w:proofErr w:type="spellEnd"/>
             <w:r>
               <w:rPr>
@@ -2036,8 +2200,8 @@
               </w:rPr>
               <w:t>)</w:t>
             </w:r>
-            <w:bookmarkStart w:id="56" w:name="MathJax-Span-11"/>
-            <w:bookmarkEnd w:id="56"/>
+            <w:bookmarkStart w:id="57" w:name="MathJax-Span-11"/>
+            <w:bookmarkEnd w:id="57"/>
             <w:proofErr w:type="spellStart"/>
             <w:proofErr w:type="gramStart"/>
             <w:r>
@@ -2047,8 +2211,8 @@
               </w:rPr>
               <w:t>T</w:t>
             </w:r>
-            <w:bookmarkStart w:id="57" w:name="MathJax-Span-12"/>
-            <w:bookmarkEnd w:id="57"/>
+            <w:bookmarkStart w:id="58" w:name="MathJax-Span-12"/>
+            <w:bookmarkEnd w:id="58"/>
             <w:r>
               <w:rPr>
                 <w:rFonts w:ascii="Times New Roman" w:hAnsi="Times New Roman" w:cs="Times New Roman"/>
@@ -2056,8 +2220,8 @@
               </w:rPr>
               <w:t>e</w:t>
             </w:r>
-            <w:bookmarkStart w:id="58" w:name="MathJax-Span-13"/>
-            <w:bookmarkEnd w:id="58"/>
+            <w:bookmarkStart w:id="59" w:name="MathJax-Span-13"/>
+            <w:bookmarkEnd w:id="59"/>
             <w:r>
               <w:rPr>
                 <w:rFonts w:ascii="Times New Roman" w:hAnsi="Times New Roman" w:cs="Times New Roman"/>
@@ -2065,8 +2229,8 @@
               </w:rPr>
               <w:t>l</w:t>
             </w:r>
-            <w:bookmarkStart w:id="59" w:name="MathJax-Span-14"/>
-            <w:bookmarkEnd w:id="59"/>
+            <w:bookmarkStart w:id="60" w:name="MathJax-Span-14"/>
+            <w:bookmarkEnd w:id="60"/>
             <w:r>
               <w:rPr>
                 <w:rFonts w:ascii="Times New Roman" w:hAnsi="Times New Roman" w:cs="Times New Roman"/>
@@ -2074,8 +2238,8 @@
               </w:rPr>
               <w:t>e</w:t>
             </w:r>
-            <w:bookmarkStart w:id="60" w:name="MathJax-Span-15"/>
-            <w:bookmarkEnd w:id="60"/>
+            <w:bookmarkStart w:id="61" w:name="MathJax-Span-15"/>
+            <w:bookmarkEnd w:id="61"/>
             <w:r>
               <w:rPr>
                 <w:rFonts w:ascii="Times New Roman" w:hAnsi="Times New Roman" w:cs="Times New Roman"/>
@@ -2083,8 +2247,8 @@
               </w:rPr>
               <w:t>p</w:t>
             </w:r>
-            <w:bookmarkStart w:id="61" w:name="MathJax-Span-16"/>
-            <w:bookmarkEnd w:id="61"/>
+            <w:bookmarkStart w:id="62" w:name="MathJax-Span-16"/>
+            <w:bookmarkEnd w:id="62"/>
             <w:r>
               <w:rPr>
                 <w:rFonts w:ascii="Times New Roman" w:hAnsi="Times New Roman" w:cs="Times New Roman"/>
@@ -2092,8 +2256,8 @@
               </w:rPr>
               <w:t>h</w:t>
             </w:r>
-            <w:bookmarkStart w:id="62" w:name="MathJax-Span-17"/>
-            <w:bookmarkEnd w:id="62"/>
+            <w:bookmarkStart w:id="63" w:name="MathJax-Span-17"/>
+            <w:bookmarkEnd w:id="63"/>
             <w:r>
               <w:rPr>
                 <w:rFonts w:ascii="Times New Roman" w:hAnsi="Times New Roman" w:cs="Times New Roman"/>
@@ -2101,8 +2265,8 @@
               </w:rPr>
               <w:t>o</w:t>
             </w:r>
-            <w:bookmarkStart w:id="63" w:name="MathJax-Span-18"/>
-            <w:bookmarkEnd w:id="63"/>
+            <w:bookmarkStart w:id="64" w:name="MathJax-Span-18"/>
+            <w:bookmarkEnd w:id="64"/>
             <w:r>
               <w:rPr>
                 <w:rFonts w:ascii="Times New Roman" w:hAnsi="Times New Roman" w:cs="Times New Roman"/>
@@ -2110,8 +2274,8 @@
               </w:rPr>
               <w:t>n</w:t>
             </w:r>
-            <w:bookmarkStart w:id="64" w:name="MathJax-Span-19"/>
-            <w:bookmarkEnd w:id="64"/>
+            <w:bookmarkStart w:id="65" w:name="MathJax-Span-19"/>
+            <w:bookmarkEnd w:id="65"/>
             <w:r>
               <w:rPr>
                 <w:rFonts w:ascii="Times New Roman" w:hAnsi="Times New Roman" w:cs="Times New Roman"/>
@@ -2119,8 +2283,8 @@
               </w:rPr>
               <w:t>e</w:t>
             </w:r>
-            <w:bookmarkStart w:id="65" w:name="MathJax-Span-20"/>
-            <w:bookmarkEnd w:id="65"/>
+            <w:bookmarkStart w:id="66" w:name="MathJax-Span-20"/>
+            <w:bookmarkEnd w:id="66"/>
             <w:r>
               <w:rPr>
                 <w:rFonts w:ascii="Times New Roman" w:hAnsi="Times New Roman" w:cs="Times New Roman"/>
@@ -2128,8 +2292,8 @@
               </w:rPr>
               <w:t>S</w:t>
             </w:r>
-            <w:bookmarkStart w:id="66" w:name="MathJax-Span-21"/>
-            <w:bookmarkEnd w:id="66"/>
+            <w:bookmarkStart w:id="67" w:name="MathJax-Span-21"/>
+            <w:bookmarkEnd w:id="67"/>
             <w:r>
               <w:rPr>
                 <w:rFonts w:ascii="Times New Roman" w:hAnsi="Times New Roman" w:cs="Times New Roman"/>
@@ -2137,8 +2301,8 @@
               </w:rPr>
               <w:t>y</w:t>
             </w:r>
-            <w:bookmarkStart w:id="67" w:name="MathJax-Span-22"/>
-            <w:bookmarkEnd w:id="67"/>
+            <w:bookmarkStart w:id="68" w:name="MathJax-Span-22"/>
+            <w:bookmarkEnd w:id="68"/>
             <w:r>
               <w:rPr>
                 <w:rFonts w:ascii="Times New Roman" w:hAnsi="Times New Roman" w:cs="Times New Roman"/>
@@ -2146,8 +2310,8 @@
               </w:rPr>
               <w:t>s</w:t>
             </w:r>
-            <w:bookmarkStart w:id="68" w:name="MathJax-Span-23"/>
-            <w:bookmarkEnd w:id="68"/>
+            <w:bookmarkStart w:id="69" w:name="MathJax-Span-23"/>
+            <w:bookmarkEnd w:id="69"/>
             <w:r>
               <w:rPr>
                 <w:rFonts w:ascii="Times New Roman" w:hAnsi="Times New Roman" w:cs="Times New Roman"/>
@@ -2155,8 +2319,8 @@
               </w:rPr>
               <w:t>t</w:t>
             </w:r>
-            <w:bookmarkStart w:id="69" w:name="MathJax-Span-24"/>
-            <w:bookmarkEnd w:id="69"/>
+            <w:bookmarkStart w:id="70" w:name="MathJax-Span-24"/>
+            <w:bookmarkEnd w:id="70"/>
             <w:r>
               <w:rPr>
                 <w:rFonts w:ascii="Times New Roman" w:hAnsi="Times New Roman" w:cs="Times New Roman"/>
@@ -2164,8 +2328,8 @@
               </w:rPr>
               <w:t>e</w:t>
             </w:r>
-            <w:bookmarkStart w:id="70" w:name="MathJax-Span-25"/>
-            <w:bookmarkEnd w:id="70"/>
+            <w:bookmarkStart w:id="71" w:name="MathJax-Span-25"/>
+            <w:bookmarkEnd w:id="71"/>
             <w:r>
               <w:rPr>
                 <w:rFonts w:ascii="Times New Roman" w:hAnsi="Times New Roman" w:cs="Times New Roman"/>
@@ -2173,8 +2337,8 @@
               </w:rPr>
               <w:t>m</w:t>
             </w:r>
-            <w:bookmarkStart w:id="71" w:name="MathJax-Span-26"/>
-            <w:bookmarkEnd w:id="71"/>
+            <w:bookmarkStart w:id="72" w:name="MathJax-Span-26"/>
+            <w:bookmarkEnd w:id="72"/>
             <w:proofErr w:type="spellEnd"/>
             <w:r>
               <w:rPr>
@@ -2182,18 +2346,18 @@
               </w:rPr>
               <w:t>,</w:t>
             </w:r>
-            <w:bookmarkStart w:id="72" w:name="MathJax-Span-28"/>
-            <w:bookmarkStart w:id="73" w:name="MathJax-Span-27"/>
-            <w:bookmarkEnd w:id="72"/>
+            <w:bookmarkStart w:id="73" w:name="MathJax-Span-28"/>
+            <w:bookmarkStart w:id="74" w:name="MathJax-Span-27"/>
             <w:bookmarkEnd w:id="73"/>
+            <w:bookmarkEnd w:id="74"/>
             <w:r>
               <w:rPr>
                 <w:rFonts w:ascii="Times New Roman" w:hAnsi="Times New Roman" w:cs="Times New Roman"/>
               </w:rPr>
               <w:t>(</w:t>
             </w:r>
-            <w:bookmarkStart w:id="74" w:name="MathJax-Span-29"/>
-            <w:bookmarkEnd w:id="74"/>
+            <w:bookmarkStart w:id="75" w:name="MathJax-Span-29"/>
+            <w:bookmarkEnd w:id="75"/>
             <w:proofErr w:type="gramEnd"/>
             <w:r>
               <w:rPr>
@@ -2202,8 +2366,8 @@
               </w:rPr>
               <w:t>i</w:t>
             </w:r>
-            <w:bookmarkStart w:id="75" w:name="MathJax-Span-30"/>
-            <w:bookmarkEnd w:id="75"/>
+            <w:bookmarkStart w:id="76" w:name="MathJax-Span-30"/>
+            <w:bookmarkEnd w:id="76"/>
             <w:r>
               <w:rPr>
                 <w:rFonts w:ascii="Times New Roman" w:hAnsi="Times New Roman" w:cs="Times New Roman"/>
@@ -2211,16 +2375,16 @@
               </w:rPr>
               <w:t>i</w:t>
             </w:r>
-            <w:bookmarkStart w:id="76" w:name="MathJax-Span-31"/>
-            <w:bookmarkEnd w:id="76"/>
+            <w:bookmarkStart w:id="77" w:name="MathJax-Span-31"/>
+            <w:bookmarkEnd w:id="77"/>
             <w:r>
               <w:rPr>
                 <w:rFonts w:ascii="Times New Roman" w:hAnsi="Times New Roman" w:cs="Times New Roman"/>
               </w:rPr>
               <w:t>)</w:t>
             </w:r>
-            <w:bookmarkStart w:id="77" w:name="MathJax-Span-32"/>
-            <w:bookmarkEnd w:id="77"/>
+            <w:bookmarkStart w:id="78" w:name="MathJax-Span-32"/>
+            <w:bookmarkEnd w:id="78"/>
             <w:proofErr w:type="spellStart"/>
             <w:r>
               <w:rPr>
@@ -2229,8 +2393,8 @@
               </w:rPr>
               <w:t>V</w:t>
             </w:r>
-            <w:bookmarkStart w:id="78" w:name="MathJax-Span-33"/>
-            <w:bookmarkEnd w:id="78"/>
+            <w:bookmarkStart w:id="79" w:name="MathJax-Span-33"/>
+            <w:bookmarkEnd w:id="79"/>
             <w:r>
               <w:rPr>
                 <w:rFonts w:ascii="Times New Roman" w:hAnsi="Times New Roman" w:cs="Times New Roman"/>
@@ -2238,8 +2402,8 @@
               </w:rPr>
               <w:t>i</w:t>
             </w:r>
-            <w:bookmarkStart w:id="79" w:name="MathJax-Span-34"/>
-            <w:bookmarkEnd w:id="79"/>
+            <w:bookmarkStart w:id="80" w:name="MathJax-Span-34"/>
+            <w:bookmarkEnd w:id="80"/>
             <w:r>
               <w:rPr>
                 <w:rFonts w:ascii="Times New Roman" w:hAnsi="Times New Roman" w:cs="Times New Roman"/>
@@ -2247,8 +2411,8 @@
               </w:rPr>
               <w:t>d</w:t>
             </w:r>
-            <w:bookmarkStart w:id="80" w:name="MathJax-Span-35"/>
-            <w:bookmarkEnd w:id="80"/>
+            <w:bookmarkStart w:id="81" w:name="MathJax-Span-35"/>
+            <w:bookmarkEnd w:id="81"/>
             <w:r>
               <w:rPr>
                 <w:rFonts w:ascii="Times New Roman" w:hAnsi="Times New Roman" w:cs="Times New Roman"/>
@@ -2256,8 +2420,8 @@
               </w:rPr>
               <w:t>e</w:t>
             </w:r>
-            <w:bookmarkStart w:id="81" w:name="MathJax-Span-36"/>
-            <w:bookmarkEnd w:id="81"/>
+            <w:bookmarkStart w:id="82" w:name="MathJax-Span-36"/>
+            <w:bookmarkEnd w:id="82"/>
             <w:r>
               <w:rPr>
                 <w:rFonts w:ascii="Times New Roman" w:hAnsi="Times New Roman" w:cs="Times New Roman"/>
@@ -2265,8 +2429,8 @@
               </w:rPr>
               <w:t>o</w:t>
             </w:r>
-            <w:bookmarkStart w:id="82" w:name="MathJax-Span-37"/>
-            <w:bookmarkEnd w:id="82"/>
+            <w:bookmarkStart w:id="83" w:name="MathJax-Span-37"/>
+            <w:bookmarkEnd w:id="83"/>
             <w:r>
               <w:rPr>
                 <w:rFonts w:ascii="Times New Roman" w:hAnsi="Times New Roman" w:cs="Times New Roman"/>
@@ -2274,8 +2438,8 @@
               </w:rPr>
               <w:t>C</w:t>
             </w:r>
-            <w:bookmarkStart w:id="83" w:name="MathJax-Span-38"/>
-            <w:bookmarkEnd w:id="83"/>
+            <w:bookmarkStart w:id="84" w:name="MathJax-Span-38"/>
+            <w:bookmarkEnd w:id="84"/>
             <w:r>
               <w:rPr>
                 <w:rFonts w:ascii="Times New Roman" w:hAnsi="Times New Roman" w:cs="Times New Roman"/>
@@ -2298,7 +2462,9 @@
     </w:p>
     <w:p>
       <w:pPr>
+        <w:spacing w:line="360" w:lineRule="auto"/>
         <w:ind w:right="798"/>
+        <w:jc w:val="both"/>
         <w:rPr>
           <w:rFonts w:ascii="Times New Roman" w:hAnsi="Times New Roman" w:cs="Times New Roman"/>
         </w:rPr>
@@ -2312,15 +2478,19 @@
     </w:p>
     <w:p>
       <w:pPr>
+        <w:spacing w:line="360" w:lineRule="auto"/>
         <w:ind w:right="798"/>
-        <w:rPr>
-          <w:rFonts w:ascii="Times New Roman" w:hAnsi="Times New Roman" w:cs="Times New Roman"/>
-        </w:rPr>
-      </w:pPr>
-    </w:p>
-    <w:p>
-      <w:pPr>
+        <w:jc w:val="both"/>
+        <w:rPr>
+          <w:rFonts w:ascii="Times New Roman" w:hAnsi="Times New Roman" w:cs="Times New Roman"/>
+        </w:rPr>
+      </w:pPr>
+    </w:p>
+    <w:p>
+      <w:pPr>
+        <w:spacing w:line="360" w:lineRule="auto"/>
         <w:ind w:right="798"/>
+        <w:jc w:val="both"/>
         <w:rPr>
           <w:rFonts w:ascii="Times New Roman" w:hAnsi="Times New Roman" w:cs="Times New Roman"/>
         </w:rPr>
@@ -2336,7 +2506,9 @@
     </w:p>
     <w:p>
       <w:pPr>
+        <w:spacing w:line="360" w:lineRule="auto"/>
         <w:ind w:right="798"/>
+        <w:jc w:val="both"/>
         <w:rPr>
           <w:rFonts w:ascii="Times New Roman" w:hAnsi="Times New Roman" w:cs="Times New Roman"/>
         </w:rPr>
@@ -2350,7 +2522,9 @@
     </w:p>
     <w:p>
       <w:pPr>
+        <w:spacing w:line="360" w:lineRule="auto"/>
         <w:ind w:right="798"/>
+        <w:jc w:val="both"/>
         <w:rPr>
           <w:rFonts w:ascii="Times New Roman" w:hAnsi="Times New Roman" w:cs="Times New Roman"/>
         </w:rPr>
@@ -2364,21 +2538,26 @@
     </w:p>
     <w:p>
       <w:pPr>
+        <w:spacing w:line="360" w:lineRule="auto"/>
         <w:ind w:right="798"/>
-        <w:rPr>
-          <w:rFonts w:ascii="Times New Roman" w:hAnsi="Times New Roman" w:cs="Times New Roman"/>
-        </w:rPr>
-      </w:pPr>
-      <w:r>
-        <w:rPr>
-          <w:rFonts w:ascii="Times New Roman" w:hAnsi="Times New Roman" w:cs="Times New Roman"/>
-        </w:rPr>
+        <w:jc w:val="both"/>
+        <w:rPr>
+          <w:rFonts w:ascii="Times New Roman" w:hAnsi="Times New Roman" w:cs="Times New Roman"/>
+        </w:rPr>
+      </w:pPr>
+      <w:r>
+        <w:rPr>
+          <w:rFonts w:ascii="Times New Roman" w:hAnsi="Times New Roman" w:cs="Times New Roman"/>
+        </w:rPr>
+        <w:lastRenderedPageBreak/>
         <w:t>being equal. All symbols then have the first digits of their codes assigned; symbols in the first set receive "0" and symbols in the second set receive "1". As long as any sets with more than one member remain, the same process is repeated on those sets, to determine successive digits of their codes. When a set has been reduced to one symbol, of course, this means the symbol's code is complete and will not form the prefix of any other symbol's code. The algorithm works, and it produces fairly efficient variable-length encodings; when the two smaller sets produced by a partitioning are in fact of equal probability, the one bit of information used to distinguish them is used most efficiently. Unfortunately, Shannon–Fano does not always produce optimal prefix codes. [5]</w:t>
       </w:r>
     </w:p>
     <w:p>
       <w:pPr>
+        <w:spacing w:line="360" w:lineRule="auto"/>
         <w:ind w:right="798"/>
+        <w:jc w:val="both"/>
         <w:rPr>
           <w:rFonts w:ascii="Times New Roman" w:hAnsi="Times New Roman" w:cs="Times New Roman"/>
           <w:b/>
@@ -2388,7 +2567,9 @@
     </w:p>
     <w:p>
       <w:pPr>
+        <w:spacing w:line="360" w:lineRule="auto"/>
         <w:ind w:right="798"/>
+        <w:jc w:val="both"/>
         <w:rPr>
           <w:rFonts w:ascii="Times New Roman" w:hAnsi="Times New Roman" w:cs="Times New Roman"/>
         </w:rPr>
@@ -2404,6 +2585,9 @@
     </w:p>
     <w:p>
       <w:pPr>
+        <w:spacing w:line="360" w:lineRule="auto"/>
+        <w:ind w:right="849"/>
+        <w:jc w:val="both"/>
         <w:rPr>
           <w:rFonts w:ascii="Times New Roman" w:hAnsi="Times New Roman" w:cs="Times New Roman"/>
         </w:rPr>
@@ -2467,6 +2651,8 @@
     </w:p>
     <w:p>
       <w:pPr>
+        <w:spacing w:line="360" w:lineRule="auto"/>
+        <w:jc w:val="both"/>
         <w:rPr>
           <w:rFonts w:ascii="Times New Roman" w:hAnsi="Times New Roman" w:cs="Times New Roman"/>
           <w:b/>
@@ -2476,99 +2662,145 @@
     </w:p>
     <w:p>
       <w:pPr>
+        <w:spacing w:line="360" w:lineRule="auto"/>
+        <w:jc w:val="both"/>
+        <w:rPr>
+          <w:rFonts w:ascii="Times New Roman" w:hAnsi="Times New Roman" w:cs="Times New Roman"/>
+        </w:rPr>
+      </w:pPr>
+      <w:r>
         <w:rPr>
           <w:rFonts w:ascii="Times New Roman" w:hAnsi="Times New Roman" w:cs="Times New Roman"/>
           <w:b/>
           <w:bCs/>
         </w:rPr>
-      </w:pPr>
-    </w:p>
-    <w:p>
-      <w:pPr>
+        <w:t xml:space="preserve">The Lempel </w:t>
+      </w:r>
+      <w:proofErr w:type="spellStart"/>
+      <w:r>
         <w:rPr>
           <w:rFonts w:ascii="Times New Roman" w:hAnsi="Times New Roman" w:cs="Times New Roman"/>
           <w:b/>
           <w:bCs/>
         </w:rPr>
-      </w:pPr>
-    </w:p>
-    <w:p>
-      <w:pPr>
-        <w:rPr>
-          <w:rFonts w:ascii="Times New Roman" w:hAnsi="Times New Roman" w:cs="Times New Roman"/>
-        </w:rPr>
-      </w:pPr>
+        <w:t>Ziv</w:t>
+      </w:r>
+      <w:proofErr w:type="spellEnd"/>
       <w:r>
         <w:rPr>
           <w:rFonts w:ascii="Times New Roman" w:hAnsi="Times New Roman" w:cs="Times New Roman"/>
           <w:b/>
           <w:bCs/>
         </w:rPr>
-        <w:lastRenderedPageBreak/>
-        <w:t xml:space="preserve">The Lempel </w:t>
-      </w:r>
-      <w:proofErr w:type="spellStart"/>
-      <w:r>
+        <w:t xml:space="preserve"> Welch Algorithm:</w:t>
+      </w:r>
+    </w:p>
+    <w:p>
+      <w:pPr>
+        <w:spacing w:line="360" w:lineRule="auto"/>
+        <w:ind w:right="798"/>
+        <w:jc w:val="both"/>
+        <w:rPr>
+          <w:rFonts w:ascii="Times New Roman" w:hAnsi="Times New Roman" w:cs="Times New Roman"/>
+        </w:rPr>
+      </w:pPr>
+      <w:r>
+        <w:rPr>
+          <w:rFonts w:ascii="Times New Roman" w:hAnsi="Times New Roman" w:cs="Times New Roman"/>
+        </w:rPr>
+        <w:t xml:space="preserve">It is a dictionary-based compression algorithm As in Dictionary the set of all possible word of a language is stored similarly in </w:t>
+      </w:r>
+      <w:r>
+        <w:rPr>
+          <w:rFonts w:ascii="Times New Roman" w:hAnsi="Times New Roman" w:cs="Times New Roman"/>
+        </w:rPr>
+        <w:t>LZW</w:t>
+      </w:r>
+      <w:r>
+        <w:rPr>
+          <w:rFonts w:ascii="Times New Roman" w:hAnsi="Times New Roman" w:cs="Times New Roman"/>
+        </w:rPr>
+        <w:t xml:space="preserve"> algorithm a dictionary is used to store or index the previously used string patterns </w:t>
+      </w:r>
+      <w:proofErr w:type="gramStart"/>
+      <w:r>
+        <w:rPr>
+          <w:rFonts w:ascii="Times New Roman" w:hAnsi="Times New Roman" w:cs="Times New Roman"/>
+        </w:rPr>
+        <w:t>In</w:t>
+      </w:r>
+      <w:proofErr w:type="gramEnd"/>
+      <w:r>
+        <w:rPr>
+          <w:rFonts w:ascii="Times New Roman" w:hAnsi="Times New Roman" w:cs="Times New Roman"/>
+        </w:rPr>
+        <w:t xml:space="preserve"> the compression process those index value is used instead of repeating. The dictionary is created dynamically in the compression process and no need to transfer it with the encoded message for decompressing. In the decompression process, the same dictionary is created dynamically. Therefore, this algorithm is an adaptive compression algorithm.</w:t>
+      </w:r>
+    </w:p>
+    <w:p>
+      <w:pPr>
+        <w:spacing w:line="360" w:lineRule="auto"/>
+        <w:ind w:right="798"/>
+        <w:jc w:val="both"/>
         <w:rPr>
           <w:rFonts w:ascii="Times New Roman" w:hAnsi="Times New Roman" w:cs="Times New Roman"/>
           <w:b/>
           <w:bCs/>
         </w:rPr>
-        <w:t>Ziv</w:t>
-      </w:r>
-      <w:proofErr w:type="spellEnd"/>
+      </w:pPr>
+    </w:p>
+    <w:p>
+      <w:pPr>
+        <w:spacing w:line="360" w:lineRule="auto"/>
+        <w:ind w:right="849"/>
+        <w:jc w:val="both"/>
+        <w:rPr>
+          <w:rFonts w:ascii="Times New Roman" w:hAnsi="Times New Roman" w:cs="Times New Roman"/>
+        </w:rPr>
+      </w:pPr>
       <w:r>
         <w:rPr>
           <w:rFonts w:ascii="Times New Roman" w:hAnsi="Times New Roman" w:cs="Times New Roman"/>
           <w:b/>
           <w:bCs/>
         </w:rPr>
-        <w:t xml:space="preserve"> Welch Algorithm:</w:t>
-      </w:r>
-    </w:p>
-    <w:p>
-      <w:pPr>
-        <w:ind w:right="798"/>
-        <w:rPr>
-          <w:rFonts w:ascii="Times New Roman" w:hAnsi="Times New Roman" w:cs="Times New Roman"/>
-        </w:rPr>
-      </w:pPr>
-      <w:r>
-        <w:rPr>
-          <w:rFonts w:ascii="Times New Roman" w:hAnsi="Times New Roman" w:cs="Times New Roman"/>
-        </w:rPr>
-        <w:t xml:space="preserve">It is a dictionary-based compression algorithm As in Dictionary the set of all possible word of a language is stored similarly in </w:t>
-      </w:r>
-      <w:r>
-        <w:rPr>
-          <w:rFonts w:ascii="Times New Roman" w:hAnsi="Times New Roman" w:cs="Times New Roman"/>
-        </w:rPr>
-        <w:t>LZW</w:t>
-      </w:r>
-      <w:r>
-        <w:rPr>
-          <w:rFonts w:ascii="Times New Roman" w:hAnsi="Times New Roman" w:cs="Times New Roman"/>
-        </w:rPr>
-        <w:t xml:space="preserve"> algorithm a dictionary is used to store or index the previously used string patterns </w:t>
-      </w:r>
-      <w:proofErr w:type="gramStart"/>
-      <w:r>
-        <w:rPr>
-          <w:rFonts w:ascii="Times New Roman" w:hAnsi="Times New Roman" w:cs="Times New Roman"/>
-        </w:rPr>
-        <w:t>In</w:t>
-      </w:r>
-      <w:proofErr w:type="gramEnd"/>
-      <w:r>
-        <w:rPr>
-          <w:rFonts w:ascii="Times New Roman" w:hAnsi="Times New Roman" w:cs="Times New Roman"/>
-        </w:rPr>
-        <w:t xml:space="preserve"> the compression process those index value is used instead of repeating. The dictionary is created dynamically in the compression process and no need to transfer it with the encoded message for decompressing. In the decompression process, the same dictionary is created dynamically. Therefore, this algorithm is an adaptive compression algorithm.</w:t>
-      </w:r>
-    </w:p>
-    <w:p>
-      <w:pPr>
-        <w:ind w:right="798"/>
+        <w:t>Performance of compression algorithm</w:t>
+      </w:r>
+      <w:r>
+        <w:rPr>
+          <w:rFonts w:ascii="Times New Roman" w:hAnsi="Times New Roman" w:cs="Times New Roman"/>
+        </w:rPr>
+        <w:t xml:space="preserve"> [6] is based on space efficiency and the time complexity</w:t>
+      </w:r>
+    </w:p>
+    <w:p>
+      <w:pPr>
+        <w:spacing w:line="360" w:lineRule="auto"/>
+        <w:ind w:right="849"/>
+        <w:jc w:val="both"/>
+        <w:rPr>
+          <w:rFonts w:ascii="Times New Roman" w:hAnsi="Times New Roman" w:cs="Times New Roman"/>
+        </w:rPr>
+      </w:pPr>
+      <w:r>
+        <w:rPr>
+          <w:rFonts w:ascii="Times New Roman" w:hAnsi="Times New Roman" w:cs="Times New Roman"/>
+        </w:rPr>
+        <w:t xml:space="preserve">The compression behaviour of algorithm is dependent on redundancy of symbol in source file therefore it is difficult to measure the performance of compression algorithm.  There </w:t>
+      </w:r>
+      <w:r>
+        <w:rPr>
+          <w:rFonts w:ascii="Times New Roman" w:hAnsi="Times New Roman" w:cs="Times New Roman"/>
+        </w:rPr>
+        <w:lastRenderedPageBreak/>
+        <w:t>are some following measurements used to evaluate the performances of compression algorithms.</w:t>
+      </w:r>
+    </w:p>
+    <w:p>
+      <w:pPr>
+        <w:spacing w:line="360" w:lineRule="auto"/>
+        <w:ind w:right="849"/>
+        <w:jc w:val="both"/>
         <w:rPr>
           <w:rFonts w:ascii="Times New Roman" w:hAnsi="Times New Roman" w:cs="Times New Roman"/>
           <w:b/>
@@ -2578,6 +2810,9 @@
     </w:p>
     <w:p>
       <w:pPr>
+        <w:spacing w:line="360" w:lineRule="auto"/>
+        <w:ind w:right="849"/>
+        <w:jc w:val="both"/>
         <w:rPr>
           <w:rFonts w:ascii="Times New Roman" w:hAnsi="Times New Roman" w:cs="Times New Roman"/>
         </w:rPr>
@@ -2588,284 +2823,274 @@
           <w:b/>
           <w:bCs/>
         </w:rPr>
-        <w:t>Performance of compression algorithm</w:t>
-      </w:r>
-      <w:r>
-        <w:rPr>
-          <w:rFonts w:ascii="Times New Roman" w:hAnsi="Times New Roman" w:cs="Times New Roman"/>
-        </w:rPr>
-        <w:t xml:space="preserve"> [6] is based on space efficiency and the time complexity</w:t>
-      </w:r>
-    </w:p>
-    <w:p>
-      <w:pPr>
-        <w:rPr>
-          <w:rFonts w:ascii="Times New Roman" w:hAnsi="Times New Roman" w:cs="Times New Roman"/>
-        </w:rPr>
-      </w:pPr>
-      <w:r>
-        <w:rPr>
-          <w:rFonts w:ascii="Times New Roman" w:hAnsi="Times New Roman" w:cs="Times New Roman"/>
-        </w:rPr>
-        <w:t>The compression behaviour of algorithm is dependent on redundancy of symbol in source file therefore it is difficult to measure the performance of compression algorithm.  There are some following measurements used to evaluate the performances of compression algorithms.</w:t>
-      </w:r>
-    </w:p>
-    <w:p>
-      <w:pPr>
+        <w:t>Compression Ratio</w:t>
+      </w:r>
+      <w:r>
+        <w:rPr>
+          <w:rFonts w:ascii="Times New Roman" w:hAnsi="Times New Roman" w:cs="Times New Roman"/>
+        </w:rPr>
+        <w:t xml:space="preserve"> –Compression Ratio is the ratio between the size of the compressed file and the size of the source file</w:t>
+      </w:r>
+    </w:p>
+    <w:p>
+      <w:pPr>
+        <w:spacing w:line="360" w:lineRule="auto"/>
+        <w:ind w:right="849"/>
+        <w:jc w:val="both"/>
+        <w:rPr>
+          <w:rFonts w:ascii="Times New Roman" w:hAnsi="Times New Roman" w:cs="Times New Roman"/>
+        </w:rPr>
+      </w:pPr>
+      <w:r>
+        <w:rPr>
+          <w:rFonts w:ascii="Times New Roman" w:hAnsi="Times New Roman" w:cs="Times New Roman"/>
+        </w:rPr>
+        <w:t xml:space="preserve">Compression ratio= (size of compressed file)/ (size of source file)     </w:t>
+      </w:r>
+    </w:p>
+    <w:p>
+      <w:pPr>
+        <w:spacing w:line="360" w:lineRule="auto"/>
+        <w:ind w:right="849"/>
+        <w:jc w:val="both"/>
+        <w:rPr>
+          <w:rFonts w:ascii="Times New Roman" w:hAnsi="Times New Roman" w:cs="Times New Roman"/>
+        </w:rPr>
+      </w:pPr>
+    </w:p>
+    <w:p>
+      <w:pPr>
+        <w:spacing w:line="360" w:lineRule="auto"/>
+        <w:ind w:right="849"/>
+        <w:jc w:val="both"/>
+        <w:rPr>
+          <w:rFonts w:ascii="Times New Roman" w:hAnsi="Times New Roman" w:cs="Times New Roman"/>
+        </w:rPr>
+      </w:pPr>
+      <w:r>
         <w:rPr>
           <w:rFonts w:ascii="Times New Roman" w:hAnsi="Times New Roman" w:cs="Times New Roman"/>
           <w:b/>
           <w:bCs/>
         </w:rPr>
-      </w:pPr>
-    </w:p>
-    <w:p>
-      <w:pPr>
-        <w:rPr>
-          <w:rFonts w:ascii="Times New Roman" w:hAnsi="Times New Roman" w:cs="Times New Roman"/>
-        </w:rPr>
-      </w:pPr>
-      <w:r>
+        <w:t>Compression Factor</w:t>
+      </w:r>
+      <w:r>
+        <w:rPr>
+          <w:rFonts w:ascii="Times New Roman" w:hAnsi="Times New Roman" w:cs="Times New Roman"/>
+        </w:rPr>
+        <w:t xml:space="preserve">-Compression factor is inverse of Compression ratio It </w:t>
+      </w:r>
+      <w:r>
+        <w:rPr>
+          <w:rFonts w:ascii="Times New Roman" w:hAnsi="Times New Roman" w:cs="Times New Roman"/>
+        </w:rPr>
+        <w:t>tells</w:t>
+      </w:r>
+      <w:r>
+        <w:rPr>
+          <w:rFonts w:ascii="Times New Roman" w:hAnsi="Times New Roman" w:cs="Times New Roman"/>
+        </w:rPr>
+        <w:t xml:space="preserve"> how much time our file has been compressed</w:t>
+      </w:r>
+    </w:p>
+    <w:p>
+      <w:pPr>
+        <w:spacing w:line="360" w:lineRule="auto"/>
+        <w:ind w:right="849"/>
+        <w:jc w:val="both"/>
         <w:rPr>
           <w:rFonts w:ascii="Times New Roman" w:hAnsi="Times New Roman" w:cs="Times New Roman"/>
           <w:b/>
           <w:bCs/>
         </w:rPr>
-        <w:t>Compression Ratio</w:t>
-      </w:r>
-      <w:r>
-        <w:rPr>
-          <w:rFonts w:ascii="Times New Roman" w:hAnsi="Times New Roman" w:cs="Times New Roman"/>
-        </w:rPr>
-        <w:t xml:space="preserve"> –Compression Ratio is the ratio between the size of the compressed file and the size of the source file</w:t>
-      </w:r>
-    </w:p>
-    <w:p>
-      <w:pPr>
-        <w:rPr>
-          <w:rFonts w:ascii="Times New Roman" w:hAnsi="Times New Roman" w:cs="Times New Roman"/>
-        </w:rPr>
-      </w:pPr>
-      <w:r>
-        <w:rPr>
-          <w:rFonts w:ascii="Times New Roman" w:hAnsi="Times New Roman" w:cs="Times New Roman"/>
-        </w:rPr>
-        <w:t xml:space="preserve">Compression ratio= (size of compressed file)/ (size of source file)     </w:t>
-      </w:r>
-    </w:p>
-    <w:p>
-      <w:pPr>
-        <w:rPr>
-          <w:rFonts w:ascii="Times New Roman" w:hAnsi="Times New Roman" w:cs="Times New Roman"/>
-        </w:rPr>
-      </w:pPr>
-    </w:p>
-    <w:p>
-      <w:pPr>
-        <w:rPr>
-          <w:rFonts w:ascii="Times New Roman" w:hAnsi="Times New Roman" w:cs="Times New Roman"/>
-        </w:rPr>
-      </w:pPr>
+      </w:pPr>
+      <w:r>
+        <w:rPr>
+          <w:rFonts w:ascii="Times New Roman" w:hAnsi="Times New Roman" w:cs="Times New Roman"/>
+        </w:rPr>
+        <w:t>Compression Factor= (size of source file)</w:t>
+      </w:r>
+      <w:r>
+        <w:rPr>
+          <w:rFonts w:ascii="Times New Roman" w:hAnsi="Times New Roman" w:cs="Times New Roman"/>
+        </w:rPr>
+        <w:t>/ (</w:t>
+      </w:r>
+      <w:r>
+        <w:rPr>
+          <w:rFonts w:ascii="Times New Roman" w:hAnsi="Times New Roman" w:cs="Times New Roman"/>
+        </w:rPr>
+        <w:t xml:space="preserve">size of compressed file) </w:t>
+      </w:r>
       <w:r>
         <w:rPr>
           <w:rFonts w:ascii="Times New Roman" w:hAnsi="Times New Roman" w:cs="Times New Roman"/>
           <w:b/>
           <w:bCs/>
         </w:rPr>
-        <w:t>Compression Factor</w:t>
-      </w:r>
-      <w:r>
-        <w:rPr>
-          <w:rFonts w:ascii="Times New Roman" w:hAnsi="Times New Roman" w:cs="Times New Roman"/>
-        </w:rPr>
-        <w:t xml:space="preserve">-Compression factor is inverse of Compression ratio It </w:t>
-      </w:r>
-      <w:r>
-        <w:rPr>
-          <w:rFonts w:ascii="Times New Roman" w:hAnsi="Times New Roman" w:cs="Times New Roman"/>
-        </w:rPr>
-        <w:t>tells</w:t>
-      </w:r>
-      <w:r>
-        <w:rPr>
-          <w:rFonts w:ascii="Times New Roman" w:hAnsi="Times New Roman" w:cs="Times New Roman"/>
-        </w:rPr>
-        <w:t xml:space="preserve"> how much time our file has been compressed</w:t>
-      </w:r>
-    </w:p>
-    <w:p>
-      <w:pPr>
+        <w:t xml:space="preserve">   </w:t>
+      </w:r>
+    </w:p>
+    <w:p>
+      <w:pPr>
+        <w:spacing w:line="360" w:lineRule="auto"/>
+        <w:ind w:right="849"/>
+        <w:jc w:val="both"/>
         <w:rPr>
           <w:rFonts w:ascii="Times New Roman" w:hAnsi="Times New Roman" w:cs="Times New Roman"/>
           <w:b/>
           <w:bCs/>
         </w:rPr>
       </w:pPr>
-      <w:r>
-        <w:rPr>
-          <w:rFonts w:ascii="Times New Roman" w:hAnsi="Times New Roman" w:cs="Times New Roman"/>
-        </w:rPr>
-        <w:t>Compression Factor= (size of source file)</w:t>
-      </w:r>
-      <w:r>
-        <w:rPr>
-          <w:rFonts w:ascii="Times New Roman" w:hAnsi="Times New Roman" w:cs="Times New Roman"/>
-        </w:rPr>
-        <w:t>/ (</w:t>
-      </w:r>
-      <w:r>
-        <w:rPr>
-          <w:rFonts w:ascii="Times New Roman" w:hAnsi="Times New Roman" w:cs="Times New Roman"/>
-        </w:rPr>
-        <w:t xml:space="preserve">size of compressed file) </w:t>
-      </w:r>
+    </w:p>
+    <w:p>
+      <w:pPr>
+        <w:spacing w:line="360" w:lineRule="auto"/>
+        <w:ind w:right="849"/>
+        <w:jc w:val="both"/>
+        <w:rPr>
+          <w:rFonts w:ascii="Times New Roman" w:hAnsi="Times New Roman" w:cs="Times New Roman"/>
+        </w:rPr>
+      </w:pPr>
       <w:r>
         <w:rPr>
           <w:rFonts w:ascii="Times New Roman" w:hAnsi="Times New Roman" w:cs="Times New Roman"/>
           <w:b/>
           <w:bCs/>
         </w:rPr>
-        <w:t xml:space="preserve">   </w:t>
-      </w:r>
-    </w:p>
-    <w:p>
-      <w:pPr>
+        <w:t>Saving Percentage</w:t>
+      </w:r>
+      <w:r>
+        <w:rPr>
+          <w:rFonts w:ascii="Times New Roman" w:hAnsi="Times New Roman" w:cs="Times New Roman"/>
+        </w:rPr>
+        <w:t>-It tales the shrinkage of the source file in percentage</w:t>
+      </w:r>
+    </w:p>
+    <w:p>
+      <w:pPr>
+        <w:spacing w:line="360" w:lineRule="auto"/>
+        <w:ind w:right="849"/>
+        <w:jc w:val="both"/>
         <w:rPr>
           <w:rFonts w:ascii="Times New Roman" w:hAnsi="Times New Roman" w:cs="Times New Roman"/>
           <w:b/>
           <w:bCs/>
         </w:rPr>
       </w:pPr>
-    </w:p>
-    <w:p>
-      <w:pPr>
-        <w:rPr>
-          <w:rFonts w:ascii="Times New Roman" w:hAnsi="Times New Roman" w:cs="Times New Roman"/>
-        </w:rPr>
-      </w:pPr>
-      <w:r>
+      <w:r>
+        <w:rPr>
+          <w:rFonts w:ascii="Times New Roman" w:hAnsi="Times New Roman" w:cs="Times New Roman"/>
+        </w:rPr>
+        <w:t>Saving Percentage= (size before compression-size after compression)</w:t>
+      </w:r>
+      <w:r>
+        <w:rPr>
+          <w:rFonts w:ascii="Times New Roman" w:hAnsi="Times New Roman" w:cs="Times New Roman"/>
+        </w:rPr>
+        <w:t>/ (</w:t>
+      </w:r>
+      <w:r>
+        <w:rPr>
+          <w:rFonts w:ascii="Times New Roman" w:hAnsi="Times New Roman" w:cs="Times New Roman"/>
+        </w:rPr>
+        <w:t xml:space="preserve">size before </w:t>
+      </w:r>
+      <w:r>
+        <w:rPr>
+          <w:rFonts w:ascii="Times New Roman" w:hAnsi="Times New Roman" w:cs="Times New Roman"/>
+        </w:rPr>
+        <w:t>compression) %</w:t>
+      </w:r>
+    </w:p>
+    <w:p>
+      <w:pPr>
+        <w:spacing w:line="360" w:lineRule="auto"/>
+        <w:ind w:right="849"/>
+        <w:jc w:val="both"/>
         <w:rPr>
           <w:rFonts w:ascii="Times New Roman" w:hAnsi="Times New Roman" w:cs="Times New Roman"/>
           <w:b/>
           <w:bCs/>
         </w:rPr>
-        <w:t>Saving Percentage</w:t>
-      </w:r>
-      <w:r>
-        <w:rPr>
-          <w:rFonts w:ascii="Times New Roman" w:hAnsi="Times New Roman" w:cs="Times New Roman"/>
-        </w:rPr>
-        <w:t>-It tales the shrinkage of the source file in percentage</w:t>
-      </w:r>
-    </w:p>
-    <w:p>
-      <w:pPr>
+      </w:pPr>
+    </w:p>
+    <w:p>
+      <w:pPr>
+        <w:spacing w:line="360" w:lineRule="auto"/>
+        <w:ind w:right="849"/>
+        <w:jc w:val="both"/>
+        <w:rPr>
+          <w:rFonts w:ascii="Times New Roman" w:hAnsi="Times New Roman" w:cs="Times New Roman"/>
+        </w:rPr>
+      </w:pPr>
+      <w:r>
         <w:rPr>
           <w:rFonts w:ascii="Times New Roman" w:hAnsi="Times New Roman" w:cs="Times New Roman"/>
           <w:b/>
           <w:bCs/>
         </w:rPr>
-      </w:pPr>
-      <w:r>
-        <w:rPr>
-          <w:rFonts w:ascii="Times New Roman" w:hAnsi="Times New Roman" w:cs="Times New Roman"/>
-        </w:rPr>
-        <w:t>Saving Percentage= (size before compression-size after compression)</w:t>
-      </w:r>
-      <w:r>
-        <w:rPr>
-          <w:rFonts w:ascii="Times New Roman" w:hAnsi="Times New Roman" w:cs="Times New Roman"/>
-        </w:rPr>
-        <w:t>/ (</w:t>
-      </w:r>
-      <w:r>
-        <w:rPr>
-          <w:rFonts w:ascii="Times New Roman" w:hAnsi="Times New Roman" w:cs="Times New Roman"/>
-        </w:rPr>
-        <w:t xml:space="preserve">size before </w:t>
-      </w:r>
-      <w:r>
-        <w:rPr>
-          <w:rFonts w:ascii="Times New Roman" w:hAnsi="Times New Roman" w:cs="Times New Roman"/>
-        </w:rPr>
-        <w:t>compression) %</w:t>
-      </w:r>
-    </w:p>
-    <w:p>
-      <w:pPr>
+        <w:t>Time complexity</w:t>
+      </w:r>
+      <w:r>
+        <w:rPr>
+          <w:rFonts w:ascii="Times New Roman" w:hAnsi="Times New Roman" w:cs="Times New Roman"/>
+        </w:rPr>
+        <w:t xml:space="preserve"> –The time complexity is measured by the number of </w:t>
+      </w:r>
+      <w:r>
+        <w:rPr>
+          <w:rFonts w:ascii="Times New Roman" w:hAnsi="Times New Roman" w:cs="Times New Roman"/>
+        </w:rPr>
+        <w:t>clocks used</w:t>
+      </w:r>
+      <w:r>
+        <w:rPr>
+          <w:rFonts w:ascii="Times New Roman" w:hAnsi="Times New Roman" w:cs="Times New Roman"/>
+        </w:rPr>
+        <w:t xml:space="preserve"> to encode or decode the source code.</w:t>
+      </w:r>
+      <w:r>
+        <w:rPr>
+          <w:rFonts w:ascii="Times New Roman" w:hAnsi="Times New Roman" w:cs="Times New Roman"/>
+        </w:rPr>
+        <w:t xml:space="preserve"> </w:t>
+      </w:r>
+      <w:r>
+        <w:rPr>
+          <w:rFonts w:ascii="Times New Roman" w:hAnsi="Times New Roman" w:cs="Times New Roman"/>
+        </w:rPr>
+        <w:t>The algorithm that uses less clock cycle to encode or decode is considered more efficient.</w:t>
+      </w:r>
+    </w:p>
+    <w:p>
+      <w:pPr>
+        <w:spacing w:line="360" w:lineRule="auto"/>
+        <w:ind w:right="849"/>
+        <w:jc w:val="both"/>
+        <w:rPr>
+          <w:rFonts w:ascii="Times New Roman" w:hAnsi="Times New Roman" w:cs="Times New Roman"/>
+        </w:rPr>
+      </w:pPr>
+    </w:p>
+    <w:p>
+      <w:pPr>
+        <w:spacing w:line="360" w:lineRule="auto"/>
+        <w:ind w:right="849"/>
+        <w:jc w:val="both"/>
         <w:rPr>
           <w:rFonts w:ascii="Times New Roman" w:hAnsi="Times New Roman" w:cs="Times New Roman"/>
           <w:b/>
           <w:bCs/>
         </w:rPr>
       </w:pPr>
-    </w:p>
-    <w:p>
-      <w:pPr>
-        <w:rPr>
-          <w:rFonts w:ascii="Times New Roman" w:hAnsi="Times New Roman" w:cs="Times New Roman"/>
-        </w:rPr>
-      </w:pPr>
       <w:r>
         <w:rPr>
           <w:rFonts w:ascii="Times New Roman" w:hAnsi="Times New Roman" w:cs="Times New Roman"/>
           <w:b/>
           <w:bCs/>
         </w:rPr>
-        <w:t>Time complexity</w:t>
-      </w:r>
-      <w:r>
-        <w:rPr>
-          <w:rFonts w:ascii="Times New Roman" w:hAnsi="Times New Roman" w:cs="Times New Roman"/>
-        </w:rPr>
-        <w:t xml:space="preserve"> –The time complexity is measured by the number of </w:t>
-      </w:r>
-      <w:r>
-        <w:rPr>
-          <w:rFonts w:ascii="Times New Roman" w:hAnsi="Times New Roman" w:cs="Times New Roman"/>
-        </w:rPr>
-        <w:t>clocks used</w:t>
-      </w:r>
-      <w:r>
-        <w:rPr>
-          <w:rFonts w:ascii="Times New Roman" w:hAnsi="Times New Roman" w:cs="Times New Roman"/>
-        </w:rPr>
-        <w:t xml:space="preserve"> to encode or decode the source code.</w:t>
-      </w:r>
-      <w:r>
-        <w:rPr>
-          <w:rFonts w:ascii="Times New Roman" w:hAnsi="Times New Roman" w:cs="Times New Roman"/>
-        </w:rPr>
-        <w:t xml:space="preserve"> </w:t>
-      </w:r>
-      <w:r>
-        <w:rPr>
-          <w:rFonts w:ascii="Times New Roman" w:hAnsi="Times New Roman" w:cs="Times New Roman"/>
-        </w:rPr>
-        <w:t>The algorithm that uses less clock cycle to encode or decode is considered more efficient.</w:t>
-      </w:r>
-    </w:p>
-    <w:p>
-      <w:pPr>
-        <w:rPr>
-          <w:rFonts w:ascii="Times New Roman" w:hAnsi="Times New Roman" w:cs="Times New Roman"/>
-        </w:rPr>
-      </w:pPr>
-    </w:p>
-    <w:p>
-      <w:pPr>
-        <w:rPr>
-          <w:rFonts w:ascii="Times New Roman" w:hAnsi="Times New Roman" w:cs="Times New Roman"/>
-          <w:b/>
-          <w:bCs/>
-        </w:rPr>
-      </w:pPr>
-      <w:r>
-        <w:rPr>
-          <w:rFonts w:ascii="Times New Roman" w:hAnsi="Times New Roman" w:cs="Times New Roman"/>
-          <w:b/>
-          <w:bCs/>
-        </w:rPr>
         <w:t xml:space="preserve">Code Efficiency </w:t>
       </w:r>
       <w:r>
@@ -2877,6 +3102,9 @@
     </w:p>
     <w:p>
       <w:pPr>
+        <w:spacing w:line="360" w:lineRule="auto"/>
+        <w:ind w:right="849"/>
+        <w:jc w:val="both"/>
         <w:rPr>
           <w:rFonts w:ascii="Times New Roman" w:hAnsi="Times New Roman" w:cs="Times New Roman"/>
         </w:rPr>
@@ -2902,6 +3130,9 @@
     </w:p>
     <w:p>
       <w:pPr>
+        <w:spacing w:line="360" w:lineRule="auto"/>
+        <w:ind w:right="849"/>
+        <w:jc w:val="both"/>
         <w:rPr>
           <w:rFonts w:ascii="Times New Roman" w:hAnsi="Times New Roman" w:cs="Times New Roman"/>
         </w:rPr>
@@ -2912,7 +3143,7 @@
           <w:noProof/>
         </w:rPr>
         <w:drawing>
-          <wp:anchor distT="0" distB="0" distL="0" distR="0" simplePos="0" relativeHeight="4" behindDoc="0" locked="0" layoutInCell="1" allowOverlap="1" wp14:anchorId="326B38F5" wp14:editId="5674EAB7">
+          <wp:anchor distT="0" distB="0" distL="0" distR="0" simplePos="0" relativeHeight="251657728" behindDoc="0" locked="0" layoutInCell="1" allowOverlap="1" wp14:anchorId="326B38F5" wp14:editId="5674EAB7">
             <wp:simplePos x="0" y="0"/>
             <wp:positionH relativeFrom="column">
               <wp:posOffset>610870</wp:posOffset>
@@ -2966,13 +3197,19 @@
     </w:p>
     <w:p>
       <w:pPr>
-        <w:rPr>
-          <w:rFonts w:ascii="Times New Roman" w:hAnsi="Times New Roman" w:cs="Times New Roman"/>
-        </w:rPr>
-      </w:pPr>
-    </w:p>
-    <w:p>
-      <w:pPr>
+        <w:spacing w:line="360" w:lineRule="auto"/>
+        <w:ind w:right="849"/>
+        <w:jc w:val="both"/>
+        <w:rPr>
+          <w:rFonts w:ascii="Times New Roman" w:hAnsi="Times New Roman" w:cs="Times New Roman"/>
+        </w:rPr>
+      </w:pPr>
+    </w:p>
+    <w:p>
+      <w:pPr>
+        <w:spacing w:line="360" w:lineRule="auto"/>
+        <w:ind w:right="849"/>
+        <w:jc w:val="both"/>
         <w:rPr>
           <w:rFonts w:ascii="Times New Roman" w:hAnsi="Times New Roman" w:cs="Times New Roman"/>
         </w:rPr>
@@ -3119,13 +3356,19 @@
     </w:p>
     <w:p>
       <w:pPr>
-        <w:rPr>
-          <w:rFonts w:ascii="Times New Roman" w:hAnsi="Times New Roman" w:cs="Times New Roman"/>
-        </w:rPr>
-      </w:pPr>
-    </w:p>
-    <w:p>
-      <w:pPr>
+        <w:spacing w:line="360" w:lineRule="auto"/>
+        <w:ind w:right="849"/>
+        <w:jc w:val="both"/>
+        <w:rPr>
+          <w:rFonts w:ascii="Times New Roman" w:hAnsi="Times New Roman" w:cs="Times New Roman"/>
+        </w:rPr>
+      </w:pPr>
+    </w:p>
+    <w:p>
+      <w:pPr>
+        <w:spacing w:line="360" w:lineRule="auto"/>
+        <w:ind w:right="849"/>
+        <w:jc w:val="both"/>
         <w:rPr>
           <w:rFonts w:ascii="Times New Roman" w:hAnsi="Times New Roman" w:cs="Times New Roman"/>
         </w:rPr>
@@ -3156,7 +3399,7 @@
           <w:ilvl w:val="0"/>
           <w:numId w:val="2"/>
         </w:numPr>
-        <w:ind w:left="469" w:right="0" w:hanging="484"/>
+        <w:ind w:left="469" w:right="849" w:hanging="484"/>
         <w:rPr>
           <w:rFonts w:ascii="Times New Roman" w:hAnsi="Times New Roman" w:cs="Times New Roman"/>
         </w:rPr>
@@ -3170,6 +3413,9 @@
     </w:p>
     <w:p>
       <w:pPr>
+        <w:spacing w:line="360" w:lineRule="auto"/>
+        <w:ind w:right="849"/>
+        <w:jc w:val="both"/>
         <w:rPr>
           <w:rFonts w:ascii="Times New Roman" w:hAnsi="Times New Roman" w:cs="Times New Roman"/>
         </w:rPr>
@@ -3202,7 +3448,14 @@
         <w:rPr>
           <w:rFonts w:ascii="Times New Roman" w:hAnsi="Times New Roman" w:cs="Times New Roman"/>
         </w:rPr>
-        <w:t xml:space="preserve"> optimal way. In this project we will Lossless Data Compression algorithms which can reconstruct the original message exactly from the compressed message Here is the conclusion of some of the reference paper that we review to make our project better and to know more technologies that we can use in our system.</w:t>
+        <w:t xml:space="preserve"> optimal way. In this project we will Lossless Data Compression algorithms which can reconstruct the original message exactly from the compressed message Here is the conclusion of some </w:t>
+      </w:r>
+      <w:r>
+        <w:rPr>
+          <w:rFonts w:ascii="Times New Roman" w:hAnsi="Times New Roman" w:cs="Times New Roman"/>
+        </w:rPr>
+        <w:lastRenderedPageBreak/>
+        <w:t>of the reference paper that we review to make our project better and to know more technologies that we can use in our system.</w:t>
       </w:r>
     </w:p>
     <w:p>
@@ -3212,6 +3465,9 @@
           <w:ilvl w:val="0"/>
           <w:numId w:val="5"/>
         </w:numPr>
+        <w:spacing w:line="360" w:lineRule="auto"/>
+        <w:ind w:right="849"/>
+        <w:jc w:val="both"/>
         <w:rPr>
           <w:rFonts w:ascii="Times New Roman" w:hAnsi="Times New Roman" w:cs="Times New Roman"/>
         </w:rPr>
@@ -3232,19 +3488,15 @@
         <w:rPr>
           <w:rFonts w:ascii="Times New Roman" w:hAnsi="Times New Roman" w:cs="Times New Roman"/>
         </w:rPr>
-        <w:t xml:space="preserve">[6] by S.R. KODITUWAKKU, Department of Statistics &amp; Computer Science, University of Peradeniya, Sri Lanka, U. S. AMARASINGHE, Postgraduate Institute of Science, University of Peradeniya, Sri Lanka; Among the available lossless compression algorithms they considered the Run Length Encoding Algorithm, Huffman Encoding, The Shannon Fano Algorithm, Arithmetic Encoding, The Lempel Zev Welch Algorithm for </w:t>
-      </w:r>
-      <w:r>
-        <w:rPr>
-          <w:rFonts w:ascii="Times New Roman" w:hAnsi="Times New Roman" w:cs="Times New Roman"/>
-        </w:rPr>
-        <w:lastRenderedPageBreak/>
-        <w:t>study. They carried out an experimental comparison of a number of different lossless compression algorithms for text data. On the basis of compression times, decompression times and saving percentages of all the algorithms, they found that the Shannon Fano algorithm can be considered as the most efficient algorithm among the selected ones. The values which they calculated are in the acceptable range and it also shows better results for the larger files.</w:t>
+        <w:t>[6] by S.R. KODITUWAKKU, Department of Statistics &amp; Computer Science, University of Peradeniya, Sri Lanka, U. S. AMARASINGHE, Postgraduate Institute of Science, University of Peradeniya, Sri Lanka; Among the available lossless compression algorithms they considered the Run Length Encoding Algorithm, Huffman Encoding, The Shannon Fano Algorithm, Arithmetic Encoding, The Lempel Zev Welch Algorithm for study. They carried out an experimental comparison of a number of different lossless compression algorithms for text data. On the basis of compression times, decompression times and saving percentages of all the algorithms, they found that the Shannon Fano algorithm can be considered as the most efficient algorithm among the selected ones. The values which they calculated are in the acceptable range and it also shows better results for the larger files.</w:t>
       </w:r>
     </w:p>
     <w:p>
       <w:pPr>
         <w:pStyle w:val="ListParagraph"/>
+        <w:spacing w:line="360" w:lineRule="auto"/>
+        <w:ind w:right="849"/>
+        <w:jc w:val="both"/>
         <w:rPr>
           <w:rFonts w:ascii="Times New Roman" w:hAnsi="Times New Roman" w:cs="Times New Roman"/>
         </w:rPr>
@@ -3257,6 +3509,9 @@
           <w:ilvl w:val="0"/>
           <w:numId w:val="5"/>
         </w:numPr>
+        <w:spacing w:line="360" w:lineRule="auto"/>
+        <w:ind w:right="849"/>
+        <w:jc w:val="both"/>
         <w:rPr>
           <w:rFonts w:ascii="Times New Roman" w:hAnsi="Times New Roman" w:cs="Times New Roman"/>
         </w:rPr>
@@ -3397,6 +3652,9 @@
     <w:p>
       <w:pPr>
         <w:pStyle w:val="ListParagraph"/>
+        <w:spacing w:line="360" w:lineRule="auto"/>
+        <w:ind w:right="849"/>
+        <w:jc w:val="both"/>
         <w:rPr>
           <w:rFonts w:ascii="Times New Roman" w:hAnsi="Times New Roman" w:cs="Times New Roman"/>
         </w:rPr>
@@ -3409,6 +3667,9 @@
           <w:ilvl w:val="0"/>
           <w:numId w:val="5"/>
         </w:numPr>
+        <w:spacing w:line="360" w:lineRule="auto"/>
+        <w:ind w:right="849"/>
+        <w:jc w:val="both"/>
         <w:rPr>
           <w:rFonts w:ascii="Times New Roman" w:hAnsi="Times New Roman" w:cs="Times New Roman"/>
         </w:rPr>
@@ -3441,7 +3702,14 @@
         <w:rPr>
           <w:rFonts w:ascii="Times New Roman" w:hAnsi="Times New Roman" w:cs="Times New Roman"/>
         </w:rPr>
-        <w:t>They also evaluated two of the most important compression algorithms based on simulation results. Then as his next contribution, he thoroughly discussed two major everyday applications regarding data compression; JPEG as an example for image compression and MPEG as an example of video compression in our everyday life. At the end of this survey he discussed major issues in leveraging data compression algorithms and the state-of-the art research works done regarding energy saving in topworld-discussed area in networking which is Wireless Sensor Networks</w:t>
+        <w:t xml:space="preserve">They also evaluated two of the most important compression algorithms based on simulation results. </w:t>
+      </w:r>
+      <w:r>
+        <w:rPr>
+          <w:rFonts w:ascii="Times New Roman" w:hAnsi="Times New Roman" w:cs="Times New Roman"/>
+        </w:rPr>
+        <w:lastRenderedPageBreak/>
+        <w:t>Then as his next contribution, he thoroughly discussed two major everyday applications regarding data compression; JPEG as an example for image compression and MPEG as an example of video compression in our everyday life. At the end of this survey he discussed major issues in leveraging data compression algorithms and the state-of-the art research works done regarding energy saving in topworld-discussed area in networking which is Wireless Sensor Networks</w:t>
       </w:r>
       <w:r>
         <w:rPr>
@@ -3457,7 +3725,7 @@
           <w:ilvl w:val="0"/>
           <w:numId w:val="2"/>
         </w:numPr>
-        <w:ind w:left="469" w:right="0" w:hanging="484"/>
+        <w:ind w:left="469" w:right="849" w:hanging="484"/>
         <w:rPr>
           <w:rFonts w:ascii="Times New Roman" w:hAnsi="Times New Roman" w:cs="Times New Roman"/>
         </w:rPr>
@@ -3482,6 +3750,7 @@
           <w:ilvl w:val="0"/>
           <w:numId w:val="11"/>
         </w:numPr>
+        <w:ind w:right="849"/>
       </w:pPr>
       <w:r>
         <w:t>Minimize the cost of storing files in Cloud Storage using Lossless Data Compression Algorithms.</w:t>
@@ -3494,19 +3763,15 @@
           <w:ilvl w:val="0"/>
           <w:numId w:val="11"/>
         </w:numPr>
-      </w:pPr>
-      <w:r>
-        <w:t xml:space="preserve">Optimize </w:t>
-      </w:r>
-      <w:bookmarkStart w:id="84" w:name="_GoBack"/>
-      <w:bookmarkEnd w:id="84"/>
-      <w:r>
-        <w:t>Standard Data Compression Algorithms</w:t>
-      </w:r>
-    </w:p>
-    <w:p>
-      <w:pPr>
-        <w:ind w:right="798"/>
+        <w:ind w:right="849"/>
+      </w:pPr>
+      <w:r>
+        <w:t>Optimize Standard Data Compression Algorithms</w:t>
+      </w:r>
+    </w:p>
+    <w:p>
+      <w:pPr>
+        <w:ind w:right="849"/>
         <w:rPr>
           <w:rFonts w:ascii="Times New Roman" w:eastAsia="Calibri" w:hAnsi="Times New Roman" w:cs="Times New Roman"/>
           <w:i/>
@@ -3521,7 +3786,7 @@
           <w:ilvl w:val="0"/>
           <w:numId w:val="2"/>
         </w:numPr>
-        <w:ind w:left="469" w:right="0" w:hanging="484"/>
+        <w:ind w:left="469" w:right="849" w:hanging="484"/>
         <w:rPr>
           <w:rFonts w:ascii="Times New Roman" w:hAnsi="Times New Roman" w:cs="Times New Roman"/>
         </w:rPr>
@@ -3534,6 +3799,9 @@
       </w:r>
     </w:p>
     <w:p>
+      <w:pPr>
+        <w:ind w:right="849"/>
+      </w:pPr>
       <w:r>
         <w:t>•</w:t>
       </w:r>
@@ -3554,6 +3822,7 @@
           <w:ilvl w:val="0"/>
           <w:numId w:val="8"/>
         </w:numPr>
+        <w:ind w:right="849"/>
       </w:pPr>
       <w:r>
         <w:t>64 bits processor architecture supported by windows.</w:t>
@@ -3566,6 +3835,7 @@
           <w:ilvl w:val="0"/>
           <w:numId w:val="8"/>
         </w:numPr>
+        <w:ind w:right="849"/>
       </w:pPr>
       <w:r>
         <w:t xml:space="preserve">Minimum RAM requirement for proper functioning is </w:t>
@@ -3584,13 +3854,21 @@
           <w:ilvl w:val="0"/>
           <w:numId w:val="8"/>
         </w:numPr>
+        <w:ind w:right="849"/>
       </w:pPr>
       <w:r>
         <w:t>Required input as well as output devices.</w:t>
       </w:r>
     </w:p>
-    <w:p/>
-    <w:p>
+    <w:p>
+      <w:pPr>
+        <w:ind w:right="849"/>
+      </w:pPr>
+    </w:p>
+    <w:p>
+      <w:pPr>
+        <w:ind w:right="849"/>
+      </w:pPr>
       <w:r>
         <w:t>•</w:t>
       </w:r>
@@ -3617,6 +3895,7 @@
           <w:ilvl w:val="0"/>
           <w:numId w:val="10"/>
         </w:numPr>
+        <w:ind w:right="849"/>
       </w:pPr>
       <w:r>
         <w:t>C</w:t>
@@ -3644,6 +3923,7 @@
           <w:ilvl w:val="0"/>
           <w:numId w:val="10"/>
         </w:numPr>
+        <w:ind w:right="849"/>
       </w:pPr>
       <w:r>
         <w:t>AWS CLOUD SERVICES.</w:t>
@@ -3656,15 +3936,20 @@
           <w:ilvl w:val="0"/>
           <w:numId w:val="10"/>
         </w:numPr>
+        <w:ind w:right="849"/>
       </w:pPr>
       <w:r>
         <w:t>Socket Programming Library in C.</w:t>
       </w:r>
     </w:p>
-    <w:p/>
-    <w:p>
-      <w:pPr>
-        <w:ind w:left="469" w:hanging="484"/>
+    <w:p>
+      <w:pPr>
+        <w:ind w:right="849"/>
+      </w:pPr>
+    </w:p>
+    <w:p>
+      <w:pPr>
+        <w:ind w:left="469" w:right="849" w:hanging="484"/>
         <w:rPr>
           <w:rFonts w:ascii="Times New Roman" w:hAnsi="Times New Roman" w:cs="Times New Roman"/>
         </w:rPr>
@@ -3678,16 +3963,15 @@
           <w:numId w:val="2"/>
         </w:numPr>
         <w:spacing w:before="0" w:after="1213"/>
-        <w:ind w:left="469" w:right="0" w:hanging="484"/>
-        <w:rPr>
-          <w:rFonts w:ascii="Times New Roman" w:hAnsi="Times New Roman" w:cs="Times New Roman"/>
-        </w:rPr>
-      </w:pPr>
-      <w:r>
-        <w:rPr>
-          <w:rFonts w:ascii="Times New Roman" w:hAnsi="Times New Roman" w:cs="Times New Roman"/>
-        </w:rPr>
-        <w:lastRenderedPageBreak/>
+        <w:ind w:left="469" w:right="849" w:hanging="484"/>
+        <w:rPr>
+          <w:rFonts w:ascii="Times New Roman" w:hAnsi="Times New Roman" w:cs="Times New Roman"/>
+        </w:rPr>
+      </w:pPr>
+      <w:r>
+        <w:rPr>
+          <w:rFonts w:ascii="Times New Roman" w:hAnsi="Times New Roman" w:cs="Times New Roman"/>
+        </w:rPr>
         <w:t>Schedule (PERT Chart)</w:t>
       </w:r>
     </w:p>
@@ -3699,7 +3983,7 @@
           <w:numId w:val="0"/>
         </w:numPr>
         <w:spacing w:before="0" w:after="104"/>
-        <w:ind w:left="-5" w:right="0" w:hanging="10"/>
+        <w:ind w:left="-5" w:right="849" w:hanging="10"/>
         <w:rPr>
           <w:rFonts w:ascii="Times New Roman" w:hAnsi="Times New Roman" w:cs="Times New Roman"/>
         </w:rPr>
@@ -3713,17 +3997,22 @@
     </w:p>
     <w:p>
       <w:pPr>
+        <w:pStyle w:val="ListParagraph"/>
+        <w:numPr>
+          <w:ilvl w:val="0"/>
+          <w:numId w:val="12"/>
+        </w:numPr>
         <w:spacing w:after="183" w:line="252" w:lineRule="auto"/>
-        <w:ind w:left="579"/>
-        <w:rPr>
-          <w:rFonts w:ascii="Times New Roman" w:hAnsi="Times New Roman" w:cs="Times New Roman"/>
-        </w:rPr>
-      </w:pPr>
-      <w:r>
-        <w:rPr>
-          <w:rFonts w:ascii="Times New Roman" w:hAnsi="Times New Roman" w:cs="Times New Roman"/>
-        </w:rPr>
-        <w:t xml:space="preserve">[1] Monika </w:t>
+        <w:ind w:right="849"/>
+        <w:rPr>
+          <w:rFonts w:ascii="Times New Roman" w:hAnsi="Times New Roman" w:cs="Times New Roman"/>
+        </w:rPr>
+      </w:pPr>
+      <w:r>
+        <w:rPr>
+          <w:rFonts w:ascii="Times New Roman" w:hAnsi="Times New Roman" w:cs="Times New Roman"/>
+        </w:rPr>
+        <w:t xml:space="preserve">Monika </w:t>
       </w:r>
       <w:proofErr w:type="spellStart"/>
       <w:proofErr w:type="gramStart"/>
@@ -3750,8 +4039,13 @@
     </w:p>
     <w:p>
       <w:pPr>
+        <w:pStyle w:val="ListParagraph"/>
+        <w:numPr>
+          <w:ilvl w:val="0"/>
+          <w:numId w:val="12"/>
+        </w:numPr>
         <w:spacing w:after="183" w:line="252" w:lineRule="auto"/>
-        <w:ind w:left="579"/>
+        <w:ind w:right="849"/>
         <w:rPr>
           <w:rFonts w:ascii="Times New Roman" w:hAnsi="Times New Roman" w:cs="Times New Roman"/>
         </w:rPr>
@@ -3765,8 +4059,13 @@
     </w:p>
     <w:p>
       <w:pPr>
+        <w:pStyle w:val="ListParagraph"/>
+        <w:numPr>
+          <w:ilvl w:val="0"/>
+          <w:numId w:val="12"/>
+        </w:numPr>
         <w:spacing w:after="183" w:line="252" w:lineRule="auto"/>
-        <w:ind w:left="579"/>
+        <w:ind w:right="849"/>
         <w:rPr>
           <w:rFonts w:ascii="Times New Roman" w:hAnsi="Times New Roman" w:cs="Times New Roman"/>
         </w:rPr>
@@ -3780,8 +4079,13 @@
     </w:p>
     <w:p>
       <w:pPr>
+        <w:pStyle w:val="ListParagraph"/>
+        <w:numPr>
+          <w:ilvl w:val="0"/>
+          <w:numId w:val="12"/>
+        </w:numPr>
         <w:spacing w:after="183" w:line="252" w:lineRule="auto"/>
-        <w:ind w:left="579"/>
+        <w:ind w:right="849"/>
         <w:rPr>
           <w:rFonts w:ascii="Times New Roman" w:hAnsi="Times New Roman" w:cs="Times New Roman"/>
         </w:rPr>
@@ -3823,8 +4127,13 @@
     </w:p>
     <w:p>
       <w:pPr>
+        <w:pStyle w:val="ListParagraph"/>
+        <w:numPr>
+          <w:ilvl w:val="0"/>
+          <w:numId w:val="12"/>
+        </w:numPr>
         <w:spacing w:after="183" w:line="252" w:lineRule="auto"/>
-        <w:ind w:left="579"/>
+        <w:ind w:right="849"/>
         <w:rPr>
           <w:rFonts w:ascii="Times New Roman" w:hAnsi="Times New Roman" w:cs="Times New Roman"/>
         </w:rPr>
@@ -3847,8 +4156,13 @@
     </w:p>
     <w:p>
       <w:pPr>
+        <w:pStyle w:val="ListParagraph"/>
+        <w:numPr>
+          <w:ilvl w:val="0"/>
+          <w:numId w:val="12"/>
+        </w:numPr>
         <w:spacing w:after="183" w:line="252" w:lineRule="auto"/>
-        <w:ind w:left="579"/>
+        <w:ind w:right="849"/>
         <w:rPr>
           <w:rFonts w:ascii="Times New Roman" w:hAnsi="Times New Roman" w:cs="Times New Roman"/>
         </w:rPr>
@@ -3912,16 +4226,22 @@
     </w:p>
     <w:p>
       <w:pPr>
+        <w:pStyle w:val="ListParagraph"/>
+        <w:numPr>
+          <w:ilvl w:val="0"/>
+          <w:numId w:val="12"/>
+        </w:numPr>
         <w:spacing w:after="183" w:line="252" w:lineRule="auto"/>
-        <w:ind w:left="579"/>
-        <w:rPr>
-          <w:rFonts w:ascii="Times New Roman" w:hAnsi="Times New Roman" w:cs="Times New Roman"/>
-        </w:rPr>
-      </w:pPr>
-      <w:r>
-        <w:rPr>
-          <w:rFonts w:ascii="Times New Roman" w:hAnsi="Times New Roman" w:cs="Times New Roman"/>
-        </w:rPr>
+        <w:ind w:right="849"/>
+        <w:rPr>
+          <w:rFonts w:ascii="Times New Roman" w:hAnsi="Times New Roman" w:cs="Times New Roman"/>
+        </w:rPr>
+      </w:pPr>
+      <w:r>
+        <w:rPr>
+          <w:rFonts w:ascii="Times New Roman" w:hAnsi="Times New Roman" w:cs="Times New Roman"/>
+        </w:rPr>
+        <w:lastRenderedPageBreak/>
         <w:t xml:space="preserve">[7] Highly Efficient Compression Algorithms for Multichannel </w:t>
       </w:r>
       <w:proofErr w:type="spellStart"/>
@@ -3985,8 +4305,13 @@
     </w:p>
     <w:p>
       <w:pPr>
+        <w:pStyle w:val="ListParagraph"/>
+        <w:numPr>
+          <w:ilvl w:val="0"/>
+          <w:numId w:val="12"/>
+        </w:numPr>
         <w:spacing w:after="183" w:line="252" w:lineRule="auto"/>
-        <w:ind w:left="579"/>
+        <w:ind w:right="849"/>
         <w:rPr>
           <w:rFonts w:ascii="Times New Roman" w:hAnsi="Times New Roman" w:cs="Times New Roman"/>
         </w:rPr>
@@ -4014,8 +4339,13 @@
     </w:p>
     <w:p>
       <w:pPr>
+        <w:pStyle w:val="ListParagraph"/>
+        <w:numPr>
+          <w:ilvl w:val="0"/>
+          <w:numId w:val="12"/>
+        </w:numPr>
         <w:spacing w:after="183" w:line="252" w:lineRule="auto"/>
-        <w:ind w:left="579"/>
+        <w:ind w:right="849"/>
         <w:rPr>
           <w:rFonts w:ascii="Times New Roman" w:hAnsi="Times New Roman" w:cs="Times New Roman"/>
         </w:rPr>
@@ -4030,7 +4360,7 @@
     <w:p>
       <w:pPr>
         <w:spacing w:after="183" w:line="252" w:lineRule="auto"/>
-        <w:ind w:left="579"/>
+        <w:ind w:left="579" w:right="849"/>
         <w:rPr>
           <w:rFonts w:ascii="Times New Roman" w:hAnsi="Times New Roman" w:cs="Times New Roman"/>
         </w:rPr>
@@ -4337,6 +4667,106 @@
     </w:lvl>
   </w:abstractNum>
   <w:abstractNum w:abstractNumId="2" w15:restartNumberingAfterBreak="0">
+    <w:nsid w:val="2BC8418C"/>
+    <w:multiLevelType w:val="hybridMultilevel"/>
+    <w:tmpl w:val="D4F2FF06"/>
+    <w:lvl w:ilvl="0" w:tplc="EEC0FF3E">
+      <w:start w:val="1"/>
+      <w:numFmt w:val="decimal"/>
+      <w:lvlText w:val="[%1]"/>
+      <w:lvlJc w:val="left"/>
+      <w:pPr>
+        <w:ind w:left="1299" w:hanging="360"/>
+      </w:pPr>
+      <w:rPr>
+        <w:rFonts w:ascii="Cambria" w:eastAsia="Cambria" w:hAnsi="Cambria" w:cs="Cambria"/>
+        <w:b w:val="0"/>
+        <w:i w:val="0"/>
+        <w:strike w:val="0"/>
+        <w:dstrike w:val="0"/>
+        <w:color w:val="000000"/>
+        <w:sz w:val="20"/>
+        <w:szCs w:val="20"/>
+        <w:u w:val="none" w:color="000000"/>
+        <w:bdr w:val="none" w:sz="0" w:space="0" w:color="auto"/>
+        <w:shd w:val="clear" w:color="auto" w:fill="auto"/>
+        <w:vertAlign w:val="baseline"/>
+      </w:rPr>
+    </w:lvl>
+    <w:lvl w:ilvl="1" w:tplc="40090019" w:tentative="1">
+      <w:start w:val="1"/>
+      <w:numFmt w:val="lowerLetter"/>
+      <w:lvlText w:val="%2."/>
+      <w:lvlJc w:val="left"/>
+      <w:pPr>
+        <w:ind w:left="2019" w:hanging="360"/>
+      </w:pPr>
+    </w:lvl>
+    <w:lvl w:ilvl="2" w:tplc="4009001B" w:tentative="1">
+      <w:start w:val="1"/>
+      <w:numFmt w:val="lowerRoman"/>
+      <w:lvlText w:val="%3."/>
+      <w:lvlJc w:val="right"/>
+      <w:pPr>
+        <w:ind w:left="2739" w:hanging="180"/>
+      </w:pPr>
+    </w:lvl>
+    <w:lvl w:ilvl="3" w:tplc="4009000F" w:tentative="1">
+      <w:start w:val="1"/>
+      <w:numFmt w:val="decimal"/>
+      <w:lvlText w:val="%4."/>
+      <w:lvlJc w:val="left"/>
+      <w:pPr>
+        <w:ind w:left="3459" w:hanging="360"/>
+      </w:pPr>
+    </w:lvl>
+    <w:lvl w:ilvl="4" w:tplc="40090019" w:tentative="1">
+      <w:start w:val="1"/>
+      <w:numFmt w:val="lowerLetter"/>
+      <w:lvlText w:val="%5."/>
+      <w:lvlJc w:val="left"/>
+      <w:pPr>
+        <w:ind w:left="4179" w:hanging="360"/>
+      </w:pPr>
+    </w:lvl>
+    <w:lvl w:ilvl="5" w:tplc="4009001B" w:tentative="1">
+      <w:start w:val="1"/>
+      <w:numFmt w:val="lowerRoman"/>
+      <w:lvlText w:val="%6."/>
+      <w:lvlJc w:val="right"/>
+      <w:pPr>
+        <w:ind w:left="4899" w:hanging="180"/>
+      </w:pPr>
+    </w:lvl>
+    <w:lvl w:ilvl="6" w:tplc="4009000F" w:tentative="1">
+      <w:start w:val="1"/>
+      <w:numFmt w:val="decimal"/>
+      <w:lvlText w:val="%7."/>
+      <w:lvlJc w:val="left"/>
+      <w:pPr>
+        <w:ind w:left="5619" w:hanging="360"/>
+      </w:pPr>
+    </w:lvl>
+    <w:lvl w:ilvl="7" w:tplc="40090019" w:tentative="1">
+      <w:start w:val="1"/>
+      <w:numFmt w:val="lowerLetter"/>
+      <w:lvlText w:val="%8."/>
+      <w:lvlJc w:val="left"/>
+      <w:pPr>
+        <w:ind w:left="6339" w:hanging="360"/>
+      </w:pPr>
+    </w:lvl>
+    <w:lvl w:ilvl="8" w:tplc="4009001B" w:tentative="1">
+      <w:start w:val="1"/>
+      <w:numFmt w:val="lowerRoman"/>
+      <w:lvlText w:val="%9."/>
+      <w:lvlJc w:val="right"/>
+      <w:pPr>
+        <w:ind w:left="7059" w:hanging="180"/>
+      </w:pPr>
+    </w:lvl>
+  </w:abstractNum>
+  <w:abstractNum w:abstractNumId="3" w15:restartNumberingAfterBreak="0">
     <w:nsid w:val="2E1A632D"/>
     <w:multiLevelType w:val="multilevel"/>
     <w:tmpl w:val="E4400B32"/>
@@ -4557,7 +4987,7 @@
       </w:rPr>
     </w:lvl>
   </w:abstractNum>
-  <w:abstractNum w:abstractNumId="3" w15:restartNumberingAfterBreak="0">
+  <w:abstractNum w:abstractNumId="4" w15:restartNumberingAfterBreak="0">
     <w:nsid w:val="39A001B7"/>
     <w:multiLevelType w:val="multilevel"/>
     <w:tmpl w:val="05781052"/>
@@ -4677,7 +5107,7 @@
       </w:pPr>
     </w:lvl>
   </w:abstractNum>
-  <w:abstractNum w:abstractNumId="4" w15:restartNumberingAfterBreak="0">
+  <w:abstractNum w:abstractNumId="5" w15:restartNumberingAfterBreak="0">
     <w:nsid w:val="39F954D2"/>
     <w:multiLevelType w:val="hybridMultilevel"/>
     <w:tmpl w:val="99E0BFFA"/>
@@ -4797,7 +5227,7 @@
       </w:rPr>
     </w:lvl>
   </w:abstractNum>
-  <w:abstractNum w:abstractNumId="5" w15:restartNumberingAfterBreak="0">
+  <w:abstractNum w:abstractNumId="6" w15:restartNumberingAfterBreak="0">
     <w:nsid w:val="4A6C5697"/>
     <w:multiLevelType w:val="hybridMultilevel"/>
     <w:tmpl w:val="536CF0A8"/>
@@ -4922,7 +5352,7 @@
       </w:rPr>
     </w:lvl>
   </w:abstractNum>
-  <w:abstractNum w:abstractNumId="6" w15:restartNumberingAfterBreak="0">
+  <w:abstractNum w:abstractNumId="7" w15:restartNumberingAfterBreak="0">
     <w:nsid w:val="596A6E71"/>
     <w:multiLevelType w:val="hybridMultilevel"/>
     <w:tmpl w:val="83CEDBB6"/>
@@ -5035,7 +5465,7 @@
       </w:rPr>
     </w:lvl>
   </w:abstractNum>
-  <w:abstractNum w:abstractNumId="7" w15:restartNumberingAfterBreak="0">
+  <w:abstractNum w:abstractNumId="8" w15:restartNumberingAfterBreak="0">
     <w:nsid w:val="5F1D258C"/>
     <w:multiLevelType w:val="hybridMultilevel"/>
     <w:tmpl w:val="5D064654"/>
@@ -5124,7 +5554,7 @@
       </w:pPr>
     </w:lvl>
   </w:abstractNum>
-  <w:abstractNum w:abstractNumId="8" w15:restartNumberingAfterBreak="0">
+  <w:abstractNum w:abstractNumId="9" w15:restartNumberingAfterBreak="0">
     <w:nsid w:val="687A53BA"/>
     <w:multiLevelType w:val="hybridMultilevel"/>
     <w:tmpl w:val="AC2A49B0"/>
@@ -5237,7 +5667,7 @@
       </w:rPr>
     </w:lvl>
   </w:abstractNum>
-  <w:abstractNum w:abstractNumId="9" w15:restartNumberingAfterBreak="0">
+  <w:abstractNum w:abstractNumId="10" w15:restartNumberingAfterBreak="0">
     <w:nsid w:val="6C611E39"/>
     <w:multiLevelType w:val="hybridMultilevel"/>
     <w:tmpl w:val="4FFE37AE"/>
@@ -5350,7 +5780,7 @@
       </w:rPr>
     </w:lvl>
   </w:abstractNum>
-  <w:abstractNum w:abstractNumId="10" w15:restartNumberingAfterBreak="0">
+  <w:abstractNum w:abstractNumId="11" w15:restartNumberingAfterBreak="0">
     <w:nsid w:val="783F6A97"/>
     <w:multiLevelType w:val="hybridMultilevel"/>
     <w:tmpl w:val="BD62E014"/>
@@ -5476,25 +5906,25 @@
     </w:lvl>
   </w:abstractNum>
   <w:num w:numId="1">
+    <w:abstractNumId w:val="4"/>
+  </w:num>
+  <w:num w:numId="2">
     <w:abstractNumId w:val="3"/>
   </w:num>
-  <w:num w:numId="2">
-    <w:abstractNumId w:val="2"/>
-  </w:num>
   <w:num w:numId="3">
-    <w:abstractNumId w:val="4"/>
+    <w:abstractNumId w:val="5"/>
   </w:num>
   <w:num w:numId="4">
+    <w:abstractNumId w:val="9"/>
+  </w:num>
+  <w:num w:numId="5">
+    <w:abstractNumId w:val="10"/>
+  </w:num>
+  <w:num w:numId="6">
     <w:abstractNumId w:val="8"/>
   </w:num>
-  <w:num w:numId="5">
-    <w:abstractNumId w:val="9"/>
-  </w:num>
-  <w:num w:numId="6">
+  <w:num w:numId="7">
     <w:abstractNumId w:val="7"/>
-  </w:num>
-  <w:num w:numId="7">
-    <w:abstractNumId w:val="6"/>
   </w:num>
   <w:num w:numId="8">
     <w:abstractNumId w:val="1"/>
@@ -5503,10 +5933,13 @@
     <w:abstractNumId w:val="0"/>
   </w:num>
   <w:num w:numId="10">
-    <w:abstractNumId w:val="5"/>
+    <w:abstractNumId w:val="6"/>
   </w:num>
   <w:num w:numId="11">
-    <w:abstractNumId w:val="10"/>
+    <w:abstractNumId w:val="11"/>
+  </w:num>
+  <w:num w:numId="12">
+    <w:abstractNumId w:val="2"/>
   </w:num>
 </w:numbering>
 </file>

</xml_diff>

<commit_message>
Refrences on next page and some minor mistakes
</commit_message>
<xml_diff>
--- a/Synopsis.docx
+++ b/Synopsis.docx
@@ -67,7 +67,23 @@
           <w:b/>
           <w:sz w:val="29"/>
         </w:rPr>
-        <w:t>School of Computer Science</w:t>
+        <w:t xml:space="preserve">School of </w:t>
+      </w:r>
+      <w:r>
+        <w:rPr>
+          <w:rFonts w:ascii="Times New Roman" w:hAnsi="Times New Roman" w:cs="Times New Roman"/>
+          <w:b/>
+          <w:sz w:val="29"/>
+        </w:rPr>
+        <w:t>C</w:t>
+      </w:r>
+      <w:r>
+        <w:rPr>
+          <w:rFonts w:ascii="Times New Roman" w:hAnsi="Times New Roman" w:cs="Times New Roman"/>
+          <w:b/>
+          <w:sz w:val="29"/>
+        </w:rPr>
+        <w:t>omputer Science</w:t>
       </w:r>
     </w:p>
     <w:p>
@@ -174,8 +190,6 @@
         </w:rPr>
         <w:t xml:space="preserve"> and their Comparison.</w:t>
       </w:r>
-      <w:bookmarkStart w:id="0" w:name="_GoBack"/>
-      <w:bookmarkEnd w:id="0"/>
     </w:p>
     <w:p>
       <w:pPr>
@@ -855,15 +869,14 @@
             <w:pPr>
               <w:jc w:val="center"/>
             </w:pPr>
-            <w:bookmarkStart w:id="1" w:name="MathJax-Span-41"/>
-            <w:bookmarkStart w:id="2" w:name="MathJax-Element-2-Frame"/>
-            <w:bookmarkStart w:id="3" w:name="MathJax-Span-39"/>
-            <w:bookmarkStart w:id="4" w:name="MathJax-Span-40"/>
+            <w:bookmarkStart w:id="0" w:name="MathJax-Span-41"/>
+            <w:bookmarkStart w:id="1" w:name="MathJax-Element-2-Frame"/>
+            <w:bookmarkStart w:id="2" w:name="MathJax-Span-39"/>
+            <w:bookmarkStart w:id="3" w:name="MathJax-Span-40"/>
+            <w:bookmarkEnd w:id="0"/>
             <w:bookmarkEnd w:id="1"/>
             <w:bookmarkEnd w:id="2"/>
             <w:bookmarkEnd w:id="3"/>
-            <w:bookmarkEnd w:id="4"/>
-            <w:proofErr w:type="spellStart"/>
             <w:r>
               <w:rPr>
                 <w:rFonts w:ascii="Times New Roman" w:hAnsi="Times New Roman" w:cs="Times New Roman"/>
@@ -871,16 +884,16 @@
               </w:rPr>
               <w:t>E</w:t>
             </w:r>
-            <w:bookmarkStart w:id="5" w:name="MathJax-Span-42"/>
-            <w:bookmarkEnd w:id="5"/>
+            <w:bookmarkStart w:id="4" w:name="MathJax-Span-42"/>
+            <w:bookmarkEnd w:id="4"/>
             <w:r>
               <w:rPr>
                 <w:rFonts w:ascii="Times New Roman" w:hAnsi="Times New Roman" w:cs="Times New Roman"/>
               </w:rPr>
               <w:t>.</w:t>
             </w:r>
-            <w:bookmarkStart w:id="6" w:name="MathJax-Span-43"/>
-            <w:bookmarkEnd w:id="6"/>
+            <w:bookmarkStart w:id="5" w:name="MathJax-Span-43"/>
+            <w:bookmarkEnd w:id="5"/>
             <w:r>
               <w:rPr>
                 <w:rFonts w:ascii="Times New Roman" w:hAnsi="Times New Roman" w:cs="Times New Roman"/>
@@ -888,19 +901,18 @@
               </w:rPr>
               <w:t>g</w:t>
             </w:r>
-            <w:bookmarkStart w:id="7" w:name="MathJax-Span-44"/>
-            <w:bookmarkStart w:id="8" w:name="MathJax-Span-45"/>
+            <w:bookmarkStart w:id="6" w:name="MathJax-Span-44"/>
+            <w:bookmarkStart w:id="7" w:name="MathJax-Span-45"/>
+            <w:bookmarkEnd w:id="6"/>
             <w:bookmarkEnd w:id="7"/>
-            <w:bookmarkEnd w:id="8"/>
-            <w:proofErr w:type="spellEnd"/>
             <w:r>
               <w:rPr>
                 <w:rFonts w:ascii="Times New Roman" w:hAnsi="Times New Roman" w:cs="Times New Roman"/>
               </w:rPr>
               <w:t>(</w:t>
             </w:r>
-            <w:bookmarkStart w:id="9" w:name="MathJax-Span-46"/>
-            <w:bookmarkEnd w:id="9"/>
+            <w:bookmarkStart w:id="8" w:name="MathJax-Span-46"/>
+            <w:bookmarkEnd w:id="8"/>
             <w:proofErr w:type="spellStart"/>
             <w:r>
               <w:rPr>
@@ -909,8 +921,8 @@
               </w:rPr>
               <w:t>i</w:t>
             </w:r>
-            <w:bookmarkStart w:id="10" w:name="MathJax-Span-47"/>
-            <w:bookmarkEnd w:id="10"/>
+            <w:bookmarkStart w:id="9" w:name="MathJax-Span-47"/>
+            <w:bookmarkEnd w:id="9"/>
             <w:proofErr w:type="spellEnd"/>
             <w:r>
               <w:rPr>
@@ -918,9 +930,8 @@
               </w:rPr>
               <w:t>)</w:t>
             </w:r>
-            <w:bookmarkStart w:id="11" w:name="MathJax-Span-48"/>
-            <w:bookmarkEnd w:id="11"/>
-            <w:proofErr w:type="spellStart"/>
+            <w:bookmarkStart w:id="10" w:name="MathJax-Span-48"/>
+            <w:bookmarkEnd w:id="10"/>
             <w:r>
               <w:rPr>
                 <w:rFonts w:ascii="Times New Roman" w:hAnsi="Times New Roman" w:cs="Times New Roman"/>
@@ -928,8 +939,8 @@
               </w:rPr>
               <w:t>F</w:t>
             </w:r>
-            <w:bookmarkStart w:id="12" w:name="MathJax-Span-49"/>
-            <w:bookmarkEnd w:id="12"/>
+            <w:bookmarkStart w:id="11" w:name="MathJax-Span-49"/>
+            <w:bookmarkEnd w:id="11"/>
             <w:r>
               <w:rPr>
                 <w:rFonts w:ascii="Times New Roman" w:hAnsi="Times New Roman" w:cs="Times New Roman"/>
@@ -937,8 +948,8 @@
               </w:rPr>
               <w:t>a</w:t>
             </w:r>
-            <w:bookmarkStart w:id="13" w:name="MathJax-Span-50"/>
-            <w:bookmarkEnd w:id="13"/>
+            <w:bookmarkStart w:id="12" w:name="MathJax-Span-50"/>
+            <w:bookmarkEnd w:id="12"/>
             <w:r>
               <w:rPr>
                 <w:rFonts w:ascii="Times New Roman" w:hAnsi="Times New Roman" w:cs="Times New Roman"/>
@@ -946,8 +957,15 @@
               </w:rPr>
               <w:t>x</w:t>
             </w:r>
-            <w:bookmarkStart w:id="14" w:name="MathJax-Span-51"/>
-            <w:bookmarkEnd w:id="14"/>
+            <w:bookmarkStart w:id="13" w:name="MathJax-Span-51"/>
+            <w:bookmarkEnd w:id="13"/>
+            <w:r>
+              <w:rPr>
+                <w:rFonts w:ascii="Times New Roman" w:hAnsi="Times New Roman" w:cs="Times New Roman"/>
+                <w:i/>
+              </w:rPr>
+              <w:t xml:space="preserve"> </w:t>
+            </w:r>
             <w:r>
               <w:rPr>
                 <w:rFonts w:ascii="Times New Roman" w:hAnsi="Times New Roman" w:cs="Times New Roman"/>
@@ -955,8 +973,8 @@
               </w:rPr>
               <w:t>M</w:t>
             </w:r>
-            <w:bookmarkStart w:id="15" w:name="MathJax-Span-52"/>
-            <w:bookmarkEnd w:id="15"/>
+            <w:bookmarkStart w:id="14" w:name="MathJax-Span-52"/>
+            <w:bookmarkEnd w:id="14"/>
             <w:r>
               <w:rPr>
                 <w:rFonts w:ascii="Times New Roman" w:hAnsi="Times New Roman" w:cs="Times New Roman"/>
@@ -964,8 +982,8 @@
               </w:rPr>
               <w:t>a</w:t>
             </w:r>
-            <w:bookmarkStart w:id="16" w:name="MathJax-Span-53"/>
-            <w:bookmarkEnd w:id="16"/>
+            <w:bookmarkStart w:id="15" w:name="MathJax-Span-53"/>
+            <w:bookmarkEnd w:id="15"/>
             <w:r>
               <w:rPr>
                 <w:rFonts w:ascii="Times New Roman" w:hAnsi="Times New Roman" w:cs="Times New Roman"/>
@@ -973,8 +991,8 @@
               </w:rPr>
               <w:t>c</w:t>
             </w:r>
-            <w:bookmarkStart w:id="17" w:name="MathJax-Span-54"/>
-            <w:bookmarkEnd w:id="17"/>
+            <w:bookmarkStart w:id="16" w:name="MathJax-Span-54"/>
+            <w:bookmarkEnd w:id="16"/>
             <w:r>
               <w:rPr>
                 <w:rFonts w:ascii="Times New Roman" w:hAnsi="Times New Roman" w:cs="Times New Roman"/>
@@ -982,8 +1000,8 @@
               </w:rPr>
               <w:t>h</w:t>
             </w:r>
-            <w:bookmarkStart w:id="18" w:name="MathJax-Span-55"/>
-            <w:bookmarkEnd w:id="18"/>
+            <w:bookmarkStart w:id="17" w:name="MathJax-Span-55"/>
+            <w:bookmarkEnd w:id="17"/>
             <w:r>
               <w:rPr>
                 <w:rFonts w:ascii="Times New Roman" w:hAnsi="Times New Roman" w:cs="Times New Roman"/>
@@ -991,8 +1009,8 @@
               </w:rPr>
               <w:t>i</w:t>
             </w:r>
-            <w:bookmarkStart w:id="19" w:name="MathJax-Span-56"/>
-            <w:bookmarkEnd w:id="19"/>
+            <w:bookmarkStart w:id="18" w:name="MathJax-Span-56"/>
+            <w:bookmarkEnd w:id="18"/>
             <w:r>
               <w:rPr>
                 <w:rFonts w:ascii="Times New Roman" w:hAnsi="Times New Roman" w:cs="Times New Roman"/>
@@ -1000,8 +1018,8 @@
               </w:rPr>
               <w:t>n</w:t>
             </w:r>
-            <w:bookmarkStart w:id="20" w:name="MathJax-Span-57"/>
-            <w:bookmarkEnd w:id="20"/>
+            <w:bookmarkStart w:id="19" w:name="MathJax-Span-57"/>
+            <w:bookmarkEnd w:id="19"/>
             <w:r>
               <w:rPr>
                 <w:rFonts w:ascii="Times New Roman" w:hAnsi="Times New Roman" w:cs="Times New Roman"/>
@@ -1009,26 +1027,34 @@
               </w:rPr>
               <w:t>e</w:t>
             </w:r>
-            <w:bookmarkStart w:id="21" w:name="MathJax-Span-58"/>
-            <w:bookmarkEnd w:id="21"/>
-            <w:proofErr w:type="spellEnd"/>
+            <w:bookmarkStart w:id="20" w:name="MathJax-Span-58"/>
+            <w:bookmarkEnd w:id="20"/>
             <w:r>
               <w:rPr>
                 <w:rFonts w:ascii="Times New Roman" w:hAnsi="Times New Roman" w:cs="Times New Roman"/>
               </w:rPr>
               <w:t>,</w:t>
             </w:r>
-            <w:bookmarkStart w:id="22" w:name="MathJax-Span-59"/>
-            <w:bookmarkStart w:id="23" w:name="MathJax-Span-60"/>
+            <w:bookmarkStart w:id="21" w:name="MathJax-Span-59"/>
+            <w:bookmarkStart w:id="22" w:name="MathJax-Span-60"/>
+            <w:bookmarkEnd w:id="21"/>
             <w:bookmarkEnd w:id="22"/>
-            <w:bookmarkEnd w:id="23"/>
             <w:r>
               <w:rPr>
                 <w:rFonts w:ascii="Times New Roman" w:hAnsi="Times New Roman" w:cs="Times New Roman"/>
               </w:rPr>
               <w:t>(</w:t>
             </w:r>
-            <w:bookmarkStart w:id="24" w:name="MathJax-Span-61"/>
+            <w:bookmarkStart w:id="23" w:name="MathJax-Span-61"/>
+            <w:bookmarkEnd w:id="23"/>
+            <w:r>
+              <w:rPr>
+                <w:rFonts w:ascii="Times New Roman" w:hAnsi="Times New Roman" w:cs="Times New Roman"/>
+                <w:i/>
+              </w:rPr>
+              <w:t>i</w:t>
+            </w:r>
+            <w:bookmarkStart w:id="24" w:name="MathJax-Span-62"/>
             <w:bookmarkEnd w:id="24"/>
             <w:r>
               <w:rPr>
@@ -1037,8 +1063,43 @@
               </w:rPr>
               <w:t>i</w:t>
             </w:r>
-            <w:bookmarkStart w:id="25" w:name="MathJax-Span-62"/>
+            <w:bookmarkStart w:id="25" w:name="MathJax-Span-63"/>
             <w:bookmarkEnd w:id="25"/>
+            <w:r>
+              <w:rPr>
+                <w:rFonts w:ascii="Times New Roman" w:hAnsi="Times New Roman" w:cs="Times New Roman"/>
+              </w:rPr>
+              <w:t>)</w:t>
+            </w:r>
+            <w:bookmarkStart w:id="26" w:name="MathJax-Span-64"/>
+            <w:bookmarkEnd w:id="26"/>
+            <w:r>
+              <w:rPr>
+                <w:rFonts w:ascii="Times New Roman" w:hAnsi="Times New Roman" w:cs="Times New Roman"/>
+                <w:i/>
+              </w:rPr>
+              <w:t>R</w:t>
+            </w:r>
+            <w:bookmarkStart w:id="27" w:name="MathJax-Span-65"/>
+            <w:bookmarkEnd w:id="27"/>
+            <w:r>
+              <w:rPr>
+                <w:rFonts w:ascii="Times New Roman" w:hAnsi="Times New Roman" w:cs="Times New Roman"/>
+                <w:i/>
+              </w:rPr>
+              <w:t>a</w:t>
+            </w:r>
+            <w:bookmarkStart w:id="28" w:name="MathJax-Span-66"/>
+            <w:bookmarkEnd w:id="28"/>
+            <w:r>
+              <w:rPr>
+                <w:rFonts w:ascii="Times New Roman" w:hAnsi="Times New Roman" w:cs="Times New Roman"/>
+                <w:i/>
+              </w:rPr>
+              <w:t>d</w:t>
+            </w:r>
+            <w:bookmarkStart w:id="29" w:name="MathJax-Span-67"/>
+            <w:bookmarkEnd w:id="29"/>
             <w:r>
               <w:rPr>
                 <w:rFonts w:ascii="Times New Roman" w:hAnsi="Times New Roman" w:cs="Times New Roman"/>
@@ -1046,26 +1107,62 @@
               </w:rPr>
               <w:t>i</w:t>
             </w:r>
-            <w:bookmarkStart w:id="26" w:name="MathJax-Span-63"/>
-            <w:bookmarkEnd w:id="26"/>
-            <w:r>
-              <w:rPr>
-                <w:rFonts w:ascii="Times New Roman" w:hAnsi="Times New Roman" w:cs="Times New Roman"/>
-              </w:rPr>
-              <w:t>)</w:t>
-            </w:r>
-            <w:bookmarkStart w:id="27" w:name="MathJax-Span-64"/>
-            <w:bookmarkEnd w:id="27"/>
-            <w:proofErr w:type="spellStart"/>
+            <w:bookmarkStart w:id="30" w:name="MathJax-Span-68"/>
+            <w:bookmarkEnd w:id="30"/>
             <w:r>
               <w:rPr>
                 <w:rFonts w:ascii="Times New Roman" w:hAnsi="Times New Roman" w:cs="Times New Roman"/>
                 <w:i/>
               </w:rPr>
-              <w:t>R</w:t>
+              <w:t>o</w:t>
             </w:r>
-            <w:bookmarkStart w:id="28" w:name="MathJax-Span-65"/>
-            <w:bookmarkEnd w:id="28"/>
+            <w:bookmarkStart w:id="31" w:name="MathJax-Span-69"/>
+            <w:bookmarkEnd w:id="31"/>
+            <w:r>
+              <w:rPr>
+                <w:rFonts w:ascii="Times New Roman" w:hAnsi="Times New Roman" w:cs="Times New Roman"/>
+                <w:i/>
+              </w:rPr>
+              <w:t>l</w:t>
+            </w:r>
+            <w:bookmarkStart w:id="32" w:name="MathJax-Span-70"/>
+            <w:bookmarkEnd w:id="32"/>
+            <w:r>
+              <w:rPr>
+                <w:rFonts w:ascii="Times New Roman" w:hAnsi="Times New Roman" w:cs="Times New Roman"/>
+                <w:i/>
+              </w:rPr>
+              <w:t>o</w:t>
+            </w:r>
+            <w:bookmarkStart w:id="33" w:name="MathJax-Span-71"/>
+            <w:bookmarkEnd w:id="33"/>
+            <w:r>
+              <w:rPr>
+                <w:rFonts w:ascii="Times New Roman" w:hAnsi="Times New Roman" w:cs="Times New Roman"/>
+                <w:i/>
+              </w:rPr>
+              <w:t>g</w:t>
+            </w:r>
+            <w:bookmarkStart w:id="34" w:name="MathJax-Span-72"/>
+            <w:bookmarkEnd w:id="34"/>
+            <w:r>
+              <w:rPr>
+                <w:rFonts w:ascii="Times New Roman" w:hAnsi="Times New Roman" w:cs="Times New Roman"/>
+                <w:i/>
+              </w:rPr>
+              <w:t>i</w:t>
+            </w:r>
+            <w:bookmarkStart w:id="35" w:name="MathJax-Span-73"/>
+            <w:bookmarkEnd w:id="35"/>
+            <w:r>
+              <w:rPr>
+                <w:rFonts w:ascii="Times New Roman" w:hAnsi="Times New Roman" w:cs="Times New Roman"/>
+                <w:i/>
+              </w:rPr>
+              <w:t>c</w:t>
+            </w:r>
+            <w:bookmarkStart w:id="36" w:name="MathJax-Span-74"/>
+            <w:bookmarkEnd w:id="36"/>
             <w:r>
               <w:rPr>
                 <w:rFonts w:ascii="Times New Roman" w:hAnsi="Times New Roman" w:cs="Times New Roman"/>
@@ -1073,17 +1170,60 @@
               </w:rPr>
               <w:t>a</w:t>
             </w:r>
-            <w:bookmarkStart w:id="29" w:name="MathJax-Span-66"/>
-            <w:bookmarkEnd w:id="29"/>
+            <w:bookmarkStart w:id="37" w:name="MathJax-Span-75"/>
+            <w:bookmarkEnd w:id="37"/>
             <w:r>
               <w:rPr>
                 <w:rFonts w:ascii="Times New Roman" w:hAnsi="Times New Roman" w:cs="Times New Roman"/>
                 <w:i/>
               </w:rPr>
-              <w:t>d</w:t>
+              <w:t>l</w:t>
             </w:r>
-            <w:bookmarkStart w:id="30" w:name="MathJax-Span-67"/>
-            <w:bookmarkEnd w:id="30"/>
+            <w:bookmarkStart w:id="38" w:name="MathJax-Span-76"/>
+            <w:bookmarkEnd w:id="38"/>
+            <w:r>
+              <w:rPr>
+                <w:rFonts w:ascii="Times New Roman" w:hAnsi="Times New Roman" w:cs="Times New Roman"/>
+                <w:i/>
+              </w:rPr>
+              <w:t xml:space="preserve"> </w:t>
+            </w:r>
+            <w:r>
+              <w:rPr>
+                <w:rFonts w:ascii="Times New Roman" w:hAnsi="Times New Roman" w:cs="Times New Roman"/>
+                <w:i/>
+              </w:rPr>
+              <w:t>I</w:t>
+            </w:r>
+            <w:bookmarkStart w:id="39" w:name="MathJax-Span-77"/>
+            <w:bookmarkEnd w:id="39"/>
+            <w:r>
+              <w:rPr>
+                <w:rFonts w:ascii="Times New Roman" w:hAnsi="Times New Roman" w:cs="Times New Roman"/>
+                <w:i/>
+              </w:rPr>
+              <w:t>m</w:t>
+            </w:r>
+            <w:bookmarkStart w:id="40" w:name="MathJax-Span-78"/>
+            <w:bookmarkEnd w:id="40"/>
+            <w:r>
+              <w:rPr>
+                <w:rFonts w:ascii="Times New Roman" w:hAnsi="Times New Roman" w:cs="Times New Roman"/>
+                <w:i/>
+              </w:rPr>
+              <w:t>a</w:t>
+            </w:r>
+            <w:bookmarkStart w:id="41" w:name="MathJax-Span-79"/>
+            <w:bookmarkEnd w:id="41"/>
+            <w:r>
+              <w:rPr>
+                <w:rFonts w:ascii="Times New Roman" w:hAnsi="Times New Roman" w:cs="Times New Roman"/>
+                <w:i/>
+              </w:rPr>
+              <w:t>g</w:t>
+            </w:r>
+            <w:bookmarkStart w:id="42" w:name="MathJax-Span-80"/>
+            <w:bookmarkEnd w:id="42"/>
             <w:r>
               <w:rPr>
                 <w:rFonts w:ascii="Times New Roman" w:hAnsi="Times New Roman" w:cs="Times New Roman"/>
@@ -1091,35 +1231,17 @@
               </w:rPr>
               <w:t>i</w:t>
             </w:r>
-            <w:bookmarkStart w:id="31" w:name="MathJax-Span-68"/>
-            <w:bookmarkEnd w:id="31"/>
+            <w:bookmarkStart w:id="43" w:name="MathJax-Span-81"/>
+            <w:bookmarkEnd w:id="43"/>
             <w:r>
               <w:rPr>
                 <w:rFonts w:ascii="Times New Roman" w:hAnsi="Times New Roman" w:cs="Times New Roman"/>
                 <w:i/>
               </w:rPr>
-              <w:t>o</w:t>
+              <w:t>n</w:t>
             </w:r>
-            <w:bookmarkStart w:id="32" w:name="MathJax-Span-69"/>
-            <w:bookmarkEnd w:id="32"/>
-            <w:r>
-              <w:rPr>
-                <w:rFonts w:ascii="Times New Roman" w:hAnsi="Times New Roman" w:cs="Times New Roman"/>
-                <w:i/>
-              </w:rPr>
-              <w:t>l</w:t>
-            </w:r>
-            <w:bookmarkStart w:id="33" w:name="MathJax-Span-70"/>
-            <w:bookmarkEnd w:id="33"/>
-            <w:r>
-              <w:rPr>
-                <w:rFonts w:ascii="Times New Roman" w:hAnsi="Times New Roman" w:cs="Times New Roman"/>
-                <w:i/>
-              </w:rPr>
-              <w:t>o</w:t>
-            </w:r>
-            <w:bookmarkStart w:id="34" w:name="MathJax-Span-71"/>
-            <w:bookmarkEnd w:id="34"/>
+            <w:bookmarkStart w:id="44" w:name="MathJax-Span-82"/>
+            <w:bookmarkEnd w:id="44"/>
             <w:r>
               <w:rPr>
                 <w:rFonts w:ascii="Times New Roman" w:hAnsi="Times New Roman" w:cs="Times New Roman"/>
@@ -1127,106 +1249,6 @@
               </w:rPr>
               <w:t>g</w:t>
             </w:r>
-            <w:bookmarkStart w:id="35" w:name="MathJax-Span-72"/>
-            <w:bookmarkEnd w:id="35"/>
-            <w:r>
-              <w:rPr>
-                <w:rFonts w:ascii="Times New Roman" w:hAnsi="Times New Roman" w:cs="Times New Roman"/>
-                <w:i/>
-              </w:rPr>
-              <w:t>i</w:t>
-            </w:r>
-            <w:bookmarkStart w:id="36" w:name="MathJax-Span-73"/>
-            <w:bookmarkEnd w:id="36"/>
-            <w:r>
-              <w:rPr>
-                <w:rFonts w:ascii="Times New Roman" w:hAnsi="Times New Roman" w:cs="Times New Roman"/>
-                <w:i/>
-              </w:rPr>
-              <w:t>c</w:t>
-            </w:r>
-            <w:bookmarkStart w:id="37" w:name="MathJax-Span-74"/>
-            <w:bookmarkEnd w:id="37"/>
-            <w:r>
-              <w:rPr>
-                <w:rFonts w:ascii="Times New Roman" w:hAnsi="Times New Roman" w:cs="Times New Roman"/>
-                <w:i/>
-              </w:rPr>
-              <w:t>a</w:t>
-            </w:r>
-            <w:bookmarkStart w:id="38" w:name="MathJax-Span-75"/>
-            <w:bookmarkEnd w:id="38"/>
-            <w:r>
-              <w:rPr>
-                <w:rFonts w:ascii="Times New Roman" w:hAnsi="Times New Roman" w:cs="Times New Roman"/>
-                <w:i/>
-              </w:rPr>
-              <w:t>l</w:t>
-            </w:r>
-            <w:bookmarkStart w:id="39" w:name="MathJax-Span-76"/>
-            <w:bookmarkEnd w:id="39"/>
-            <w:r>
-              <w:rPr>
-                <w:rFonts w:ascii="Times New Roman" w:hAnsi="Times New Roman" w:cs="Times New Roman"/>
-                <w:i/>
-              </w:rPr>
-              <w:t>I</w:t>
-            </w:r>
-            <w:bookmarkStart w:id="40" w:name="MathJax-Span-77"/>
-            <w:bookmarkEnd w:id="40"/>
-            <w:r>
-              <w:rPr>
-                <w:rFonts w:ascii="Times New Roman" w:hAnsi="Times New Roman" w:cs="Times New Roman"/>
-                <w:i/>
-              </w:rPr>
-              <w:t>m</w:t>
-            </w:r>
-            <w:bookmarkStart w:id="41" w:name="MathJax-Span-78"/>
-            <w:bookmarkEnd w:id="41"/>
-            <w:r>
-              <w:rPr>
-                <w:rFonts w:ascii="Times New Roman" w:hAnsi="Times New Roman" w:cs="Times New Roman"/>
-                <w:i/>
-              </w:rPr>
-              <w:t>a</w:t>
-            </w:r>
-            <w:bookmarkStart w:id="42" w:name="MathJax-Span-79"/>
-            <w:bookmarkEnd w:id="42"/>
-            <w:r>
-              <w:rPr>
-                <w:rFonts w:ascii="Times New Roman" w:hAnsi="Times New Roman" w:cs="Times New Roman"/>
-                <w:i/>
-              </w:rPr>
-              <w:t>g</w:t>
-            </w:r>
-            <w:bookmarkStart w:id="43" w:name="MathJax-Span-80"/>
-            <w:bookmarkEnd w:id="43"/>
-            <w:r>
-              <w:rPr>
-                <w:rFonts w:ascii="Times New Roman" w:hAnsi="Times New Roman" w:cs="Times New Roman"/>
-                <w:i/>
-              </w:rPr>
-              <w:t>i</w:t>
-            </w:r>
-            <w:bookmarkStart w:id="44" w:name="MathJax-Span-81"/>
-            <w:bookmarkEnd w:id="44"/>
-            <w:r>
-              <w:rPr>
-                <w:rFonts w:ascii="Times New Roman" w:hAnsi="Times New Roman" w:cs="Times New Roman"/>
-                <w:i/>
-              </w:rPr>
-              <w:t>n</w:t>
-            </w:r>
-            <w:bookmarkStart w:id="45" w:name="MathJax-Span-82"/>
-            <w:bookmarkEnd w:id="45"/>
-            <w:r>
-              <w:rPr>
-                <w:rFonts w:ascii="Times New Roman" w:hAnsi="Times New Roman" w:cs="Times New Roman"/>
-                <w:i/>
-              </w:rPr>
-              <w:t>g</w:t>
-            </w:r>
-            <w:proofErr w:type="spellEnd"/>
           </w:p>
         </w:tc>
         <w:tc>
@@ -1247,14 +1269,14 @@
             <w:pPr>
               <w:jc w:val="center"/>
             </w:pPr>
-            <w:bookmarkStart w:id="46" w:name="MathJax-Span-3"/>
-            <w:bookmarkStart w:id="47" w:name="MathJax-Element-1-Frame"/>
-            <w:bookmarkStart w:id="48" w:name="MathJax-Span-1"/>
-            <w:bookmarkStart w:id="49" w:name="MathJax-Span-2"/>
+            <w:bookmarkStart w:id="45" w:name="MathJax-Span-3"/>
+            <w:bookmarkStart w:id="46" w:name="MathJax-Element-1-Frame"/>
+            <w:bookmarkStart w:id="47" w:name="MathJax-Span-1"/>
+            <w:bookmarkStart w:id="48" w:name="MathJax-Span-2"/>
+            <w:bookmarkEnd w:id="45"/>
             <w:bookmarkEnd w:id="46"/>
             <w:bookmarkEnd w:id="47"/>
             <w:bookmarkEnd w:id="48"/>
-            <w:bookmarkEnd w:id="49"/>
             <w:r>
               <w:rPr>
                 <w:rFonts w:ascii="Times New Roman" w:hAnsi="Times New Roman" w:cs="Times New Roman"/>
@@ -1262,16 +1284,16 @@
               </w:rPr>
               <w:t>E</w:t>
             </w:r>
-            <w:bookmarkStart w:id="50" w:name="MathJax-Span-4"/>
-            <w:bookmarkEnd w:id="50"/>
+            <w:bookmarkStart w:id="49" w:name="MathJax-Span-4"/>
+            <w:bookmarkEnd w:id="49"/>
             <w:r>
               <w:rPr>
                 <w:rFonts w:ascii="Times New Roman" w:hAnsi="Times New Roman" w:cs="Times New Roman"/>
               </w:rPr>
               <w:t>.</w:t>
             </w:r>
-            <w:bookmarkStart w:id="51" w:name="MathJax-Span-5"/>
-            <w:bookmarkEnd w:id="51"/>
+            <w:bookmarkStart w:id="50" w:name="MathJax-Span-5"/>
+            <w:bookmarkEnd w:id="50"/>
             <w:r>
               <w:rPr>
                 <w:rFonts w:ascii="Times New Roman" w:hAnsi="Times New Roman" w:cs="Times New Roman"/>
@@ -1279,26 +1301,26 @@
               </w:rPr>
               <w:t>g</w:t>
             </w:r>
-            <w:bookmarkStart w:id="52" w:name="MathJax-Span-6"/>
-            <w:bookmarkEnd w:id="52"/>
+            <w:bookmarkStart w:id="51" w:name="MathJax-Span-6"/>
+            <w:bookmarkEnd w:id="51"/>
             <w:r>
               <w:rPr>
                 <w:rFonts w:ascii="Times New Roman" w:hAnsi="Times New Roman" w:cs="Times New Roman"/>
               </w:rPr>
               <w:t>.</w:t>
             </w:r>
-            <w:bookmarkStart w:id="53" w:name="MathJax-Span-7"/>
-            <w:bookmarkStart w:id="54" w:name="MathJax-Span-8"/>
+            <w:bookmarkStart w:id="52" w:name="MathJax-Span-7"/>
+            <w:bookmarkStart w:id="53" w:name="MathJax-Span-8"/>
+            <w:bookmarkEnd w:id="52"/>
             <w:bookmarkEnd w:id="53"/>
-            <w:bookmarkEnd w:id="54"/>
             <w:r>
               <w:rPr>
                 <w:rFonts w:ascii="Times New Roman" w:hAnsi="Times New Roman" w:cs="Times New Roman"/>
               </w:rPr>
               <w:t>(</w:t>
             </w:r>
-            <w:bookmarkStart w:id="55" w:name="MathJax-Span-9"/>
-            <w:bookmarkEnd w:id="55"/>
+            <w:bookmarkStart w:id="54" w:name="MathJax-Span-9"/>
+            <w:bookmarkEnd w:id="54"/>
             <w:proofErr w:type="spellStart"/>
             <w:r>
               <w:rPr>
@@ -1307,8 +1329,8 @@
               </w:rPr>
               <w:t>i</w:t>
             </w:r>
-            <w:bookmarkStart w:id="56" w:name="MathJax-Span-10"/>
-            <w:bookmarkEnd w:id="56"/>
+            <w:bookmarkStart w:id="55" w:name="MathJax-Span-10"/>
+            <w:bookmarkEnd w:id="55"/>
             <w:proofErr w:type="spellEnd"/>
             <w:r>
               <w:rPr>
@@ -1316,9 +1338,8 @@
               </w:rPr>
               <w:t>)</w:t>
             </w:r>
-            <w:bookmarkStart w:id="57" w:name="MathJax-Span-11"/>
-            <w:bookmarkEnd w:id="57"/>
-            <w:proofErr w:type="spellStart"/>
+            <w:bookmarkStart w:id="56" w:name="MathJax-Span-11"/>
+            <w:bookmarkEnd w:id="56"/>
             <w:r>
               <w:rPr>
                 <w:rFonts w:ascii="Times New Roman" w:hAnsi="Times New Roman" w:cs="Times New Roman"/>
@@ -1326,8 +1347,8 @@
               </w:rPr>
               <w:t>T</w:t>
             </w:r>
-            <w:bookmarkStart w:id="58" w:name="MathJax-Span-12"/>
-            <w:bookmarkEnd w:id="58"/>
+            <w:bookmarkStart w:id="57" w:name="MathJax-Span-12"/>
+            <w:bookmarkEnd w:id="57"/>
             <w:r>
               <w:rPr>
                 <w:rFonts w:ascii="Times New Roman" w:hAnsi="Times New Roman" w:cs="Times New Roman"/>
@@ -1335,8 +1356,8 @@
               </w:rPr>
               <w:t>e</w:t>
             </w:r>
-            <w:bookmarkStart w:id="59" w:name="MathJax-Span-13"/>
-            <w:bookmarkEnd w:id="59"/>
+            <w:bookmarkStart w:id="58" w:name="MathJax-Span-13"/>
+            <w:bookmarkEnd w:id="58"/>
             <w:r>
               <w:rPr>
                 <w:rFonts w:ascii="Times New Roman" w:hAnsi="Times New Roman" w:cs="Times New Roman"/>
@@ -1344,8 +1365,8 @@
               </w:rPr>
               <w:t>l</w:t>
             </w:r>
-            <w:bookmarkStart w:id="60" w:name="MathJax-Span-14"/>
-            <w:bookmarkEnd w:id="60"/>
+            <w:bookmarkStart w:id="59" w:name="MathJax-Span-14"/>
+            <w:bookmarkEnd w:id="59"/>
             <w:r>
               <w:rPr>
                 <w:rFonts w:ascii="Times New Roman" w:hAnsi="Times New Roman" w:cs="Times New Roman"/>
@@ -1353,8 +1374,8 @@
               </w:rPr>
               <w:t>e</w:t>
             </w:r>
-            <w:bookmarkStart w:id="61" w:name="MathJax-Span-15"/>
-            <w:bookmarkEnd w:id="61"/>
+            <w:bookmarkStart w:id="60" w:name="MathJax-Span-15"/>
+            <w:bookmarkEnd w:id="60"/>
             <w:r>
               <w:rPr>
                 <w:rFonts w:ascii="Times New Roman" w:hAnsi="Times New Roman" w:cs="Times New Roman"/>
@@ -1362,8 +1383,8 @@
               </w:rPr>
               <w:t>p</w:t>
             </w:r>
-            <w:bookmarkStart w:id="62" w:name="MathJax-Span-16"/>
-            <w:bookmarkEnd w:id="62"/>
+            <w:bookmarkStart w:id="61" w:name="MathJax-Span-16"/>
+            <w:bookmarkEnd w:id="61"/>
             <w:r>
               <w:rPr>
                 <w:rFonts w:ascii="Times New Roman" w:hAnsi="Times New Roman" w:cs="Times New Roman"/>
@@ -1371,8 +1392,8 @@
               </w:rPr>
               <w:t>h</w:t>
             </w:r>
-            <w:bookmarkStart w:id="63" w:name="MathJax-Span-17"/>
-            <w:bookmarkEnd w:id="63"/>
+            <w:bookmarkStart w:id="62" w:name="MathJax-Span-17"/>
+            <w:bookmarkEnd w:id="62"/>
             <w:r>
               <w:rPr>
                 <w:rFonts w:ascii="Times New Roman" w:hAnsi="Times New Roman" w:cs="Times New Roman"/>
@@ -1380,8 +1401,8 @@
               </w:rPr>
               <w:t>o</w:t>
             </w:r>
-            <w:bookmarkStart w:id="64" w:name="MathJax-Span-18"/>
-            <w:bookmarkEnd w:id="64"/>
+            <w:bookmarkStart w:id="63" w:name="MathJax-Span-18"/>
+            <w:bookmarkEnd w:id="63"/>
             <w:r>
               <w:rPr>
                 <w:rFonts w:ascii="Times New Roman" w:hAnsi="Times New Roman" w:cs="Times New Roman"/>
@@ -1389,8 +1410,8 @@
               </w:rPr>
               <w:t>n</w:t>
             </w:r>
-            <w:bookmarkStart w:id="65" w:name="MathJax-Span-19"/>
-            <w:bookmarkEnd w:id="65"/>
+            <w:bookmarkStart w:id="64" w:name="MathJax-Span-19"/>
+            <w:bookmarkEnd w:id="64"/>
             <w:r>
               <w:rPr>
                 <w:rFonts w:ascii="Times New Roman" w:hAnsi="Times New Roman" w:cs="Times New Roman"/>
@@ -1398,8 +1419,15 @@
               </w:rPr>
               <w:t>e</w:t>
             </w:r>
-            <w:bookmarkStart w:id="66" w:name="MathJax-Span-20"/>
-            <w:bookmarkEnd w:id="66"/>
+            <w:bookmarkStart w:id="65" w:name="MathJax-Span-20"/>
+            <w:bookmarkEnd w:id="65"/>
+            <w:r>
+              <w:rPr>
+                <w:rFonts w:ascii="Times New Roman" w:hAnsi="Times New Roman" w:cs="Times New Roman"/>
+                <w:i/>
+              </w:rPr>
+              <w:t xml:space="preserve"> </w:t>
+            </w:r>
             <w:r>
               <w:rPr>
                 <w:rFonts w:ascii="Times New Roman" w:hAnsi="Times New Roman" w:cs="Times New Roman"/>
@@ -1407,8 +1435,8 @@
               </w:rPr>
               <w:t>S</w:t>
             </w:r>
-            <w:bookmarkStart w:id="67" w:name="MathJax-Span-21"/>
-            <w:bookmarkEnd w:id="67"/>
+            <w:bookmarkStart w:id="66" w:name="MathJax-Span-21"/>
+            <w:bookmarkEnd w:id="66"/>
             <w:r>
               <w:rPr>
                 <w:rFonts w:ascii="Times New Roman" w:hAnsi="Times New Roman" w:cs="Times New Roman"/>
@@ -1416,8 +1444,8 @@
               </w:rPr>
               <w:t>y</w:t>
             </w:r>
-            <w:bookmarkStart w:id="68" w:name="MathJax-Span-22"/>
-            <w:bookmarkEnd w:id="68"/>
+            <w:bookmarkStart w:id="67" w:name="MathJax-Span-22"/>
+            <w:bookmarkEnd w:id="67"/>
             <w:r>
               <w:rPr>
                 <w:rFonts w:ascii="Times New Roman" w:hAnsi="Times New Roman" w:cs="Times New Roman"/>
@@ -1425,8 +1453,8 @@
               </w:rPr>
               <w:t>s</w:t>
             </w:r>
-            <w:bookmarkStart w:id="69" w:name="MathJax-Span-23"/>
-            <w:bookmarkEnd w:id="69"/>
+            <w:bookmarkStart w:id="68" w:name="MathJax-Span-23"/>
+            <w:bookmarkEnd w:id="68"/>
             <w:r>
               <w:rPr>
                 <w:rFonts w:ascii="Times New Roman" w:hAnsi="Times New Roman" w:cs="Times New Roman"/>
@@ -1434,8 +1462,8 @@
               </w:rPr>
               <w:t>t</w:t>
             </w:r>
-            <w:bookmarkStart w:id="70" w:name="MathJax-Span-24"/>
-            <w:bookmarkEnd w:id="70"/>
+            <w:bookmarkStart w:id="69" w:name="MathJax-Span-24"/>
+            <w:bookmarkEnd w:id="69"/>
             <w:r>
               <w:rPr>
                 <w:rFonts w:ascii="Times New Roman" w:hAnsi="Times New Roman" w:cs="Times New Roman"/>
@@ -1443,8 +1471,8 @@
               </w:rPr>
               <w:t>e</w:t>
             </w:r>
-            <w:bookmarkStart w:id="71" w:name="MathJax-Span-25"/>
-            <w:bookmarkEnd w:id="71"/>
+            <w:bookmarkStart w:id="70" w:name="MathJax-Span-25"/>
+            <w:bookmarkEnd w:id="70"/>
             <w:r>
               <w:rPr>
                 <w:rFonts w:ascii="Times New Roman" w:hAnsi="Times New Roman" w:cs="Times New Roman"/>
@@ -1452,26 +1480,34 @@
               </w:rPr>
               <w:t>m</w:t>
             </w:r>
-            <w:bookmarkStart w:id="72" w:name="MathJax-Span-26"/>
-            <w:bookmarkEnd w:id="72"/>
-            <w:proofErr w:type="spellEnd"/>
+            <w:bookmarkStart w:id="71" w:name="MathJax-Span-26"/>
+            <w:bookmarkEnd w:id="71"/>
             <w:r>
               <w:rPr>
                 <w:rFonts w:ascii="Times New Roman" w:hAnsi="Times New Roman" w:cs="Times New Roman"/>
               </w:rPr>
               <w:t>,</w:t>
             </w:r>
-            <w:bookmarkStart w:id="73" w:name="MathJax-Span-27"/>
-            <w:bookmarkStart w:id="74" w:name="MathJax-Span-28"/>
+            <w:bookmarkStart w:id="72" w:name="MathJax-Span-27"/>
+            <w:bookmarkStart w:id="73" w:name="MathJax-Span-28"/>
+            <w:bookmarkEnd w:id="72"/>
             <w:bookmarkEnd w:id="73"/>
-            <w:bookmarkEnd w:id="74"/>
             <w:r>
               <w:rPr>
                 <w:rFonts w:ascii="Times New Roman" w:hAnsi="Times New Roman" w:cs="Times New Roman"/>
               </w:rPr>
               <w:t>(</w:t>
             </w:r>
-            <w:bookmarkStart w:id="75" w:name="MathJax-Span-29"/>
+            <w:bookmarkStart w:id="74" w:name="MathJax-Span-29"/>
+            <w:bookmarkEnd w:id="74"/>
+            <w:r>
+              <w:rPr>
+                <w:rFonts w:ascii="Times New Roman" w:hAnsi="Times New Roman" w:cs="Times New Roman"/>
+                <w:i/>
+              </w:rPr>
+              <w:t>i</w:t>
+            </w:r>
+            <w:bookmarkStart w:id="75" w:name="MathJax-Span-30"/>
             <w:bookmarkEnd w:id="75"/>
             <w:r>
               <w:rPr>
@@ -1480,8 +1516,25 @@
               </w:rPr>
               <w:t>i</w:t>
             </w:r>
-            <w:bookmarkStart w:id="76" w:name="MathJax-Span-30"/>
+            <w:bookmarkStart w:id="76" w:name="MathJax-Span-31"/>
             <w:bookmarkEnd w:id="76"/>
+            <w:r>
+              <w:rPr>
+                <w:rFonts w:ascii="Times New Roman" w:hAnsi="Times New Roman" w:cs="Times New Roman"/>
+              </w:rPr>
+              <w:t>)</w:t>
+            </w:r>
+            <w:bookmarkStart w:id="77" w:name="MathJax-Span-32"/>
+            <w:bookmarkEnd w:id="77"/>
+            <w:r>
+              <w:rPr>
+                <w:rFonts w:ascii="Times New Roman" w:hAnsi="Times New Roman" w:cs="Times New Roman"/>
+                <w:i/>
+              </w:rPr>
+              <w:t>V</w:t>
+            </w:r>
+            <w:bookmarkStart w:id="78" w:name="MathJax-Span-33"/>
+            <w:bookmarkEnd w:id="78"/>
             <w:r>
               <w:rPr>
                 <w:rFonts w:ascii="Times New Roman" w:hAnsi="Times New Roman" w:cs="Times New Roman"/>
@@ -1489,35 +1542,8 @@
               </w:rPr>
               <w:t>i</w:t>
             </w:r>
-            <w:bookmarkStart w:id="77" w:name="MathJax-Span-31"/>
-            <w:bookmarkEnd w:id="77"/>
-            <w:r>
-              <w:rPr>
-                <w:rFonts w:ascii="Times New Roman" w:hAnsi="Times New Roman" w:cs="Times New Roman"/>
-              </w:rPr>
-              <w:t>)</w:t>
-            </w:r>
-            <w:bookmarkStart w:id="78" w:name="MathJax-Span-32"/>
-            <w:bookmarkEnd w:id="78"/>
-            <w:proofErr w:type="spellStart"/>
-            <w:r>
-              <w:rPr>
-                <w:rFonts w:ascii="Times New Roman" w:hAnsi="Times New Roman" w:cs="Times New Roman"/>
-                <w:i/>
-              </w:rPr>
-              <w:t>V</w:t>
-            </w:r>
-            <w:bookmarkStart w:id="79" w:name="MathJax-Span-33"/>
+            <w:bookmarkStart w:id="79" w:name="MathJax-Span-34"/>
             <w:bookmarkEnd w:id="79"/>
-            <w:r>
-              <w:rPr>
-                <w:rFonts w:ascii="Times New Roman" w:hAnsi="Times New Roman" w:cs="Times New Roman"/>
-                <w:i/>
-              </w:rPr>
-              <w:t>i</w:t>
-            </w:r>
-            <w:bookmarkStart w:id="80" w:name="MathJax-Span-34"/>
-            <w:bookmarkEnd w:id="80"/>
             <w:r>
               <w:rPr>
                 <w:rFonts w:ascii="Times New Roman" w:hAnsi="Times New Roman" w:cs="Times New Roman"/>
@@ -1525,8 +1551,8 @@
               </w:rPr>
               <w:t>d</w:t>
             </w:r>
-            <w:bookmarkStart w:id="81" w:name="MathJax-Span-35"/>
-            <w:bookmarkEnd w:id="81"/>
+            <w:bookmarkStart w:id="80" w:name="MathJax-Span-35"/>
+            <w:bookmarkEnd w:id="80"/>
             <w:r>
               <w:rPr>
                 <w:rFonts w:ascii="Times New Roman" w:hAnsi="Times New Roman" w:cs="Times New Roman"/>
@@ -1534,8 +1560,8 @@
               </w:rPr>
               <w:t>e</w:t>
             </w:r>
-            <w:bookmarkStart w:id="82" w:name="MathJax-Span-36"/>
-            <w:bookmarkEnd w:id="82"/>
+            <w:bookmarkStart w:id="81" w:name="MathJax-Span-36"/>
+            <w:bookmarkEnd w:id="81"/>
             <w:r>
               <w:rPr>
                 <w:rFonts w:ascii="Times New Roman" w:hAnsi="Times New Roman" w:cs="Times New Roman"/>
@@ -1543,8 +1569,15 @@
               </w:rPr>
               <w:t>o</w:t>
             </w:r>
-            <w:bookmarkStart w:id="83" w:name="MathJax-Span-37"/>
-            <w:bookmarkEnd w:id="83"/>
+            <w:bookmarkStart w:id="82" w:name="MathJax-Span-37"/>
+            <w:bookmarkEnd w:id="82"/>
+            <w:r>
+              <w:rPr>
+                <w:rFonts w:ascii="Times New Roman" w:hAnsi="Times New Roman" w:cs="Times New Roman"/>
+                <w:i/>
+              </w:rPr>
+              <w:t xml:space="preserve"> </w:t>
+            </w:r>
             <w:r>
               <w:rPr>
                 <w:rFonts w:ascii="Times New Roman" w:hAnsi="Times New Roman" w:cs="Times New Roman"/>
@@ -1552,8 +1585,8 @@
               </w:rPr>
               <w:t>C</w:t>
             </w:r>
-            <w:bookmarkStart w:id="84" w:name="MathJax-Span-38"/>
-            <w:bookmarkEnd w:id="84"/>
+            <w:bookmarkStart w:id="83" w:name="MathJax-Span-38"/>
+            <w:bookmarkEnd w:id="83"/>
             <w:r>
               <w:rPr>
                 <w:rFonts w:ascii="Times New Roman" w:hAnsi="Times New Roman" w:cs="Times New Roman"/>
@@ -1561,7 +1594,6 @@
               </w:rPr>
               <w:t>D</w:t>
             </w:r>
-            <w:proofErr w:type="spellEnd"/>
           </w:p>
         </w:tc>
       </w:tr>
@@ -1633,6 +1665,7 @@
       <w:r>
         <w:rPr>
           <w:rFonts w:ascii="Times New Roman" w:hAnsi="Times New Roman" w:cs="Times New Roman"/>
+          <w:b/>
         </w:rPr>
         <w:t>Shannon-Fano Algorithm:</w:t>
       </w:r>
@@ -1716,6 +1749,7 @@
         <w:jc w:val="both"/>
         <w:rPr>
           <w:rFonts w:ascii="Times New Roman" w:hAnsi="Times New Roman" w:cs="Times New Roman"/>
+          <w:b/>
         </w:rPr>
       </w:pPr>
     </w:p>
@@ -1733,6 +1767,7 @@
       <w:r>
         <w:rPr>
           <w:rFonts w:ascii="Times New Roman" w:hAnsi="Times New Roman" w:cs="Times New Roman"/>
+          <w:b/>
         </w:rPr>
         <w:t>Huffman Encoding:</w:t>
       </w:r>
@@ -1926,14 +1961,12 @@
         </w:rPr>
         <w:t xml:space="preserve">Now we can write the Huffman code for each character using the tree and </w:t>
       </w:r>
-      <w:proofErr w:type="spellStart"/>
       <w:r>
         <w:rPr>
           <w:rFonts w:ascii="Times New Roman;serif" w:hAnsi="Times New Roman;serif"/>
         </w:rPr>
-        <w:t>combinaion</w:t>
-      </w:r>
-      <w:proofErr w:type="spellEnd"/>
+        <w:t>combination</w:t>
+      </w:r>
       <w:r>
         <w:rPr>
           <w:rFonts w:ascii="Times New Roman;serif" w:hAnsi="Times New Roman;serif"/>
@@ -1963,22 +1996,23 @@
       <w:r>
         <w:rPr>
           <w:rFonts w:ascii="Times New Roman" w:hAnsi="Times New Roman" w:cs="Times New Roman"/>
-        </w:rPr>
-        <w:t xml:space="preserve">The Lempel </w:t>
-      </w:r>
-      <w:proofErr w:type="spellStart"/>
-      <w:r>
-        <w:rPr>
-          <w:rFonts w:ascii="Times New Roman" w:hAnsi="Times New Roman" w:cs="Times New Roman"/>
-        </w:rPr>
-        <w:t>Ziv</w:t>
-      </w:r>
-      <w:proofErr w:type="spellEnd"/>
-      <w:r>
-        <w:rPr>
-          <w:rFonts w:ascii="Times New Roman" w:hAnsi="Times New Roman" w:cs="Times New Roman"/>
-        </w:rPr>
-        <w:t xml:space="preserve"> Welch Algorithm:</w:t>
+          <w:b/>
+        </w:rPr>
+        <w:t>The Lempel</w:t>
+      </w:r>
+      <w:r>
+        <w:rPr>
+          <w:rFonts w:ascii="Times New Roman" w:hAnsi="Times New Roman" w:cs="Times New Roman"/>
+          <w:b/>
+        </w:rPr>
+        <w:t>-</w:t>
+      </w:r>
+      <w:r>
+        <w:rPr>
+          <w:rFonts w:ascii="Times New Roman" w:hAnsi="Times New Roman" w:cs="Times New Roman"/>
+          <w:b/>
+        </w:rPr>
+        <w:t>Ziv Welch Algorithm:</w:t>
       </w:r>
     </w:p>
     <w:p>
@@ -2000,21 +2034,7 @@
         <w:rPr>
           <w:rFonts w:ascii="Times New Roman" w:hAnsi="Times New Roman" w:cs="Times New Roman"/>
         </w:rPr>
-        <w:t xml:space="preserve">dictionary-based compression algorithm As in Dictionary the set of all possible word of a language is stored similarly in LZW algorithm a dictionary is used to store or index the previously used string patterns In the compression process </w:t>
-      </w:r>
-      <w:proofErr w:type="gramStart"/>
-      <w:r>
-        <w:rPr>
-          <w:rFonts w:ascii="Times New Roman" w:hAnsi="Times New Roman" w:cs="Times New Roman"/>
-        </w:rPr>
-        <w:t>those index value</w:t>
-      </w:r>
-      <w:proofErr w:type="gramEnd"/>
-      <w:r>
-        <w:rPr>
-          <w:rFonts w:ascii="Times New Roman" w:hAnsi="Times New Roman" w:cs="Times New Roman"/>
-        </w:rPr>
-        <w:t xml:space="preserve"> </w:t>
+        <w:t xml:space="preserve">dictionary-based compression algorithm As in Dictionary the set of all possible word of a language is stored similarly in LZW algorithm a dictionary is used to store or index the previously used string patterns In the compression process those index value </w:t>
       </w:r>
       <w:r>
         <w:rPr>
@@ -2636,7 +2656,19 @@
           <w:rFonts w:ascii="Times New Roman" w:hAnsi="Times New Roman" w:cs="Times New Roman"/>
         </w:rPr>
         <w:lastRenderedPageBreak/>
-        <w:t xml:space="preserve">Arithmetic Encoding, The Lempel Zev Welch Algorithm for study. They </w:t>
+        <w:t>Arithmetic Encoding, The Lempel Z</w:t>
+      </w:r>
+      <w:r>
+        <w:rPr>
+          <w:rFonts w:ascii="Times New Roman" w:hAnsi="Times New Roman" w:cs="Times New Roman"/>
+        </w:rPr>
+        <w:t>i</w:t>
+      </w:r>
+      <w:r>
+        <w:rPr>
+          <w:rFonts w:ascii="Times New Roman" w:hAnsi="Times New Roman" w:cs="Times New Roman"/>
+        </w:rPr>
+        <w:t xml:space="preserve">v Welch Algorithm for study. They </w:t>
       </w:r>
       <w:r>
         <w:rPr>
@@ -3139,13 +3171,235 @@
         <w:spacing w:before="0" w:after="104"/>
         <w:ind w:left="10" w:right="849"/>
         <w:jc w:val="center"/>
-      </w:pPr>
-      <w:r>
         <w:rPr>
           <w:rFonts w:ascii="Times New Roman" w:hAnsi="Times New Roman" w:cs="Times New Roman"/>
           <w:sz w:val="32"/>
           <w:szCs w:val="32"/>
         </w:rPr>
+      </w:pPr>
+    </w:p>
+    <w:p>
+      <w:pPr>
+        <w:pStyle w:val="Heading1"/>
+        <w:numPr>
+          <w:ilvl w:val="0"/>
+          <w:numId w:val="0"/>
+        </w:numPr>
+        <w:spacing w:before="0" w:after="104"/>
+        <w:ind w:left="10" w:right="849"/>
+        <w:jc w:val="center"/>
+        <w:rPr>
+          <w:rFonts w:ascii="Times New Roman" w:hAnsi="Times New Roman" w:cs="Times New Roman"/>
+          <w:sz w:val="32"/>
+          <w:szCs w:val="32"/>
+        </w:rPr>
+      </w:pPr>
+    </w:p>
+    <w:p>
+      <w:pPr>
+        <w:pStyle w:val="Heading1"/>
+        <w:numPr>
+          <w:ilvl w:val="0"/>
+          <w:numId w:val="0"/>
+        </w:numPr>
+        <w:spacing w:before="0" w:after="104"/>
+        <w:ind w:left="10" w:right="849"/>
+        <w:jc w:val="center"/>
+        <w:rPr>
+          <w:rFonts w:ascii="Times New Roman" w:hAnsi="Times New Roman" w:cs="Times New Roman"/>
+          <w:sz w:val="32"/>
+          <w:szCs w:val="32"/>
+        </w:rPr>
+      </w:pPr>
+    </w:p>
+    <w:p>
+      <w:pPr>
+        <w:pStyle w:val="Heading1"/>
+        <w:numPr>
+          <w:ilvl w:val="0"/>
+          <w:numId w:val="0"/>
+        </w:numPr>
+        <w:spacing w:before="0" w:after="104"/>
+        <w:ind w:left="10" w:right="849"/>
+        <w:jc w:val="center"/>
+        <w:rPr>
+          <w:rFonts w:ascii="Times New Roman" w:hAnsi="Times New Roman" w:cs="Times New Roman"/>
+          <w:sz w:val="32"/>
+          <w:szCs w:val="32"/>
+        </w:rPr>
+      </w:pPr>
+    </w:p>
+    <w:p>
+      <w:pPr>
+        <w:pStyle w:val="Heading1"/>
+        <w:numPr>
+          <w:ilvl w:val="0"/>
+          <w:numId w:val="0"/>
+        </w:numPr>
+        <w:spacing w:before="0" w:after="104"/>
+        <w:ind w:left="10" w:right="849"/>
+        <w:jc w:val="center"/>
+        <w:rPr>
+          <w:rFonts w:ascii="Times New Roman" w:hAnsi="Times New Roman" w:cs="Times New Roman"/>
+          <w:sz w:val="32"/>
+          <w:szCs w:val="32"/>
+        </w:rPr>
+      </w:pPr>
+    </w:p>
+    <w:p>
+      <w:pPr>
+        <w:pStyle w:val="Heading1"/>
+        <w:numPr>
+          <w:ilvl w:val="0"/>
+          <w:numId w:val="0"/>
+        </w:numPr>
+        <w:spacing w:before="0" w:after="104"/>
+        <w:ind w:left="10" w:right="849"/>
+        <w:jc w:val="center"/>
+        <w:rPr>
+          <w:rFonts w:ascii="Times New Roman" w:hAnsi="Times New Roman" w:cs="Times New Roman"/>
+          <w:sz w:val="32"/>
+          <w:szCs w:val="32"/>
+        </w:rPr>
+      </w:pPr>
+    </w:p>
+    <w:p>
+      <w:pPr>
+        <w:pStyle w:val="Heading1"/>
+        <w:numPr>
+          <w:ilvl w:val="0"/>
+          <w:numId w:val="0"/>
+        </w:numPr>
+        <w:spacing w:before="0" w:after="104"/>
+        <w:ind w:left="10" w:right="849"/>
+        <w:jc w:val="center"/>
+        <w:rPr>
+          <w:rFonts w:ascii="Times New Roman" w:hAnsi="Times New Roman" w:cs="Times New Roman"/>
+          <w:sz w:val="32"/>
+          <w:szCs w:val="32"/>
+        </w:rPr>
+      </w:pPr>
+    </w:p>
+    <w:p>
+      <w:pPr>
+        <w:pStyle w:val="Heading1"/>
+        <w:numPr>
+          <w:ilvl w:val="0"/>
+          <w:numId w:val="0"/>
+        </w:numPr>
+        <w:spacing w:before="0" w:after="104"/>
+        <w:ind w:left="10" w:right="849"/>
+        <w:jc w:val="center"/>
+        <w:rPr>
+          <w:rFonts w:ascii="Times New Roman" w:hAnsi="Times New Roman" w:cs="Times New Roman"/>
+          <w:sz w:val="32"/>
+          <w:szCs w:val="32"/>
+        </w:rPr>
+      </w:pPr>
+    </w:p>
+    <w:p>
+      <w:pPr>
+        <w:pStyle w:val="Heading1"/>
+        <w:numPr>
+          <w:ilvl w:val="0"/>
+          <w:numId w:val="0"/>
+        </w:numPr>
+        <w:spacing w:before="0" w:after="104"/>
+        <w:ind w:left="10" w:right="849"/>
+        <w:jc w:val="center"/>
+        <w:rPr>
+          <w:rFonts w:ascii="Times New Roman" w:hAnsi="Times New Roman" w:cs="Times New Roman"/>
+          <w:sz w:val="32"/>
+          <w:szCs w:val="32"/>
+        </w:rPr>
+      </w:pPr>
+    </w:p>
+    <w:p>
+      <w:pPr>
+        <w:pStyle w:val="Heading1"/>
+        <w:numPr>
+          <w:ilvl w:val="0"/>
+          <w:numId w:val="0"/>
+        </w:numPr>
+        <w:spacing w:before="0" w:after="104"/>
+        <w:ind w:left="10" w:right="849"/>
+        <w:jc w:val="center"/>
+        <w:rPr>
+          <w:rFonts w:ascii="Times New Roman" w:hAnsi="Times New Roman" w:cs="Times New Roman"/>
+          <w:sz w:val="32"/>
+          <w:szCs w:val="32"/>
+        </w:rPr>
+      </w:pPr>
+    </w:p>
+    <w:p>
+      <w:pPr>
+        <w:pStyle w:val="Heading1"/>
+        <w:numPr>
+          <w:ilvl w:val="0"/>
+          <w:numId w:val="0"/>
+        </w:numPr>
+        <w:spacing w:before="0" w:after="104"/>
+        <w:ind w:left="10" w:right="849"/>
+        <w:jc w:val="center"/>
+        <w:rPr>
+          <w:rFonts w:ascii="Times New Roman" w:hAnsi="Times New Roman" w:cs="Times New Roman"/>
+          <w:sz w:val="32"/>
+          <w:szCs w:val="32"/>
+        </w:rPr>
+      </w:pPr>
+    </w:p>
+    <w:p>
+      <w:pPr>
+        <w:pStyle w:val="Heading1"/>
+        <w:numPr>
+          <w:ilvl w:val="0"/>
+          <w:numId w:val="0"/>
+        </w:numPr>
+        <w:spacing w:before="0" w:after="104"/>
+        <w:ind w:left="10" w:right="849"/>
+        <w:jc w:val="center"/>
+        <w:rPr>
+          <w:rFonts w:ascii="Times New Roman" w:hAnsi="Times New Roman" w:cs="Times New Roman"/>
+          <w:sz w:val="32"/>
+          <w:szCs w:val="32"/>
+        </w:rPr>
+      </w:pPr>
+    </w:p>
+    <w:p>
+      <w:pPr>
+        <w:pStyle w:val="Heading1"/>
+        <w:numPr>
+          <w:ilvl w:val="0"/>
+          <w:numId w:val="0"/>
+        </w:numPr>
+        <w:spacing w:before="0" w:after="104"/>
+        <w:ind w:left="10" w:right="849"/>
+        <w:jc w:val="center"/>
+        <w:rPr>
+          <w:rFonts w:ascii="Times New Roman" w:hAnsi="Times New Roman" w:cs="Times New Roman"/>
+          <w:sz w:val="32"/>
+          <w:szCs w:val="32"/>
+        </w:rPr>
+      </w:pPr>
+    </w:p>
+    <w:p>
+      <w:pPr>
+        <w:pStyle w:val="Heading1"/>
+        <w:numPr>
+          <w:ilvl w:val="0"/>
+          <w:numId w:val="0"/>
+        </w:numPr>
+        <w:spacing w:before="0" w:after="104"/>
+        <w:ind w:left="10" w:right="849"/>
+        <w:jc w:val="center"/>
+      </w:pPr>
+      <w:r>
+        <w:rPr>
+          <w:rFonts w:ascii="Times New Roman" w:hAnsi="Times New Roman" w:cs="Times New Roman"/>
+          <w:sz w:val="32"/>
+          <w:szCs w:val="32"/>
+        </w:rPr>
+        <w:lastRenderedPageBreak/>
         <w:t>REFERENCES</w:t>
       </w:r>
     </w:p>
@@ -3280,12 +3534,36 @@
     <w:p>
       <w:pPr>
         <w:pStyle w:val="ListParagraph"/>
+        <w:numPr>
+          <w:ilvl w:val="0"/>
+          <w:numId w:val="3"/>
+        </w:numPr>
         <w:spacing w:after="183" w:line="252" w:lineRule="auto"/>
-        <w:ind w:left="1299" w:right="849" w:hanging="360"/>
-        <w:rPr>
-          <w:rFonts w:ascii="Times New Roman" w:hAnsi="Times New Roman" w:cs="Times New Roman"/>
-        </w:rPr>
-      </w:pPr>
+        <w:ind w:right="849"/>
+        <w:rPr>
+          <w:color w:val="0D0D0D" w:themeColor="text1" w:themeTint="F2"/>
+        </w:rPr>
+      </w:pPr>
+      <w:hyperlink r:id="rId11">
+        <w:r>
+          <w:rPr>
+            <w:rStyle w:val="InternetLink"/>
+            <w:rFonts w:ascii="Times New Roman" w:hAnsi="Times New Roman" w:cs="Times New Roman"/>
+            <w:color w:val="0D0D0D" w:themeColor="text1" w:themeTint="F2"/>
+            <w:u w:val="none"/>
+          </w:rPr>
+          <w:t>https://ww</w:t>
+        </w:r>
+        <w:r>
+          <w:rPr>
+            <w:rStyle w:val="InternetLink"/>
+            <w:rFonts w:ascii="Times New Roman" w:hAnsi="Times New Roman" w:cs="Times New Roman"/>
+            <w:color w:val="0D0D0D" w:themeColor="text1" w:themeTint="F2"/>
+            <w:u w:val="none"/>
+          </w:rPr>
+          <w:t>w.google.com/url?sa=t&amp;rct=j&amp;q=&amp;esrc=s&amp;source=web&amp;cd=15&amp;ved=2ahUKEwjW8piM_q_dAhVHyrwKHXE2DHoQFjAOegQIABAC&amp;url=http%3A%2F%2Fecehithaldia.in%2Fteaching_material%2FShanon-Fano1586521731.pdf&amp;usg=AOvVaw0MHM4foSS-sDhzqyRAVfaE</w:t>
+        </w:r>
+      </w:hyperlink>
     </w:p>
     <w:p>
       <w:pPr>
@@ -3296,23 +3574,64 @@
         </w:numPr>
         <w:spacing w:after="183" w:line="252" w:lineRule="auto"/>
         <w:ind w:right="849"/>
-      </w:pPr>
-      <w:hyperlink r:id="rId11">
-        <w:r>
-          <w:rPr>
-            <w:rStyle w:val="InternetLink"/>
-            <w:rFonts w:ascii="Times New Roman" w:hAnsi="Times New Roman" w:cs="Times New Roman"/>
-          </w:rPr>
-          <w:t>https://ww</w:t>
-        </w:r>
-        <w:r>
-          <w:rPr>
-            <w:rStyle w:val="InternetLink"/>
-            <w:rFonts w:ascii="Times New Roman" w:hAnsi="Times New Roman" w:cs="Times New Roman"/>
-          </w:rPr>
-          <w:t>w.google.com/url?sa=t&amp;rct=j&amp;q=&amp;esrc=s&amp;source=web&amp;cd=15&amp;ved=2ahUKEwjW8piM_q_dAhVHyrwKHXE2DHoQFjAOegQIABAC&amp;url=http%3A%2F%2Fecehithaldia.in%2Fteaching_material%2FShanon-Fano1586521731.pdf&amp;usg=AOvVaw0MHM4foSS-sDhzqyRAVfaE</w:t>
-        </w:r>
-      </w:hyperlink>
+        <w:rPr>
+          <w:rFonts w:ascii="Times New Roman" w:hAnsi="Times New Roman" w:cs="Times New Roman"/>
+        </w:rPr>
+      </w:pPr>
+      <w:r>
+        <w:rPr>
+          <w:rFonts w:ascii="Times New Roman" w:hAnsi="Times New Roman" w:cs="Times New Roman"/>
+        </w:rPr>
+        <w:t xml:space="preserve">S.R. </w:t>
+      </w:r>
+      <w:proofErr w:type="spellStart"/>
+      <w:r>
+        <w:rPr>
+          <w:rFonts w:ascii="Times New Roman" w:hAnsi="Times New Roman" w:cs="Times New Roman"/>
+        </w:rPr>
+        <w:t>Kodituwakku</w:t>
+      </w:r>
+      <w:proofErr w:type="spellEnd"/>
+      <w:r>
+        <w:rPr>
+          <w:rFonts w:ascii="Times New Roman" w:hAnsi="Times New Roman" w:cs="Times New Roman"/>
+        </w:rPr>
+        <w:t xml:space="preserve"> ,U. S. </w:t>
+      </w:r>
+      <w:proofErr w:type="spellStart"/>
+      <w:r>
+        <w:rPr>
+          <w:rFonts w:ascii="Times New Roman" w:hAnsi="Times New Roman" w:cs="Times New Roman"/>
+        </w:rPr>
+        <w:t>Amarasinghe</w:t>
+      </w:r>
+      <w:proofErr w:type="spellEnd"/>
+      <w:r>
+        <w:rPr>
+          <w:rFonts w:ascii="Times New Roman" w:hAnsi="Times New Roman" w:cs="Times New Roman"/>
+        </w:rPr>
+        <w:t xml:space="preserve">  </w:t>
+      </w:r>
+      <w:r>
+        <w:rPr>
+          <w:rFonts w:ascii="Times New Roman" w:hAnsi="Times New Roman" w:cs="Times New Roman"/>
+        </w:rPr>
+        <w:t>“</w:t>
+      </w:r>
+      <w:proofErr w:type="spellStart"/>
+      <w:r>
+        <w:rPr>
+          <w:rFonts w:ascii="Times New Roman" w:hAnsi="Times New Roman" w:cs="Times New Roman"/>
+        </w:rPr>
+        <w:t>Comparision</w:t>
+      </w:r>
+      <w:proofErr w:type="spellEnd"/>
+      <w:r>
+        <w:rPr>
+          <w:rFonts w:ascii="Times New Roman" w:hAnsi="Times New Roman" w:cs="Times New Roman"/>
+        </w:rPr>
+        <w:t xml:space="preserve"> of Lossless data compression algorithms for text data”</w:t>
+      </w:r>
     </w:p>
     <w:p>
       <w:pPr>
@@ -3331,55 +3650,63 @@
         <w:rPr>
           <w:rFonts w:ascii="Times New Roman" w:hAnsi="Times New Roman" w:cs="Times New Roman"/>
         </w:rPr>
-        <w:t xml:space="preserve">S.R. </w:t>
+        <w:t xml:space="preserve">Highly Efficient Compression Algorithms for Multichannel </w:t>
       </w:r>
       <w:proofErr w:type="spellStart"/>
       <w:r>
         <w:rPr>
           <w:rFonts w:ascii="Times New Roman" w:hAnsi="Times New Roman" w:cs="Times New Roman"/>
         </w:rPr>
-        <w:t>Kodituwakku</w:t>
+        <w:t>EEG,Laxmi</w:t>
       </w:r>
       <w:proofErr w:type="spellEnd"/>
       <w:r>
         <w:rPr>
           <w:rFonts w:ascii="Times New Roman" w:hAnsi="Times New Roman" w:cs="Times New Roman"/>
         </w:rPr>
-        <w:t xml:space="preserve"> ,U. S. </w:t>
+        <w:t xml:space="preserve"> Shaw , Student Member, IEEE , </w:t>
       </w:r>
       <w:proofErr w:type="spellStart"/>
       <w:r>
         <w:rPr>
           <w:rFonts w:ascii="Times New Roman" w:hAnsi="Times New Roman" w:cs="Times New Roman"/>
         </w:rPr>
-        <w:t>Amarasinghe</w:t>
+        <w:t>Daleef</w:t>
       </w:r>
       <w:proofErr w:type="spellEnd"/>
       <w:r>
         <w:rPr>
           <w:rFonts w:ascii="Times New Roman" w:hAnsi="Times New Roman" w:cs="Times New Roman"/>
         </w:rPr>
-        <w:t xml:space="preserve">  </w:t>
-      </w:r>
-      <w:r>
-        <w:rPr>
-          <w:rFonts w:ascii="Times New Roman" w:hAnsi="Times New Roman" w:cs="Times New Roman"/>
-        </w:rPr>
-        <w:t>“</w:t>
+        <w:t xml:space="preserve"> Rahman, and </w:t>
       </w:r>
       <w:proofErr w:type="spellStart"/>
       <w:r>
         <w:rPr>
           <w:rFonts w:ascii="Times New Roman" w:hAnsi="Times New Roman" w:cs="Times New Roman"/>
         </w:rPr>
-        <w:t>Comparision</w:t>
+        <w:t>Aurobinda</w:t>
       </w:r>
       <w:proofErr w:type="spellEnd"/>
       <w:r>
         <w:rPr>
           <w:rFonts w:ascii="Times New Roman" w:hAnsi="Times New Roman" w:cs="Times New Roman"/>
         </w:rPr>
-        <w:t xml:space="preserve"> of Lossless data compression algorithms for text data”</w:t>
+        <w:t xml:space="preserve"> </w:t>
+      </w:r>
+      <w:proofErr w:type="spellStart"/>
+      <w:r>
+        <w:rPr>
+          <w:rFonts w:ascii="Times New Roman" w:hAnsi="Times New Roman" w:cs="Times New Roman"/>
+        </w:rPr>
+        <w:t>Routray</w:t>
+      </w:r>
+      <w:proofErr w:type="spellEnd"/>
+      <w:r>
+        <w:rPr>
+          <w:rFonts w:ascii="Times New Roman" w:hAnsi="Times New Roman" w:cs="Times New Roman"/>
+        </w:rPr>
+        <w:t>, Senior Member, IEEE</w:t>
       </w:r>
     </w:p>
     <w:p>
@@ -3399,63 +3726,13 @@
         <w:rPr>
           <w:rFonts w:ascii="Times New Roman" w:hAnsi="Times New Roman" w:cs="Times New Roman"/>
         </w:rPr>
-        <w:t xml:space="preserve">Highly Efficient Compression Algorithms for Multichannel </w:t>
-      </w:r>
-      <w:proofErr w:type="spellStart"/>
-      <w:r>
-        <w:rPr>
-          <w:rFonts w:ascii="Times New Roman" w:hAnsi="Times New Roman" w:cs="Times New Roman"/>
-        </w:rPr>
-        <w:t>EEG,Laxmi</w:t>
-      </w:r>
-      <w:proofErr w:type="spellEnd"/>
-      <w:r>
-        <w:rPr>
-          <w:rFonts w:ascii="Times New Roman" w:hAnsi="Times New Roman" w:cs="Times New Roman"/>
-        </w:rPr>
-        <w:t xml:space="preserve"> Shaw , Student Member, IEEE , </w:t>
-      </w:r>
-      <w:proofErr w:type="spellStart"/>
-      <w:r>
-        <w:rPr>
-          <w:rFonts w:ascii="Times New Roman" w:hAnsi="Times New Roman" w:cs="Times New Roman"/>
-        </w:rPr>
-        <w:t>Daleef</w:t>
-      </w:r>
-      <w:proofErr w:type="spellEnd"/>
-      <w:r>
-        <w:rPr>
-          <w:rFonts w:ascii="Times New Roman" w:hAnsi="Times New Roman" w:cs="Times New Roman"/>
-        </w:rPr>
-        <w:t xml:space="preserve"> Rahman, and </w:t>
-      </w:r>
-      <w:proofErr w:type="spellStart"/>
-      <w:r>
-        <w:rPr>
-          <w:rFonts w:ascii="Times New Roman" w:hAnsi="Times New Roman" w:cs="Times New Roman"/>
-        </w:rPr>
-        <w:t>Aurobinda</w:t>
-      </w:r>
-      <w:proofErr w:type="spellEnd"/>
-      <w:r>
-        <w:rPr>
-          <w:rFonts w:ascii="Times New Roman" w:hAnsi="Times New Roman" w:cs="Times New Roman"/>
-        </w:rPr>
-        <w:t xml:space="preserve"> </w:t>
-      </w:r>
-      <w:proofErr w:type="spellStart"/>
-      <w:r>
-        <w:rPr>
-          <w:rFonts w:ascii="Times New Roman" w:hAnsi="Times New Roman" w:cs="Times New Roman"/>
-        </w:rPr>
-        <w:t>Routray</w:t>
-      </w:r>
-      <w:proofErr w:type="spellEnd"/>
-      <w:r>
-        <w:rPr>
-          <w:rFonts w:ascii="Times New Roman" w:hAnsi="Times New Roman" w:cs="Times New Roman"/>
-        </w:rPr>
-        <w:t>, Senior Member, IEEE</w:t>
+        <w:t>A Survey of Data Compression Algo</w:t>
+      </w:r>
+      <w:r>
+        <w:rPr>
+          <w:rFonts w:ascii="Times New Roman" w:hAnsi="Times New Roman" w:cs="Times New Roman"/>
+        </w:rPr>
+        <w:t>rithms and their Applications ,Mohammad Hosseini</w:t>
       </w:r>
     </w:p>
     <w:p>
@@ -3475,33 +3752,6 @@
         <w:rPr>
           <w:rFonts w:ascii="Times New Roman" w:hAnsi="Times New Roman" w:cs="Times New Roman"/>
         </w:rPr>
-        <w:t>A Survey of Data Compression Algo</w:t>
-      </w:r>
-      <w:r>
-        <w:rPr>
-          <w:rFonts w:ascii="Times New Roman" w:hAnsi="Times New Roman" w:cs="Times New Roman"/>
-        </w:rPr>
-        <w:t>rithms and their Applications ,Mohammad Hosseini</w:t>
-      </w:r>
-    </w:p>
-    <w:p>
-      <w:pPr>
-        <w:pStyle w:val="ListParagraph"/>
-        <w:numPr>
-          <w:ilvl w:val="0"/>
-          <w:numId w:val="3"/>
-        </w:numPr>
-        <w:spacing w:after="183" w:line="252" w:lineRule="auto"/>
-        <w:ind w:right="849"/>
-        <w:rPr>
-          <w:rFonts w:ascii="Times New Roman" w:hAnsi="Times New Roman" w:cs="Times New Roman"/>
-        </w:rPr>
-      </w:pPr>
-      <w:r>
-        <w:rPr>
-          <w:rFonts w:ascii="Times New Roman" w:hAnsi="Times New Roman" w:cs="Times New Roman"/>
-        </w:rPr>
-        <w:lastRenderedPageBreak/>
         <w:t xml:space="preserve">Network Systems Lab, School of Computing Science, Simon Fraser University, BC, </w:t>
       </w:r>
       <w:proofErr w:type="spellStart"/>
@@ -3538,6 +3788,8 @@
         <w:spacing w:after="183" w:line="252" w:lineRule="auto"/>
         <w:ind w:left="579"/>
       </w:pPr>
+      <w:bookmarkStart w:id="84" w:name="_GoBack"/>
+      <w:bookmarkEnd w:id="84"/>
     </w:p>
     <w:sectPr>
       <w:headerReference w:type="default" r:id="rId12"/>
@@ -10311,7 +10563,7 @@
 </file>
 
 <file path=customXml/itemProps1.xml><?xml version="1.0" encoding="utf-8"?>
-<ds:datastoreItem xmlns:ds="http://schemas.openxmlformats.org/officeDocument/2006/customXml" ds:itemID="{D479B2C4-6FF9-45D1-B39B-AB5FB21B7C12}">
+<ds:datastoreItem xmlns:ds="http://schemas.openxmlformats.org/officeDocument/2006/customXml" ds:itemID="{C7C2938F-344C-43CD-8BC4-469D79C5F6A0}">
   <ds:schemaRefs>
     <ds:schemaRef ds:uri="http://schemas.openxmlformats.org/officeDocument/2006/bibliography"/>
   </ds:schemaRefs>

</xml_diff>